<commit_message>
se subio la clase 3
</commit_message>
<xml_diff>
--- a/2015-2016/syllabus/Informatica_basica.docx
+++ b/2015-2016/syllabus/Informatica_basica.docx
@@ -299,7 +299,7 @@
                 <w:sz w:val="20"/>
                 <w:szCs w:val="20"/>
               </w:rPr>
-              <w:t>24</w:t>
+              <w:t>32</w:t>
             </w:r>
             <w:r>
               <w:rPr>
@@ -399,7 +399,7 @@
                 <w:sz w:val="20"/>
                 <w:szCs w:val="20"/>
               </w:rPr>
-              <w:t>24</w:t>
+              <w:t>32</w:t>
             </w:r>
             <w:r>
               <w:rPr>
@@ -485,6 +485,14 @@
                 <w:szCs w:val="24"/>
               </w:rPr>
             </w:pPr>
+            <w:r>
+              <w:rPr>
+                <w:rFonts w:ascii="Times New Roman" w:hAnsi="Times New Roman" w:cs="Times New Roman"/>
+                <w:sz w:val="24"/>
+                <w:szCs w:val="24"/>
+              </w:rPr>
+              <w:t>6</w:t>
+            </w:r>
           </w:p>
         </w:tc>
         <w:tc>
@@ -957,36 +965,6 @@
         <w:rPr>
           <w:szCs w:val="24"/>
         </w:rPr>
-        <w:t>Operar las herramientas de la computación tanto procesadores de texto como hojas electrónicas, así como su buen uso del explorador</w:t>
-      </w:r>
-      <w:r>
-        <w:rPr>
-          <w:szCs w:val="24"/>
-        </w:rPr>
-        <w:t xml:space="preserve"> web</w:t>
-      </w:r>
-      <w:r>
-        <w:rPr>
-          <w:szCs w:val="24"/>
-        </w:rPr>
-        <w:t>.</w:t>
-      </w:r>
-    </w:p>
-    <w:p>
-      <w:pPr>
-        <w:pStyle w:val="Prrafodelista"/>
-        <w:numPr>
-          <w:ilvl w:val="0"/>
-          <w:numId w:val="6"/>
-        </w:numPr>
-        <w:rPr>
-          <w:szCs w:val="24"/>
-        </w:rPr>
-      </w:pPr>
-      <w:r>
-        <w:rPr>
-          <w:szCs w:val="24"/>
-        </w:rPr>
         <w:t>Familiarizarse con el computador, y no lo vean como algo complicado de usar, sino más bien que lo tomen como una ayuda que les pued</w:t>
       </w:r>
       <w:r>
@@ -1001,58 +979,6 @@
         </w:rPr>
         <w:t xml:space="preserve"> facilitar realizar tareas de gestión de datos económicos.</w:t>
       </w:r>
-    </w:p>
-    <w:p>
-      <w:pPr>
-        <w:pStyle w:val="Prrafodelista"/>
-        <w:numPr>
-          <w:ilvl w:val="0"/>
-          <w:numId w:val="6"/>
-        </w:numPr>
-        <w:rPr>
-          <w:szCs w:val="24"/>
-        </w:rPr>
-      </w:pPr>
-      <w:r>
-        <w:rPr>
-          <w:szCs w:val="24"/>
-        </w:rPr>
-        <w:t>Conozcan</w:t>
-      </w:r>
-      <w:r>
-        <w:rPr>
-          <w:szCs w:val="24"/>
-        </w:rPr>
-        <w:t xml:space="preserve"> las herramientas de computación para un mejor procesamiento de  la información y puedan tomar decisiones con mayor rapidez.</w:t>
-      </w:r>
-    </w:p>
-    <w:p>
-      <w:pPr>
-        <w:pStyle w:val="Prrafodelista"/>
-        <w:numPr>
-          <w:ilvl w:val="0"/>
-          <w:numId w:val="6"/>
-        </w:numPr>
-        <w:rPr>
-          <w:szCs w:val="24"/>
-        </w:rPr>
-      </w:pPr>
-      <w:r>
-        <w:rPr>
-          <w:szCs w:val="24"/>
-        </w:rPr>
-        <w:t>Tener más cultura en el ámbito informático.</w:t>
-      </w:r>
-    </w:p>
-    <w:p>
-      <w:pPr>
-        <w:jc w:val="both"/>
-        <w:rPr>
-          <w:rFonts w:ascii="Times New Roman" w:hAnsi="Times New Roman" w:cs="Times New Roman"/>
-          <w:sz w:val="24"/>
-          <w:szCs w:val="24"/>
-        </w:rPr>
-      </w:pPr>
     </w:p>
     <w:p>
       <w:pPr>
@@ -2404,7 +2330,6 @@
                 <w:szCs w:val="20"/>
                 <w:lang w:eastAsia="es-EC"/>
               </w:rPr>
-              <w:lastRenderedPageBreak/>
               <w:t>Asuntos contemporáneos</w:t>
             </w:r>
           </w:p>
@@ -2446,7 +2371,6 @@
                 <w:b/>
                 <w:lang w:eastAsia="es-EC"/>
               </w:rPr>
-              <w:lastRenderedPageBreak/>
               <w:t xml:space="preserve">         alta</w:t>
             </w:r>
           </w:p>
@@ -2476,16 +2400,7 @@
                 <w:rFonts w:ascii="Times New Roman" w:eastAsia="Times New Roman" w:hAnsi="Times New Roman"/>
                 <w:lang w:eastAsia="es-EC"/>
               </w:rPr>
-              <w:lastRenderedPageBreak/>
-              <w:t xml:space="preserve">Concebir que los procesos productivos </w:t>
-            </w:r>
-            <w:r>
-              <w:rPr>
-                <w:rFonts w:ascii="Times New Roman" w:eastAsia="Times New Roman" w:hAnsi="Times New Roman"/>
-                <w:lang w:eastAsia="es-EC"/>
-              </w:rPr>
-              <w:lastRenderedPageBreak/>
-              <w:t>involucren la lectura actualizada de información técnica y científica.</w:t>
+              <w:t>Concebir que los procesos productivos involucren la lectura actualizada de información técnica y científica.</w:t>
             </w:r>
           </w:p>
         </w:tc>
@@ -2525,7 +2440,6 @@
                 <w:szCs w:val="20"/>
                 <w:lang w:eastAsia="es-EC"/>
               </w:rPr>
-              <w:lastRenderedPageBreak/>
               <w:t>Utilización de técnicas e instrumentos modernos</w:t>
             </w:r>
           </w:p>
@@ -2590,6 +2504,13 @@
                 <w:lang w:val="es-EC" w:eastAsia="es-EC"/>
               </w:rPr>
             </w:pPr>
+            <w:r>
+              <w:rPr>
+                <w:rFonts w:ascii="Times New Roman" w:eastAsia="Times New Roman" w:hAnsi="Times New Roman"/>
+                <w:lang w:eastAsia="es-EC"/>
+              </w:rPr>
+              <w:t>Aplicar las técnicas modernas para contribuirá una carrera profesional de economía eficiente.</w:t>
+            </w:r>
           </w:p>
         </w:tc>
       </w:tr>
@@ -3475,7 +3396,6 @@
                 <w:szCs w:val="24"/>
                 <w:lang w:val="es-EC"/>
               </w:rPr>
-              <w:lastRenderedPageBreak/>
               <w:t>III.</w:t>
             </w:r>
             <w:r>
@@ -3708,6 +3628,7 @@
                 <w:szCs w:val="24"/>
                 <w:lang w:val="es-EC"/>
               </w:rPr>
+              <w:lastRenderedPageBreak/>
               <w:t>IV</w:t>
             </w:r>
             <w:r>
@@ -4590,158 +4511,167 @@
                 <w:szCs w:val="20"/>
                 <w:lang w:val="es-EC"/>
               </w:rPr>
+              <w:t>Semana 3:</w:t>
+            </w:r>
+          </w:p>
+          <w:p>
+            <w:pPr>
+              <w:spacing w:before="240"/>
+              <w:jc w:val="both"/>
+              <w:rPr>
+                <w:rFonts w:ascii="Times New Roman" w:hAnsi="Times New Roman" w:cs="Times New Roman"/>
+                <w:sz w:val="20"/>
+                <w:szCs w:val="20"/>
+                <w:lang w:val="es-EC"/>
+              </w:rPr>
+            </w:pPr>
+            <w:r>
+              <w:rPr>
+                <w:rFonts w:ascii="Times New Roman" w:hAnsi="Times New Roman" w:cs="Times New Roman"/>
+                <w:sz w:val="20"/>
+                <w:szCs w:val="20"/>
+                <w:lang w:val="es-EC"/>
+              </w:rPr>
+              <w:t>18 al 23 de mayo</w:t>
+            </w:r>
+          </w:p>
+        </w:tc>
+        <w:tc>
+          <w:tcPr>
+            <w:tcW w:w="2177" w:type="dxa"/>
+          </w:tcPr>
+          <w:p>
+            <w:pPr>
+              <w:spacing w:before="240"/>
+              <w:jc w:val="both"/>
+              <w:rPr>
+                <w:rFonts w:ascii="Times New Roman" w:hAnsi="Times New Roman" w:cs="Times New Roman"/>
+                <w:sz w:val="20"/>
+                <w:szCs w:val="20"/>
+                <w:lang w:val="es-EC"/>
+              </w:rPr>
+            </w:pPr>
+            <w:r>
+              <w:rPr>
+                <w:rFonts w:ascii="Times New Roman" w:hAnsi="Times New Roman" w:cs="Times New Roman"/>
+                <w:sz w:val="20"/>
+                <w:szCs w:val="20"/>
+                <w:lang w:val="es-EC"/>
+              </w:rPr>
+              <w:t xml:space="preserve">1.3.- </w:t>
+            </w:r>
+            <w:r>
+              <w:rPr>
+                <w:rFonts w:ascii="Times New Roman" w:hAnsi="Times New Roman" w:cs="Times New Roman"/>
+                <w:bCs/>
+                <w:sz w:val="20"/>
+                <w:szCs w:val="20"/>
+              </w:rPr>
+              <w:t xml:space="preserve">Esquema General </w:t>
+            </w:r>
+            <w:r>
+              <w:rPr>
+                <w:rFonts w:ascii="Times New Roman" w:hAnsi="Times New Roman" w:cs="Times New Roman"/>
+                <w:bCs/>
+                <w:sz w:val="20"/>
+                <w:szCs w:val="20"/>
+              </w:rPr>
+              <w:t>del Computador</w:t>
+            </w:r>
+          </w:p>
+        </w:tc>
+        <w:tc>
+          <w:tcPr>
+            <w:tcW w:w="2409" w:type="dxa"/>
+          </w:tcPr>
+          <w:p>
+            <w:pPr>
+              <w:spacing w:before="240"/>
+              <w:rPr>
+                <w:rFonts w:ascii="Times New Roman" w:hAnsi="Times New Roman" w:cs="Times New Roman"/>
+                <w:sz w:val="20"/>
+                <w:szCs w:val="20"/>
+                <w:lang w:val="es-EC"/>
+              </w:rPr>
+            </w:pPr>
+            <w:r>
+              <w:rPr>
+                <w:rFonts w:ascii="Times New Roman" w:hAnsi="Times New Roman" w:cs="Times New Roman"/>
+                <w:sz w:val="20"/>
+                <w:szCs w:val="20"/>
+                <w:lang w:val="es-EC"/>
+              </w:rPr>
+              <w:t>1.3.1 Dispositivos de Entrada.</w:t>
+            </w:r>
+          </w:p>
+          <w:p>
+            <w:pPr>
+              <w:spacing w:before="240"/>
+              <w:rPr>
+                <w:rFonts w:ascii="Times New Roman" w:hAnsi="Times New Roman" w:cs="Times New Roman"/>
+                <w:sz w:val="20"/>
+                <w:szCs w:val="20"/>
+                <w:lang w:val="es-EC"/>
+              </w:rPr>
+            </w:pPr>
+            <w:r>
+              <w:rPr>
+                <w:rFonts w:ascii="Times New Roman" w:hAnsi="Times New Roman" w:cs="Times New Roman"/>
+                <w:sz w:val="20"/>
+                <w:szCs w:val="20"/>
+                <w:lang w:val="es-EC"/>
+              </w:rPr>
+              <w:t>1.3.2 Dispositivos de Salida.</w:t>
+            </w:r>
+          </w:p>
+          <w:p>
+            <w:pPr>
+              <w:spacing w:before="240"/>
+              <w:rPr>
+                <w:rFonts w:ascii="Times New Roman" w:hAnsi="Times New Roman" w:cs="Times New Roman"/>
+                <w:sz w:val="20"/>
+                <w:szCs w:val="20"/>
+                <w:lang w:val="es-EC"/>
+              </w:rPr>
+            </w:pPr>
+            <w:r>
+              <w:rPr>
+                <w:rFonts w:ascii="Times New Roman" w:hAnsi="Times New Roman" w:cs="Times New Roman"/>
+                <w:sz w:val="20"/>
+                <w:szCs w:val="20"/>
+                <w:lang w:val="es-EC"/>
+              </w:rPr>
+              <w:t>1.3.3 Dispositivos de Almacenamiento.</w:t>
+            </w:r>
+          </w:p>
+          <w:p>
+            <w:pPr>
+              <w:spacing w:before="240"/>
+              <w:rPr>
+                <w:rFonts w:ascii="Times New Roman" w:hAnsi="Times New Roman" w:cs="Times New Roman"/>
+                <w:sz w:val="20"/>
+                <w:szCs w:val="20"/>
+                <w:lang w:val="es-EC"/>
+              </w:rPr>
+            </w:pPr>
+            <w:r>
+              <w:rPr>
+                <w:rFonts w:ascii="Times New Roman" w:hAnsi="Times New Roman" w:cs="Times New Roman"/>
+                <w:sz w:val="20"/>
+                <w:szCs w:val="20"/>
+                <w:lang w:val="es-EC"/>
+              </w:rPr>
+              <w:t xml:space="preserve">1.3.4 Partes del </w:t>
+            </w:r>
+            <w:r>
+              <w:rPr>
+                <w:rFonts w:ascii="Times New Roman" w:hAnsi="Times New Roman" w:cs="Times New Roman"/>
+                <w:sz w:val="20"/>
+                <w:szCs w:val="20"/>
+                <w:lang w:val="es-EC"/>
+              </w:rPr>
               <w:lastRenderedPageBreak/>
-              <w:t>Semana 3:</w:t>
-            </w:r>
-          </w:p>
-          <w:p>
-            <w:pPr>
-              <w:spacing w:before="240"/>
-              <w:jc w:val="both"/>
-              <w:rPr>
-                <w:rFonts w:ascii="Times New Roman" w:hAnsi="Times New Roman" w:cs="Times New Roman"/>
-                <w:sz w:val="20"/>
-                <w:szCs w:val="20"/>
-                <w:lang w:val="es-EC"/>
-              </w:rPr>
-            </w:pPr>
-            <w:r>
-              <w:rPr>
-                <w:rFonts w:ascii="Times New Roman" w:hAnsi="Times New Roman" w:cs="Times New Roman"/>
-                <w:sz w:val="20"/>
-                <w:szCs w:val="20"/>
-                <w:lang w:val="es-EC"/>
-              </w:rPr>
-              <w:t>18 al 23 de mayo</w:t>
-            </w:r>
-          </w:p>
-        </w:tc>
-        <w:tc>
-          <w:tcPr>
-            <w:tcW w:w="2177" w:type="dxa"/>
-          </w:tcPr>
-          <w:p>
-            <w:pPr>
-              <w:spacing w:before="240"/>
-              <w:jc w:val="both"/>
-              <w:rPr>
-                <w:rFonts w:ascii="Times New Roman" w:hAnsi="Times New Roman" w:cs="Times New Roman"/>
-                <w:sz w:val="20"/>
-                <w:szCs w:val="20"/>
-                <w:lang w:val="es-EC"/>
-              </w:rPr>
-            </w:pPr>
-            <w:r>
-              <w:rPr>
-                <w:rFonts w:ascii="Times New Roman" w:hAnsi="Times New Roman" w:cs="Times New Roman"/>
-                <w:sz w:val="20"/>
-                <w:szCs w:val="20"/>
-                <w:lang w:val="es-EC"/>
-              </w:rPr>
-              <w:t xml:space="preserve">1.3.- </w:t>
-            </w:r>
-            <w:r>
-              <w:rPr>
-                <w:rFonts w:ascii="Times New Roman" w:hAnsi="Times New Roman" w:cs="Times New Roman"/>
-                <w:bCs/>
-                <w:sz w:val="20"/>
-                <w:szCs w:val="20"/>
-              </w:rPr>
-              <w:t xml:space="preserve">Esquema General </w:t>
-            </w:r>
-            <w:r>
-              <w:rPr>
-                <w:rFonts w:ascii="Times New Roman" w:hAnsi="Times New Roman" w:cs="Times New Roman"/>
-                <w:bCs/>
-                <w:sz w:val="20"/>
-                <w:szCs w:val="20"/>
-              </w:rPr>
-              <w:t>del Computador</w:t>
-            </w:r>
-          </w:p>
-        </w:tc>
-        <w:tc>
-          <w:tcPr>
-            <w:tcW w:w="2409" w:type="dxa"/>
-          </w:tcPr>
-          <w:p>
-            <w:pPr>
-              <w:spacing w:before="240"/>
-              <w:rPr>
-                <w:rFonts w:ascii="Times New Roman" w:hAnsi="Times New Roman" w:cs="Times New Roman"/>
-                <w:sz w:val="20"/>
-                <w:szCs w:val="20"/>
-                <w:lang w:val="es-EC"/>
-              </w:rPr>
-            </w:pPr>
-            <w:r>
-              <w:rPr>
-                <w:rFonts w:ascii="Times New Roman" w:hAnsi="Times New Roman" w:cs="Times New Roman"/>
-                <w:sz w:val="20"/>
-                <w:szCs w:val="20"/>
-                <w:lang w:val="es-EC"/>
-              </w:rPr>
-              <w:t>1.3.1 Dispositivos de Entrada.</w:t>
-            </w:r>
-          </w:p>
-          <w:p>
-            <w:pPr>
-              <w:spacing w:before="240"/>
-              <w:rPr>
-                <w:rFonts w:ascii="Times New Roman" w:hAnsi="Times New Roman" w:cs="Times New Roman"/>
-                <w:sz w:val="20"/>
-                <w:szCs w:val="20"/>
-                <w:lang w:val="es-EC"/>
-              </w:rPr>
-            </w:pPr>
-            <w:r>
-              <w:rPr>
-                <w:rFonts w:ascii="Times New Roman" w:hAnsi="Times New Roman" w:cs="Times New Roman"/>
-                <w:sz w:val="20"/>
-                <w:szCs w:val="20"/>
-                <w:lang w:val="es-EC"/>
-              </w:rPr>
-              <w:t>1.3.2 Dispositivos de Salida.</w:t>
-            </w:r>
-          </w:p>
-          <w:p>
-            <w:pPr>
-              <w:spacing w:before="240"/>
-              <w:rPr>
-                <w:rFonts w:ascii="Times New Roman" w:hAnsi="Times New Roman" w:cs="Times New Roman"/>
-                <w:sz w:val="20"/>
-                <w:szCs w:val="20"/>
-                <w:lang w:val="es-EC"/>
-              </w:rPr>
-            </w:pPr>
-            <w:r>
-              <w:rPr>
-                <w:rFonts w:ascii="Times New Roman" w:hAnsi="Times New Roman" w:cs="Times New Roman"/>
-                <w:sz w:val="20"/>
-                <w:szCs w:val="20"/>
-                <w:lang w:val="es-EC"/>
-              </w:rPr>
-              <w:t>1.3.3 Dispositivos de Almacenamiento.</w:t>
-            </w:r>
-          </w:p>
-          <w:p>
-            <w:pPr>
-              <w:spacing w:before="240"/>
-              <w:rPr>
-                <w:rFonts w:ascii="Times New Roman" w:hAnsi="Times New Roman" w:cs="Times New Roman"/>
-                <w:sz w:val="20"/>
-                <w:szCs w:val="20"/>
-                <w:lang w:val="es-EC"/>
-              </w:rPr>
-            </w:pPr>
-            <w:r>
-              <w:rPr>
-                <w:rFonts w:ascii="Times New Roman" w:hAnsi="Times New Roman" w:cs="Times New Roman"/>
-                <w:sz w:val="20"/>
-                <w:szCs w:val="20"/>
-                <w:lang w:val="es-EC"/>
-              </w:rPr>
-              <w:t>1.3.4 Partes del computador.</w:t>
+              <w:t>computador.</w:t>
             </w:r>
           </w:p>
         </w:tc>
@@ -4820,6 +4750,7 @@
                 <w:szCs w:val="20"/>
                 <w:lang w:val="es-EC"/>
               </w:rPr>
+              <w:lastRenderedPageBreak/>
               <w:t>Semana 4:</w:t>
             </w:r>
           </w:p>
@@ -6462,7 +6393,6 @@
                 <w:szCs w:val="24"/>
                 <w:lang w:val="es-EC"/>
               </w:rPr>
-              <w:lastRenderedPageBreak/>
               <w:t xml:space="preserve">UNIDAD III: </w:t>
             </w:r>
             <w:r>
@@ -6663,15 +6593,15 @@
                 <w:rFonts w:ascii="Times New Roman" w:hAnsi="Times New Roman" w:cs="Times New Roman"/>
                 <w:sz w:val="20"/>
                 <w:szCs w:val="20"/>
-                <w:lang w:val="es-EC"/>
-              </w:rPr>
-            </w:pPr>
-            <w:r>
-              <w:rPr>
-                <w:rFonts w:ascii="Times New Roman" w:hAnsi="Times New Roman" w:cs="Times New Roman"/>
-                <w:sz w:val="20"/>
-                <w:szCs w:val="20"/>
-                <w:lang w:val="es-EC"/>
+                <w:lang w:val="en-US"/>
+              </w:rPr>
+            </w:pPr>
+            <w:r>
+              <w:rPr>
+                <w:rFonts w:ascii="Times New Roman" w:hAnsi="Times New Roman" w:cs="Times New Roman"/>
+                <w:sz w:val="20"/>
+                <w:szCs w:val="20"/>
+                <w:lang w:val="en-US"/>
               </w:rPr>
               <w:t>3.1.1 Word</w:t>
             </w:r>
@@ -6683,15 +6613,15 @@
                 <w:rFonts w:ascii="Times New Roman" w:hAnsi="Times New Roman" w:cs="Times New Roman"/>
                 <w:sz w:val="20"/>
                 <w:szCs w:val="20"/>
-                <w:lang w:val="es-EC"/>
-              </w:rPr>
-            </w:pPr>
-            <w:r>
-              <w:rPr>
-                <w:rFonts w:ascii="Times New Roman" w:hAnsi="Times New Roman" w:cs="Times New Roman"/>
-                <w:sz w:val="20"/>
-                <w:szCs w:val="20"/>
-                <w:lang w:val="es-EC"/>
+                <w:lang w:val="en-US"/>
+              </w:rPr>
+            </w:pPr>
+            <w:r>
+              <w:rPr>
+                <w:rFonts w:ascii="Times New Roman" w:hAnsi="Times New Roman" w:cs="Times New Roman"/>
+                <w:sz w:val="20"/>
+                <w:szCs w:val="20"/>
+                <w:lang w:val="en-US"/>
               </w:rPr>
               <w:t>3.1.2 Excel</w:t>
             </w:r>
@@ -6703,15 +6633,15 @@
                 <w:rFonts w:ascii="Times New Roman" w:hAnsi="Times New Roman" w:cs="Times New Roman"/>
                 <w:sz w:val="20"/>
                 <w:szCs w:val="20"/>
-                <w:lang w:val="es-EC"/>
-              </w:rPr>
-            </w:pPr>
-            <w:r>
-              <w:rPr>
-                <w:rFonts w:ascii="Times New Roman" w:hAnsi="Times New Roman" w:cs="Times New Roman"/>
-                <w:sz w:val="20"/>
-                <w:szCs w:val="20"/>
-                <w:lang w:val="es-EC"/>
+                <w:lang w:val="en-US"/>
+              </w:rPr>
+            </w:pPr>
+            <w:r>
+              <w:rPr>
+                <w:rFonts w:ascii="Times New Roman" w:hAnsi="Times New Roman" w:cs="Times New Roman"/>
+                <w:sz w:val="20"/>
+                <w:szCs w:val="20"/>
+                <w:lang w:val="en-US"/>
               </w:rPr>
               <w:t>3.1.3 Visio</w:t>
             </w:r>
@@ -6723,15 +6653,15 @@
                 <w:rFonts w:ascii="Times New Roman" w:hAnsi="Times New Roman" w:cs="Times New Roman"/>
                 <w:sz w:val="20"/>
                 <w:szCs w:val="20"/>
-                <w:lang w:val="es-EC"/>
-              </w:rPr>
-            </w:pPr>
-            <w:r>
-              <w:rPr>
-                <w:rFonts w:ascii="Times New Roman" w:hAnsi="Times New Roman" w:cs="Times New Roman"/>
-                <w:sz w:val="20"/>
-                <w:szCs w:val="20"/>
-                <w:lang w:val="es-EC"/>
+                <w:lang w:val="en-US"/>
+              </w:rPr>
+            </w:pPr>
+            <w:r>
+              <w:rPr>
+                <w:rFonts w:ascii="Times New Roman" w:hAnsi="Times New Roman" w:cs="Times New Roman"/>
+                <w:sz w:val="20"/>
+                <w:szCs w:val="20"/>
+                <w:lang w:val="en-US"/>
               </w:rPr>
               <w:t>3.1.4 Project</w:t>
             </w:r>
@@ -6743,15 +6673,15 @@
                 <w:rFonts w:ascii="Times New Roman" w:hAnsi="Times New Roman" w:cs="Times New Roman"/>
                 <w:sz w:val="20"/>
                 <w:szCs w:val="20"/>
-                <w:lang w:val="es-EC"/>
-              </w:rPr>
-            </w:pPr>
-            <w:r>
-              <w:rPr>
-                <w:rFonts w:ascii="Times New Roman" w:hAnsi="Times New Roman" w:cs="Times New Roman"/>
-                <w:sz w:val="20"/>
-                <w:szCs w:val="20"/>
-                <w:lang w:val="es-EC"/>
+                <w:lang w:val="en-US"/>
+              </w:rPr>
+            </w:pPr>
+            <w:r>
+              <w:rPr>
+                <w:rFonts w:ascii="Times New Roman" w:hAnsi="Times New Roman" w:cs="Times New Roman"/>
+                <w:sz w:val="20"/>
+                <w:szCs w:val="20"/>
+                <w:lang w:val="en-US"/>
               </w:rPr>
               <w:t>3.1.5 Access</w:t>
             </w:r>
@@ -6763,17 +6693,37 @@
                 <w:rFonts w:ascii="Times New Roman" w:hAnsi="Times New Roman" w:cs="Times New Roman"/>
                 <w:sz w:val="20"/>
                 <w:szCs w:val="20"/>
-                <w:lang w:val="es-EC"/>
-              </w:rPr>
-            </w:pPr>
-            <w:r>
-              <w:rPr>
-                <w:rFonts w:ascii="Times New Roman" w:hAnsi="Times New Roman" w:cs="Times New Roman"/>
-                <w:sz w:val="20"/>
-                <w:szCs w:val="20"/>
-                <w:lang w:val="es-EC"/>
-              </w:rPr>
-              <w:t xml:space="preserve">3.1.6 </w:t>
+                <w:lang w:val="en-US"/>
+              </w:rPr>
+            </w:pPr>
+            <w:r>
+              <w:rPr>
+                <w:rFonts w:ascii="Times New Roman" w:hAnsi="Times New Roman" w:cs="Times New Roman"/>
+                <w:sz w:val="20"/>
+                <w:szCs w:val="20"/>
+                <w:lang w:val="en-US"/>
+              </w:rPr>
+              <w:t>3.1.6 Power Point</w:t>
+            </w:r>
+          </w:p>
+          <w:p>
+            <w:pPr>
+              <w:jc w:val="both"/>
+              <w:rPr>
+                <w:rFonts w:ascii="Times New Roman" w:hAnsi="Times New Roman" w:cs="Times New Roman"/>
+                <w:sz w:val="20"/>
+                <w:szCs w:val="20"/>
+                <w:lang w:val="es-EC"/>
+              </w:rPr>
+            </w:pPr>
+            <w:r>
+              <w:rPr>
+                <w:rFonts w:ascii="Times New Roman" w:hAnsi="Times New Roman" w:cs="Times New Roman"/>
+                <w:sz w:val="20"/>
+                <w:szCs w:val="20"/>
+                <w:lang w:val="es-EC"/>
+              </w:rPr>
+              <w:t xml:space="preserve">3.1.7 </w:t>
             </w:r>
             <w:proofErr w:type="spellStart"/>
             <w:r>
@@ -6783,67 +6733,28 @@
                 <w:szCs w:val="20"/>
                 <w:lang w:val="es-EC"/>
               </w:rPr>
-              <w:t>Power</w:t>
+              <w:t>Writer</w:t>
             </w:r>
             <w:proofErr w:type="spellEnd"/>
-            <w:r>
-              <w:rPr>
-                <w:rFonts w:ascii="Times New Roman" w:hAnsi="Times New Roman" w:cs="Times New Roman"/>
-                <w:sz w:val="20"/>
-                <w:szCs w:val="20"/>
-                <w:lang w:val="es-EC"/>
-              </w:rPr>
-              <w:t xml:space="preserve"> Point</w:t>
-            </w:r>
-          </w:p>
-          <w:p>
-            <w:pPr>
-              <w:jc w:val="both"/>
-              <w:rPr>
-                <w:rFonts w:ascii="Times New Roman" w:hAnsi="Times New Roman" w:cs="Times New Roman"/>
-                <w:sz w:val="20"/>
-                <w:szCs w:val="20"/>
-                <w:lang w:val="es-EC"/>
-              </w:rPr>
-            </w:pPr>
-            <w:r>
-              <w:rPr>
-                <w:rFonts w:ascii="Times New Roman" w:hAnsi="Times New Roman" w:cs="Times New Roman"/>
-                <w:sz w:val="20"/>
-                <w:szCs w:val="20"/>
-                <w:lang w:val="es-EC"/>
-              </w:rPr>
-              <w:t xml:space="preserve">3.1.7 </w:t>
-            </w:r>
-            <w:proofErr w:type="spellStart"/>
-            <w:r>
-              <w:rPr>
-                <w:rFonts w:ascii="Times New Roman" w:hAnsi="Times New Roman" w:cs="Times New Roman"/>
-                <w:sz w:val="20"/>
-                <w:szCs w:val="20"/>
-                <w:lang w:val="es-EC"/>
-              </w:rPr>
-              <w:t>Writer</w:t>
-            </w:r>
-            <w:proofErr w:type="spellEnd"/>
-          </w:p>
-          <w:p>
-            <w:pPr>
-              <w:jc w:val="both"/>
-              <w:rPr>
-                <w:rFonts w:ascii="Times New Roman" w:hAnsi="Times New Roman" w:cs="Times New Roman"/>
-                <w:sz w:val="20"/>
-                <w:szCs w:val="20"/>
-                <w:lang w:val="es-EC"/>
-              </w:rPr>
-            </w:pPr>
-            <w:r>
-              <w:rPr>
-                <w:rFonts w:ascii="Times New Roman" w:hAnsi="Times New Roman" w:cs="Times New Roman"/>
-                <w:sz w:val="20"/>
-                <w:szCs w:val="20"/>
-                <w:lang w:val="es-EC"/>
-              </w:rPr>
+          </w:p>
+          <w:p>
+            <w:pPr>
+              <w:jc w:val="both"/>
+              <w:rPr>
+                <w:rFonts w:ascii="Times New Roman" w:hAnsi="Times New Roman" w:cs="Times New Roman"/>
+                <w:sz w:val="20"/>
+                <w:szCs w:val="20"/>
+                <w:lang w:val="es-EC"/>
+              </w:rPr>
+            </w:pPr>
+            <w:r>
+              <w:rPr>
+                <w:rFonts w:ascii="Times New Roman" w:hAnsi="Times New Roman" w:cs="Times New Roman"/>
+                <w:sz w:val="20"/>
+                <w:szCs w:val="20"/>
+                <w:lang w:val="es-EC"/>
+              </w:rPr>
+              <w:lastRenderedPageBreak/>
               <w:t xml:space="preserve">3.1.8 </w:t>
             </w:r>
             <w:proofErr w:type="spellStart"/>
@@ -6974,6 +6885,7 @@
                 <w:szCs w:val="20"/>
                 <w:lang w:val="es-EC"/>
               </w:rPr>
+              <w:lastRenderedPageBreak/>
               <w:t>Laboratorio</w:t>
             </w:r>
             <w:r>
@@ -7037,6 +6949,7 @@
                 <w:szCs w:val="20"/>
                 <w:lang w:val="es-EC"/>
               </w:rPr>
+              <w:lastRenderedPageBreak/>
               <w:t>Semana 11:</w:t>
             </w:r>
           </w:p>
@@ -7933,15 +7846,15 @@
                 <w:rFonts w:ascii="Times New Roman" w:hAnsi="Times New Roman" w:cs="Times New Roman"/>
                 <w:sz w:val="20"/>
                 <w:szCs w:val="20"/>
-                <w:lang w:val="es-EC"/>
-              </w:rPr>
-            </w:pPr>
-            <w:r>
-              <w:rPr>
-                <w:rFonts w:ascii="Times New Roman" w:hAnsi="Times New Roman" w:cs="Times New Roman"/>
-                <w:sz w:val="20"/>
-                <w:szCs w:val="20"/>
-                <w:lang w:val="es-EC"/>
+                <w:lang w:val="en-US"/>
+              </w:rPr>
+            </w:pPr>
+            <w:r>
+              <w:rPr>
+                <w:rFonts w:ascii="Times New Roman" w:hAnsi="Times New Roman" w:cs="Times New Roman"/>
+                <w:sz w:val="20"/>
+                <w:szCs w:val="20"/>
+                <w:lang w:val="en-US"/>
               </w:rPr>
               <w:t>4.2.1 Google Drive</w:t>
             </w:r>
@@ -7952,15 +7865,15 @@
                 <w:rFonts w:ascii="Times New Roman" w:hAnsi="Times New Roman" w:cs="Times New Roman"/>
                 <w:sz w:val="20"/>
                 <w:szCs w:val="20"/>
-                <w:lang w:val="es-EC"/>
-              </w:rPr>
-            </w:pPr>
-            <w:r>
-              <w:rPr>
-                <w:rFonts w:ascii="Times New Roman" w:hAnsi="Times New Roman" w:cs="Times New Roman"/>
-                <w:sz w:val="20"/>
-                <w:szCs w:val="20"/>
-                <w:lang w:val="es-EC"/>
+                <w:lang w:val="en-US"/>
+              </w:rPr>
+            </w:pPr>
+            <w:r>
+              <w:rPr>
+                <w:rFonts w:ascii="Times New Roman" w:hAnsi="Times New Roman" w:cs="Times New Roman"/>
+                <w:sz w:val="20"/>
+                <w:szCs w:val="20"/>
+                <w:lang w:val="en-US"/>
               </w:rPr>
               <w:t xml:space="preserve">4.2.2 </w:t>
             </w:r>
@@ -7970,7 +7883,7 @@
                 <w:rFonts w:ascii="Times New Roman" w:hAnsi="Times New Roman" w:cs="Times New Roman"/>
                 <w:sz w:val="20"/>
                 <w:szCs w:val="20"/>
-                <w:lang w:val="es-EC"/>
+                <w:lang w:val="en-US"/>
               </w:rPr>
               <w:t>Dropbox</w:t>
             </w:r>
@@ -7982,15 +7895,15 @@
                 <w:rFonts w:ascii="Times New Roman" w:hAnsi="Times New Roman" w:cs="Times New Roman"/>
                 <w:sz w:val="20"/>
                 <w:szCs w:val="20"/>
-                <w:lang w:val="es-EC"/>
-              </w:rPr>
-            </w:pPr>
-            <w:r>
-              <w:rPr>
-                <w:rFonts w:ascii="Times New Roman" w:hAnsi="Times New Roman" w:cs="Times New Roman"/>
-                <w:sz w:val="20"/>
-                <w:szCs w:val="20"/>
-                <w:lang w:val="es-EC"/>
+                <w:lang w:val="en-US"/>
+              </w:rPr>
+            </w:pPr>
+            <w:r>
+              <w:rPr>
+                <w:rFonts w:ascii="Times New Roman" w:hAnsi="Times New Roman" w:cs="Times New Roman"/>
+                <w:sz w:val="20"/>
+                <w:szCs w:val="20"/>
+                <w:lang w:val="en-US"/>
               </w:rPr>
               <w:t xml:space="preserve">4.2.3 </w:t>
             </w:r>
@@ -8000,7 +7913,7 @@
                 <w:rFonts w:ascii="Times New Roman" w:hAnsi="Times New Roman" w:cs="Times New Roman"/>
                 <w:sz w:val="20"/>
                 <w:szCs w:val="20"/>
-                <w:lang w:val="es-EC"/>
+                <w:lang w:val="en-US"/>
               </w:rPr>
               <w:t>Github</w:t>
             </w:r>
@@ -8012,15 +7925,15 @@
                 <w:rFonts w:ascii="Times New Roman" w:hAnsi="Times New Roman" w:cs="Times New Roman"/>
                 <w:sz w:val="20"/>
                 <w:szCs w:val="20"/>
-                <w:lang w:val="es-EC"/>
-              </w:rPr>
-            </w:pPr>
-            <w:r>
-              <w:rPr>
-                <w:rFonts w:ascii="Times New Roman" w:hAnsi="Times New Roman" w:cs="Times New Roman"/>
-                <w:sz w:val="20"/>
-                <w:szCs w:val="20"/>
-                <w:lang w:val="es-EC"/>
+                <w:lang w:val="en-US"/>
+              </w:rPr>
+            </w:pPr>
+            <w:r>
+              <w:rPr>
+                <w:rFonts w:ascii="Times New Roman" w:hAnsi="Times New Roman" w:cs="Times New Roman"/>
+                <w:sz w:val="20"/>
+                <w:szCs w:val="20"/>
+                <w:lang w:val="en-US"/>
               </w:rPr>
               <w:t>4.2.4 4sync</w:t>
             </w:r>
@@ -8031,29 +7944,18 @@
                 <w:rFonts w:ascii="Times New Roman" w:hAnsi="Times New Roman" w:cs="Times New Roman"/>
                 <w:sz w:val="20"/>
                 <w:szCs w:val="20"/>
-                <w:lang w:val="es-EC"/>
-              </w:rPr>
-            </w:pPr>
-            <w:r>
-              <w:rPr>
-                <w:rFonts w:ascii="Times New Roman" w:hAnsi="Times New Roman" w:cs="Times New Roman"/>
-                <w:sz w:val="20"/>
-                <w:szCs w:val="20"/>
-                <w:lang w:val="es-EC"/>
-              </w:rPr>
-              <w:t xml:space="preserve">4.2.5 </w:t>
-            </w:r>
-            <w:proofErr w:type="spellStart"/>
-            <w:r>
-              <w:rPr>
-                <w:rFonts w:ascii="Times New Roman" w:hAnsi="Times New Roman" w:cs="Times New Roman"/>
-                <w:sz w:val="20"/>
-                <w:szCs w:val="20"/>
-                <w:lang w:val="es-EC"/>
-              </w:rPr>
-              <w:t>Keep</w:t>
-            </w:r>
-            <w:proofErr w:type="spellEnd"/>
+                <w:lang w:val="en-US"/>
+              </w:rPr>
+            </w:pPr>
+            <w:r>
+              <w:rPr>
+                <w:rFonts w:ascii="Times New Roman" w:hAnsi="Times New Roman" w:cs="Times New Roman"/>
+                <w:sz w:val="20"/>
+                <w:szCs w:val="20"/>
+                <w:lang w:val="en-US"/>
+              </w:rPr>
+              <w:t>4.2.5 Keep</w:t>
+            </w:r>
           </w:p>
           <w:p>
             <w:pPr>
@@ -8605,7 +8507,6 @@
                 <w:szCs w:val="20"/>
                 <w:lang w:val="es-EC"/>
               </w:rPr>
-              <w:lastRenderedPageBreak/>
               <w:t>Semana 16</w:t>
             </w:r>
             <w:r>
@@ -8971,7 +8872,17 @@
                 <w:szCs w:val="20"/>
                 <w:lang w:val="es-EC"/>
               </w:rPr>
-              <w:t>24 al 29 de agosto</w:t>
+              <w:t xml:space="preserve">24 al 29 de </w:t>
+            </w:r>
+            <w:r>
+              <w:rPr>
+                <w:rFonts w:ascii="Times New Roman" w:hAnsi="Times New Roman" w:cs="Times New Roman"/>
+                <w:sz w:val="20"/>
+                <w:szCs w:val="20"/>
+                <w:lang w:val="es-EC"/>
+              </w:rPr>
+              <w:lastRenderedPageBreak/>
+              <w:t>agosto</w:t>
             </w:r>
           </w:p>
         </w:tc>
@@ -8995,6 +8906,7 @@
                 <w:szCs w:val="20"/>
                 <w:lang w:val="es-EC"/>
               </w:rPr>
+              <w:lastRenderedPageBreak/>
               <w:t>4.6</w:t>
             </w:r>
             <w:r>
@@ -9024,6 +8936,7 @@
                 <w:szCs w:val="20"/>
                 <w:lang w:val="es-EC"/>
               </w:rPr>
+              <w:lastRenderedPageBreak/>
               <w:t xml:space="preserve"> </w:t>
             </w:r>
           </w:p>
@@ -9048,6 +8961,7 @@
                 <w:szCs w:val="20"/>
                 <w:lang w:val="es-EC"/>
               </w:rPr>
+              <w:lastRenderedPageBreak/>
               <w:t>4.6.1 Aula Virtual UTMACH</w:t>
             </w:r>
           </w:p>
@@ -9184,17 +9098,37 @@
                 <w:rFonts w:ascii="Times New Roman" w:hAnsi="Times New Roman" w:cs="Times New Roman"/>
                 <w:sz w:val="20"/>
                 <w:szCs w:val="20"/>
-                <w:lang w:val="es-EC"/>
-              </w:rPr>
-            </w:pPr>
-            <w:r>
-              <w:rPr>
-                <w:rFonts w:ascii="Times New Roman" w:hAnsi="Times New Roman" w:cs="Times New Roman"/>
-                <w:sz w:val="20"/>
-                <w:szCs w:val="20"/>
-                <w:lang w:val="es-EC"/>
-              </w:rPr>
-              <w:t>4.7.1 e-</w:t>
+                <w:lang w:val="en-US"/>
+              </w:rPr>
+            </w:pPr>
+            <w:r>
+              <w:rPr>
+                <w:rFonts w:ascii="Times New Roman" w:hAnsi="Times New Roman" w:cs="Times New Roman"/>
+                <w:sz w:val="20"/>
+                <w:szCs w:val="20"/>
+                <w:lang w:val="en-US"/>
+              </w:rPr>
+              <w:t>4.7.1 e-learning Skype</w:t>
+            </w:r>
+          </w:p>
+          <w:p>
+            <w:pPr>
+              <w:jc w:val="both"/>
+              <w:rPr>
+                <w:rFonts w:ascii="Times New Roman" w:hAnsi="Times New Roman" w:cs="Times New Roman"/>
+                <w:sz w:val="20"/>
+                <w:szCs w:val="20"/>
+                <w:lang w:val="en-US"/>
+              </w:rPr>
+            </w:pPr>
+            <w:r>
+              <w:rPr>
+                <w:rFonts w:ascii="Times New Roman" w:hAnsi="Times New Roman" w:cs="Times New Roman"/>
+                <w:sz w:val="20"/>
+                <w:szCs w:val="20"/>
+                <w:lang w:val="en-US"/>
+              </w:rPr>
+              <w:t xml:space="preserve">4.7.2 e-learning </w:t>
             </w:r>
             <w:proofErr w:type="spellStart"/>
             <w:r>
@@ -9202,78 +9136,7 @@
                 <w:rFonts w:ascii="Times New Roman" w:hAnsi="Times New Roman" w:cs="Times New Roman"/>
                 <w:sz w:val="20"/>
                 <w:szCs w:val="20"/>
-                <w:lang w:val="es-EC"/>
-              </w:rPr>
-              <w:t>learning</w:t>
-            </w:r>
-            <w:proofErr w:type="spellEnd"/>
-            <w:r>
-              <w:rPr>
-                <w:rFonts w:ascii="Times New Roman" w:hAnsi="Times New Roman" w:cs="Times New Roman"/>
-                <w:sz w:val="20"/>
-                <w:szCs w:val="20"/>
-                <w:lang w:val="es-EC"/>
-              </w:rPr>
-              <w:t xml:space="preserve"> </w:t>
-            </w:r>
-            <w:proofErr w:type="spellStart"/>
-            <w:r>
-              <w:rPr>
-                <w:rFonts w:ascii="Times New Roman" w:hAnsi="Times New Roman" w:cs="Times New Roman"/>
-                <w:sz w:val="20"/>
-                <w:szCs w:val="20"/>
-                <w:lang w:val="es-EC"/>
-              </w:rPr>
-              <w:t>Skype</w:t>
-            </w:r>
-            <w:proofErr w:type="spellEnd"/>
-          </w:p>
-          <w:p>
-            <w:pPr>
-              <w:jc w:val="both"/>
-              <w:rPr>
-                <w:rFonts w:ascii="Times New Roman" w:hAnsi="Times New Roman" w:cs="Times New Roman"/>
-                <w:sz w:val="20"/>
-                <w:szCs w:val="20"/>
-                <w:lang w:val="es-EC"/>
-              </w:rPr>
-            </w:pPr>
-            <w:r>
-              <w:rPr>
-                <w:rFonts w:ascii="Times New Roman" w:hAnsi="Times New Roman" w:cs="Times New Roman"/>
-                <w:sz w:val="20"/>
-                <w:szCs w:val="20"/>
-                <w:lang w:val="es-EC"/>
-              </w:rPr>
-              <w:t>4.7.2 e-</w:t>
-            </w:r>
-            <w:proofErr w:type="spellStart"/>
-            <w:r>
-              <w:rPr>
-                <w:rFonts w:ascii="Times New Roman" w:hAnsi="Times New Roman" w:cs="Times New Roman"/>
-                <w:sz w:val="20"/>
-                <w:szCs w:val="20"/>
-                <w:lang w:val="es-EC"/>
-              </w:rPr>
-              <w:t>learning</w:t>
-            </w:r>
-            <w:proofErr w:type="spellEnd"/>
-            <w:r>
-              <w:rPr>
-                <w:rFonts w:ascii="Times New Roman" w:hAnsi="Times New Roman" w:cs="Times New Roman"/>
-                <w:sz w:val="20"/>
-                <w:szCs w:val="20"/>
-                <w:lang w:val="es-EC"/>
-              </w:rPr>
-              <w:t xml:space="preserve"> </w:t>
-            </w:r>
-            <w:proofErr w:type="spellStart"/>
-            <w:r>
-              <w:rPr>
-                <w:rFonts w:ascii="Times New Roman" w:hAnsi="Times New Roman" w:cs="Times New Roman"/>
-                <w:sz w:val="20"/>
-                <w:szCs w:val="20"/>
-                <w:lang w:val="es-EC"/>
+                <w:lang w:val="en-US"/>
               </w:rPr>
               <w:t>Youtube</w:t>
             </w:r>
@@ -9801,63 +9664,6 @@
           <w:szCs w:val="24"/>
         </w:rPr>
         <w:t>De acuerdo a la temática propuesta, las clases y las actividades serán:</w:t>
-      </w:r>
-    </w:p>
-    <w:p>
-      <w:pPr>
-        <w:pStyle w:val="Prrafodelista"/>
-        <w:numPr>
-          <w:ilvl w:val="0"/>
-          <w:numId w:val="10"/>
-        </w:numPr>
-        <w:autoSpaceDE w:val="0"/>
-        <w:autoSpaceDN w:val="0"/>
-        <w:adjustRightInd w:val="0"/>
-        <w:spacing w:after="0"/>
-        <w:rPr>
-          <w:bCs/>
-          <w:szCs w:val="24"/>
-          <w:lang w:val="es-ES_tradnl" w:eastAsia="es-ES"/>
-        </w:rPr>
-      </w:pPr>
-      <w:r>
-        <w:rPr>
-          <w:b/>
-          <w:szCs w:val="24"/>
-          <w:lang w:val="es-ES_tradnl" w:eastAsia="es-ES"/>
-        </w:rPr>
-        <w:t>Clases magistrales</w:t>
-      </w:r>
-      <w:r>
-        <w:rPr>
-          <w:bCs/>
-          <w:szCs w:val="24"/>
-        </w:rPr>
-        <w:t xml:space="preserve">, </w:t>
-      </w:r>
-      <w:r>
-        <w:rPr>
-          <w:bCs/>
-          <w:szCs w:val="24"/>
-          <w:lang w:val="es-ES_tradnl" w:eastAsia="es-ES"/>
-        </w:rPr>
-        <w:t>donde se expondrán los temas de manera teórica lógicamente</w:t>
-      </w:r>
-      <w:r>
-        <w:rPr>
-          <w:bCs/>
-          <w:szCs w:val="24"/>
-          <w:lang w:val="es-ES_tradnl" w:eastAsia="es-ES"/>
-        </w:rPr>
-        <w:t xml:space="preserve"> </w:t>
-      </w:r>
-      <w:r>
-        <w:rPr>
-          <w:bCs/>
-          <w:szCs w:val="24"/>
-          <w:lang w:val="es-ES_tradnl" w:eastAsia="es-ES"/>
-        </w:rPr>
-        <w:t>estructurada, explicación de ejemplos, presentación de experiencias y demostraciones que generen ideas propias de los participantes.</w:t>
       </w:r>
     </w:p>
     <w:p>
@@ -9909,7 +9715,6 @@
           <w:bCs/>
           <w:szCs w:val="24"/>
         </w:rPr>
-        <w:lastRenderedPageBreak/>
         <w:t>Trabajo autónomo u horas no presenciales</w:t>
       </w:r>
       <w:r>
@@ -10137,6 +9942,7 @@
           <w:sz w:val="24"/>
           <w:szCs w:val="24"/>
         </w:rPr>
+        <w:lastRenderedPageBreak/>
         <w:t xml:space="preserve">e) </w:t>
       </w:r>
       <w:r>
@@ -10546,9 +10352,26 @@
     </w:p>
     <w:p>
       <w:pPr>
-        <w:autoSpaceDE w:val="0"/>
-        <w:autoSpaceDN w:val="0"/>
-        <w:adjustRightInd w:val="0"/>
+        <w:spacing w:before="120"/>
+        <w:rPr>
+          <w:rFonts w:ascii="Times New Roman" w:hAnsi="Times New Roman" w:cs="Times New Roman"/>
+          <w:b/>
+          <w:sz w:val="24"/>
+          <w:szCs w:val="24"/>
+        </w:rPr>
+      </w:pPr>
+      <w:r>
+        <w:rPr>
+          <w:rFonts w:ascii="Times New Roman" w:hAnsi="Times New Roman" w:cs="Times New Roman"/>
+          <w:b/>
+          <w:sz w:val="24"/>
+          <w:szCs w:val="24"/>
+        </w:rPr>
+        <w:t>8. EVALUACIÓN</w:t>
+      </w:r>
+    </w:p>
+    <w:p>
+      <w:pPr>
         <w:spacing w:before="120"/>
         <w:jc w:val="both"/>
         <w:rPr>
@@ -10563,101 +10386,6 @@
           <w:sz w:val="24"/>
           <w:szCs w:val="24"/>
         </w:rPr>
-        <w:t>El mejor portafolio será seleccionado</w:t>
-      </w:r>
-      <w:r>
-        <w:rPr>
-          <w:rFonts w:ascii="Times New Roman" w:hAnsi="Times New Roman" w:cs="Times New Roman"/>
-          <w:sz w:val="24"/>
-          <w:szCs w:val="24"/>
-        </w:rPr>
-        <w:t xml:space="preserve"> por el profesor para </w:t>
-      </w:r>
-      <w:r>
-        <w:rPr>
-          <w:rFonts w:ascii="Times New Roman" w:hAnsi="Times New Roman" w:cs="Times New Roman"/>
-          <w:sz w:val="24"/>
-          <w:szCs w:val="24"/>
-        </w:rPr>
-        <w:t>en</w:t>
-      </w:r>
-      <w:r>
-        <w:rPr>
-          <w:rFonts w:ascii="Times New Roman" w:hAnsi="Times New Roman" w:cs="Times New Roman"/>
-          <w:sz w:val="24"/>
-          <w:szCs w:val="24"/>
-        </w:rPr>
-        <w:t>tregar</w:t>
-      </w:r>
-      <w:r>
-        <w:rPr>
-          <w:rFonts w:ascii="Times New Roman" w:hAnsi="Times New Roman" w:cs="Times New Roman"/>
-          <w:sz w:val="24"/>
-          <w:szCs w:val="24"/>
-        </w:rPr>
-        <w:t xml:space="preserve"> al CEPYC</w:t>
-      </w:r>
-      <w:r>
-        <w:rPr>
-          <w:rFonts w:ascii="Times New Roman" w:hAnsi="Times New Roman" w:cs="Times New Roman"/>
-          <w:sz w:val="24"/>
-          <w:szCs w:val="24"/>
-        </w:rPr>
-        <w:t>A</w:t>
-      </w:r>
-      <w:r>
-        <w:rPr>
-          <w:rFonts w:ascii="Times New Roman" w:hAnsi="Times New Roman" w:cs="Times New Roman"/>
-          <w:sz w:val="24"/>
-          <w:szCs w:val="24"/>
-        </w:rPr>
-        <w:t>. Al portafolio se le agregará los exámenes finales de ambos parciales</w:t>
-      </w:r>
-      <w:r>
-        <w:rPr>
-          <w:rFonts w:ascii="Times New Roman" w:hAnsi="Times New Roman" w:cs="Times New Roman"/>
-          <w:sz w:val="24"/>
-          <w:szCs w:val="24"/>
-        </w:rPr>
-        <w:t xml:space="preserve">. </w:t>
-      </w:r>
-    </w:p>
-    <w:p>
-      <w:pPr>
-        <w:spacing w:before="120"/>
-        <w:rPr>
-          <w:rFonts w:ascii="Times New Roman" w:hAnsi="Times New Roman" w:cs="Times New Roman"/>
-          <w:b/>
-          <w:sz w:val="24"/>
-          <w:szCs w:val="24"/>
-        </w:rPr>
-      </w:pPr>
-      <w:r>
-        <w:rPr>
-          <w:rFonts w:ascii="Times New Roman" w:hAnsi="Times New Roman" w:cs="Times New Roman"/>
-          <w:b/>
-          <w:sz w:val="24"/>
-          <w:szCs w:val="24"/>
-        </w:rPr>
-        <w:t>8. EVALUACIÓN</w:t>
-      </w:r>
-    </w:p>
-    <w:p>
-      <w:pPr>
-        <w:spacing w:before="120"/>
-        <w:jc w:val="both"/>
-        <w:rPr>
-          <w:rFonts w:ascii="Times New Roman" w:hAnsi="Times New Roman" w:cs="Times New Roman"/>
-          <w:sz w:val="24"/>
-          <w:szCs w:val="24"/>
-        </w:rPr>
-      </w:pPr>
-      <w:r>
-        <w:rPr>
-          <w:rFonts w:ascii="Times New Roman" w:hAnsi="Times New Roman" w:cs="Times New Roman"/>
-          <w:sz w:val="24"/>
-          <w:szCs w:val="24"/>
-        </w:rPr>
         <w:t xml:space="preserve">La evaluación será diagnóstica, formativa y sumativa, considerándolas necesarias y complementarias para una valoración global y objetiva de lo que ocurre en la situación de enseñanza y aprendizaje. </w:t>
       </w:r>
       <w:r>
@@ -10706,16 +10434,7 @@
           <w:sz w:val="24"/>
           <w:szCs w:val="24"/>
         </w:rPr>
-        <w:t xml:space="preserve"> corresponderán al </w:t>
-      </w:r>
-      <w:r>
-        <w:rPr>
-          <w:rFonts w:ascii="Times New Roman" w:hAnsi="Times New Roman" w:cs="Times New Roman"/>
-          <w:sz w:val="24"/>
-          <w:szCs w:val="24"/>
-        </w:rPr>
-        <w:lastRenderedPageBreak/>
-        <w:t xml:space="preserve">30% de la </w:t>
+        <w:t xml:space="preserve"> corresponderán al 30% de la </w:t>
       </w:r>
       <w:r>
         <w:rPr>
@@ -11014,16 +10733,9 @@
         <w:rPr>
           <w:b/>
           <w:szCs w:val="24"/>
-        </w:rPr>
-      </w:pPr>
-      <w:r>
-        <w:rPr>
-          <w:b/>
-          <w:szCs w:val="24"/>
           <w:lang w:val="es-MX"/>
         </w:rPr>
-        <w:t>8.3 Parámetros de Evaluación:</w:t>
-      </w:r>
+      </w:pPr>
     </w:p>
     <w:p>
       <w:pPr>
@@ -11033,6 +10745,39 @@
         <w:rPr>
           <w:b/>
           <w:szCs w:val="24"/>
+          <w:lang w:val="es-MX"/>
+        </w:rPr>
+      </w:pPr>
+    </w:p>
+    <w:p>
+      <w:pPr>
+        <w:pStyle w:val="Textoindependiente3"/>
+        <w:widowControl/>
+        <w:ind w:left="142"/>
+        <w:rPr>
+          <w:b/>
+          <w:szCs w:val="24"/>
+        </w:rPr>
+      </w:pPr>
+      <w:r>
+        <w:rPr>
+          <w:b/>
+          <w:szCs w:val="24"/>
+          <w:lang w:val="es-MX"/>
+        </w:rPr>
+        <w:lastRenderedPageBreak/>
+        <w:t>8.3 Parámetros de Evaluación:</w:t>
+      </w:r>
+    </w:p>
+    <w:p>
+      <w:pPr>
+        <w:pStyle w:val="Textoindependiente3"/>
+        <w:widowControl/>
+        <w:ind w:left="142"/>
+        <w:rPr>
+          <w:b/>
+          <w:szCs w:val="24"/>
+          <w:lang w:val="es-EC"/>
         </w:rPr>
       </w:pPr>
     </w:p>
@@ -11073,7 +10818,25 @@
                 <w:sz w:val="24"/>
                 <w:szCs w:val="24"/>
               </w:rPr>
-              <w:t>PARAMETROS DE EVALUACION</w:t>
+              <w:t>PARÁMETROS</w:t>
+            </w:r>
+            <w:r>
+              <w:rPr>
+                <w:rFonts w:ascii="Times New Roman" w:hAnsi="Times New Roman" w:cs="Times New Roman"/>
+                <w:b/>
+                <w:sz w:val="24"/>
+                <w:szCs w:val="24"/>
+              </w:rPr>
+              <w:t xml:space="preserve"> DE </w:t>
+            </w:r>
+            <w:r>
+              <w:rPr>
+                <w:rFonts w:ascii="Times New Roman" w:hAnsi="Times New Roman" w:cs="Times New Roman"/>
+                <w:b/>
+                <w:sz w:val="24"/>
+                <w:szCs w:val="24"/>
+              </w:rPr>
+              <w:t>EVALUACIÓN</w:t>
             </w:r>
           </w:p>
         </w:tc>
@@ -11222,7 +10985,7 @@
                 <w:sz w:val="24"/>
                 <w:szCs w:val="24"/>
               </w:rPr>
-              <w:t>1</w:t>
+              <w:t>10</w:t>
             </w:r>
           </w:p>
         </w:tc>
@@ -11248,6 +11011,14 @@
               </w:rPr>
               <w:t>1</w:t>
             </w:r>
+            <w:r>
+              <w:rPr>
+                <w:rFonts w:ascii="Times New Roman" w:hAnsi="Times New Roman" w:cs="Times New Roman"/>
+                <w:sz w:val="24"/>
+                <w:szCs w:val="24"/>
+              </w:rPr>
+              <w:t>0</w:t>
+            </w:r>
           </w:p>
         </w:tc>
       </w:tr>
@@ -11272,7 +11043,7 @@
                 <w:sz w:val="24"/>
                 <w:szCs w:val="24"/>
               </w:rPr>
-              <w:t>Investigaciones bibliográficas</w:t>
+              <w:t>Presentación de informes escritos</w:t>
             </w:r>
           </w:p>
         </w:tc>
@@ -11296,7 +11067,7 @@
                 <w:sz w:val="24"/>
                 <w:szCs w:val="24"/>
               </w:rPr>
-              <w:t>1</w:t>
+              <w:t>0</w:t>
             </w:r>
           </w:p>
         </w:tc>
@@ -11320,7 +11091,7 @@
                 <w:sz w:val="24"/>
                 <w:szCs w:val="24"/>
               </w:rPr>
-              <w:t>1</w:t>
+              <w:t>0</w:t>
             </w:r>
           </w:p>
         </w:tc>
@@ -11346,7 +11117,7 @@
                 <w:sz w:val="24"/>
                 <w:szCs w:val="24"/>
               </w:rPr>
-              <w:t>Participación en clase</w:t>
+              <w:t>Investigaciones bibliográficas</w:t>
             </w:r>
           </w:p>
         </w:tc>
@@ -11378,15 +11149,7 @@
                 <w:sz w:val="24"/>
                 <w:szCs w:val="24"/>
               </w:rPr>
-              <w:t>.</w:t>
-            </w:r>
-            <w:r>
-              <w:rPr>
-                <w:rFonts w:ascii="Times New Roman" w:hAnsi="Times New Roman" w:cs="Times New Roman"/>
-                <w:sz w:val="24"/>
-                <w:szCs w:val="24"/>
-              </w:rPr>
-              <w:t>5</w:t>
+              <w:t>0</w:t>
             </w:r>
           </w:p>
         </w:tc>
@@ -11418,15 +11181,7 @@
                 <w:sz w:val="24"/>
                 <w:szCs w:val="24"/>
               </w:rPr>
-              <w:t>.</w:t>
-            </w:r>
-            <w:r>
-              <w:rPr>
-                <w:rFonts w:ascii="Times New Roman" w:hAnsi="Times New Roman" w:cs="Times New Roman"/>
-                <w:sz w:val="24"/>
-                <w:szCs w:val="24"/>
-              </w:rPr>
-              <w:t>5</w:t>
+              <w:t>0</w:t>
             </w:r>
           </w:p>
         </w:tc>
@@ -11452,7 +11207,7 @@
                 <w:sz w:val="24"/>
                 <w:szCs w:val="24"/>
               </w:rPr>
-              <w:t>Trabajo autónomo</w:t>
+              <w:t>Participación en clase</w:t>
             </w:r>
           </w:p>
         </w:tc>
@@ -11476,7 +11231,15 @@
                 <w:sz w:val="24"/>
                 <w:szCs w:val="24"/>
               </w:rPr>
-              <w:t>2</w:t>
+              <w:t>1</w:t>
+            </w:r>
+            <w:r>
+              <w:rPr>
+                <w:rFonts w:ascii="Times New Roman" w:hAnsi="Times New Roman" w:cs="Times New Roman"/>
+                <w:sz w:val="24"/>
+                <w:szCs w:val="24"/>
+              </w:rPr>
+              <w:t>5</w:t>
             </w:r>
           </w:p>
         </w:tc>
@@ -11500,7 +11263,15 @@
                 <w:sz w:val="24"/>
                 <w:szCs w:val="24"/>
               </w:rPr>
-              <w:t>2</w:t>
+              <w:t>1</w:t>
+            </w:r>
+            <w:r>
+              <w:rPr>
+                <w:rFonts w:ascii="Times New Roman" w:hAnsi="Times New Roman" w:cs="Times New Roman"/>
+                <w:sz w:val="24"/>
+                <w:szCs w:val="24"/>
+              </w:rPr>
+              <w:t>5</w:t>
             </w:r>
           </w:p>
         </w:tc>
@@ -11526,7 +11297,7 @@
                 <w:sz w:val="24"/>
                 <w:szCs w:val="24"/>
               </w:rPr>
-              <w:t>Prácticas de laboratorio</w:t>
+              <w:t>Trabajo autónomo</w:t>
             </w:r>
           </w:p>
         </w:tc>
@@ -11550,23 +11321,7 @@
                 <w:sz w:val="24"/>
                 <w:szCs w:val="24"/>
               </w:rPr>
-              <w:t>1</w:t>
-            </w:r>
-            <w:r>
-              <w:rPr>
-                <w:rFonts w:ascii="Times New Roman" w:hAnsi="Times New Roman" w:cs="Times New Roman"/>
-                <w:sz w:val="24"/>
-                <w:szCs w:val="24"/>
-              </w:rPr>
-              <w:t>.</w:t>
-            </w:r>
-            <w:r>
-              <w:rPr>
-                <w:rFonts w:ascii="Times New Roman" w:hAnsi="Times New Roman" w:cs="Times New Roman"/>
-                <w:sz w:val="24"/>
-                <w:szCs w:val="24"/>
-              </w:rPr>
-              <w:t>5</w:t>
+              <w:t>20</w:t>
             </w:r>
           </w:p>
         </w:tc>
@@ -11590,23 +11345,7 @@
                 <w:sz w:val="24"/>
                 <w:szCs w:val="24"/>
               </w:rPr>
-              <w:t>1</w:t>
-            </w:r>
-            <w:r>
-              <w:rPr>
-                <w:rFonts w:ascii="Times New Roman" w:hAnsi="Times New Roman" w:cs="Times New Roman"/>
-                <w:sz w:val="24"/>
-                <w:szCs w:val="24"/>
-              </w:rPr>
-              <w:t>.</w:t>
-            </w:r>
-            <w:r>
-              <w:rPr>
-                <w:rFonts w:ascii="Times New Roman" w:hAnsi="Times New Roman" w:cs="Times New Roman"/>
-                <w:sz w:val="24"/>
-                <w:szCs w:val="24"/>
-              </w:rPr>
-              <w:t>5</w:t>
+              <w:t>20</w:t>
             </w:r>
           </w:p>
         </w:tc>
@@ -11632,7 +11371,7 @@
                 <w:sz w:val="24"/>
                 <w:szCs w:val="24"/>
               </w:rPr>
-              <w:t>Exámenes Finales</w:t>
+              <w:t>Prácticas de laboratorio</w:t>
             </w:r>
           </w:p>
         </w:tc>
@@ -11656,7 +11395,7 @@
                 <w:sz w:val="24"/>
                 <w:szCs w:val="24"/>
               </w:rPr>
-              <w:t>3</w:t>
+              <w:t>15</w:t>
             </w:r>
           </w:p>
         </w:tc>
@@ -11680,7 +11419,7 @@
                 <w:sz w:val="24"/>
                 <w:szCs w:val="24"/>
               </w:rPr>
-              <w:t>3</w:t>
+              <w:t>15</w:t>
             </w:r>
           </w:p>
         </w:tc>
@@ -11706,7 +11445,7 @@
                 <w:sz w:val="24"/>
                 <w:szCs w:val="24"/>
               </w:rPr>
-              <w:t>Total</w:t>
+              <w:t>Prácticas de campo</w:t>
             </w:r>
           </w:p>
         </w:tc>
@@ -11730,7 +11469,7 @@
                 <w:sz w:val="24"/>
                 <w:szCs w:val="24"/>
               </w:rPr>
-              <w:t>10</w:t>
+              <w:t>0</w:t>
             </w:r>
           </w:p>
         </w:tc>
@@ -11754,7 +11493,155 @@
                 <w:sz w:val="24"/>
                 <w:szCs w:val="24"/>
               </w:rPr>
-              <w:t>10</w:t>
+              <w:t>0</w:t>
+            </w:r>
+          </w:p>
+        </w:tc>
+      </w:tr>
+      <w:tr>
+        <w:tc>
+          <w:tcPr>
+            <w:tcW w:w="4219" w:type="dxa"/>
+          </w:tcPr>
+          <w:p>
+            <w:pPr>
+              <w:spacing w:before="60"/>
+              <w:jc w:val="both"/>
+              <w:rPr>
+                <w:rFonts w:ascii="Times New Roman" w:hAnsi="Times New Roman" w:cs="Times New Roman"/>
+                <w:sz w:val="24"/>
+                <w:szCs w:val="24"/>
+              </w:rPr>
+            </w:pPr>
+            <w:r>
+              <w:rPr>
+                <w:rFonts w:ascii="Times New Roman" w:hAnsi="Times New Roman" w:cs="Times New Roman"/>
+                <w:sz w:val="24"/>
+                <w:szCs w:val="24"/>
+              </w:rPr>
+              <w:t>Exámenes Finales</w:t>
+            </w:r>
+          </w:p>
+        </w:tc>
+        <w:tc>
+          <w:tcPr>
+            <w:tcW w:w="2126" w:type="dxa"/>
+          </w:tcPr>
+          <w:p>
+            <w:pPr>
+              <w:spacing w:before="60"/>
+              <w:jc w:val="center"/>
+              <w:rPr>
+                <w:rFonts w:ascii="Times New Roman" w:hAnsi="Times New Roman" w:cs="Times New Roman"/>
+                <w:sz w:val="24"/>
+                <w:szCs w:val="24"/>
+              </w:rPr>
+            </w:pPr>
+            <w:r>
+              <w:rPr>
+                <w:rFonts w:ascii="Times New Roman" w:hAnsi="Times New Roman" w:cs="Times New Roman"/>
+                <w:sz w:val="24"/>
+                <w:szCs w:val="24"/>
+              </w:rPr>
+              <w:t>30</w:t>
+            </w:r>
+          </w:p>
+        </w:tc>
+        <w:tc>
+          <w:tcPr>
+            <w:tcW w:w="2000" w:type="dxa"/>
+          </w:tcPr>
+          <w:p>
+            <w:pPr>
+              <w:spacing w:before="60"/>
+              <w:jc w:val="center"/>
+              <w:rPr>
+                <w:rFonts w:ascii="Times New Roman" w:hAnsi="Times New Roman" w:cs="Times New Roman"/>
+                <w:sz w:val="24"/>
+                <w:szCs w:val="24"/>
+              </w:rPr>
+            </w:pPr>
+            <w:r>
+              <w:rPr>
+                <w:rFonts w:ascii="Times New Roman" w:hAnsi="Times New Roman" w:cs="Times New Roman"/>
+                <w:sz w:val="24"/>
+                <w:szCs w:val="24"/>
+              </w:rPr>
+              <w:t>30</w:t>
+            </w:r>
+          </w:p>
+        </w:tc>
+      </w:tr>
+      <w:tr>
+        <w:tc>
+          <w:tcPr>
+            <w:tcW w:w="4219" w:type="dxa"/>
+          </w:tcPr>
+          <w:p>
+            <w:pPr>
+              <w:spacing w:before="60"/>
+              <w:jc w:val="both"/>
+              <w:rPr>
+                <w:rFonts w:ascii="Times New Roman" w:hAnsi="Times New Roman" w:cs="Times New Roman"/>
+                <w:sz w:val="24"/>
+                <w:szCs w:val="24"/>
+              </w:rPr>
+            </w:pPr>
+            <w:r>
+              <w:rPr>
+                <w:rFonts w:ascii="Times New Roman" w:hAnsi="Times New Roman" w:cs="Times New Roman"/>
+                <w:sz w:val="24"/>
+                <w:szCs w:val="24"/>
+              </w:rPr>
+              <w:t>Total</w:t>
+            </w:r>
+          </w:p>
+        </w:tc>
+        <w:tc>
+          <w:tcPr>
+            <w:tcW w:w="2126" w:type="dxa"/>
+          </w:tcPr>
+          <w:p>
+            <w:pPr>
+              <w:spacing w:before="60"/>
+              <w:jc w:val="center"/>
+              <w:rPr>
+                <w:rFonts w:ascii="Times New Roman" w:hAnsi="Times New Roman" w:cs="Times New Roman"/>
+                <w:sz w:val="24"/>
+                <w:szCs w:val="24"/>
+              </w:rPr>
+            </w:pPr>
+            <w:r>
+              <w:rPr>
+                <w:rFonts w:ascii="Times New Roman" w:hAnsi="Times New Roman" w:cs="Times New Roman"/>
+                <w:sz w:val="24"/>
+                <w:szCs w:val="24"/>
+              </w:rPr>
+              <w:t>100</w:t>
+            </w:r>
+          </w:p>
+        </w:tc>
+        <w:tc>
+          <w:tcPr>
+            <w:tcW w:w="2000" w:type="dxa"/>
+          </w:tcPr>
+          <w:p>
+            <w:pPr>
+              <w:spacing w:before="60"/>
+              <w:jc w:val="center"/>
+              <w:rPr>
+                <w:rFonts w:ascii="Times New Roman" w:hAnsi="Times New Roman" w:cs="Times New Roman"/>
+                <w:sz w:val="24"/>
+                <w:szCs w:val="24"/>
+              </w:rPr>
+            </w:pPr>
+            <w:r>
+              <w:rPr>
+                <w:rFonts w:ascii="Times New Roman" w:hAnsi="Times New Roman" w:cs="Times New Roman"/>
+                <w:sz w:val="24"/>
+                <w:szCs w:val="24"/>
+              </w:rPr>
+              <w:t>100</w:t>
             </w:r>
           </w:p>
         </w:tc>
@@ -12080,6 +11967,24 @@
           <w:szCs w:val="24"/>
         </w:rPr>
       </w:pPr>
+      <w:r>
+        <w:rPr>
+          <w:rFonts w:ascii="Times New Roman" w:hAnsi="Times New Roman" w:cs="Times New Roman"/>
+          <w:b/>
+          <w:sz w:val="24"/>
+          <w:szCs w:val="24"/>
+        </w:rPr>
+        <w:t>9.2. Bibliografía Complementaría</w:t>
+      </w:r>
+      <w:r>
+        <w:rPr>
+          <w:rFonts w:ascii="Times New Roman" w:hAnsi="Times New Roman" w:cs="Times New Roman"/>
+          <w:b/>
+          <w:sz w:val="24"/>
+          <w:szCs w:val="24"/>
+        </w:rPr>
+        <w:t xml:space="preserve">: </w:t>
+      </w:r>
     </w:p>
     <w:p>
       <w:pPr>
@@ -12092,22 +11997,60 @@
       </w:pPr>
       <w:r>
         <w:rPr>
-          <w:rFonts w:ascii="Times New Roman" w:hAnsi="Times New Roman" w:cs="Times New Roman"/>
-          <w:b/>
-          <w:sz w:val="24"/>
-          <w:szCs w:val="24"/>
-        </w:rPr>
-        <w:t>9.2. Bibliografía Complementaría</w:t>
-      </w:r>
-      <w:r>
-        <w:rPr>
-          <w:rFonts w:ascii="Times New Roman" w:hAnsi="Times New Roman" w:cs="Times New Roman"/>
-          <w:b/>
-          <w:sz w:val="24"/>
-          <w:szCs w:val="24"/>
-        </w:rPr>
-        <w:t xml:space="preserve">: </w:t>
-      </w:r>
+          <w:rFonts w:ascii="Verdana" w:hAnsi="Verdana" w:cs="Arial"/>
+          <w:sz w:val="18"/>
+          <w:szCs w:val="18"/>
+        </w:rPr>
+        <w:t xml:space="preserve">Guía Didáctica de Computación 2007. </w:t>
+      </w:r>
+      <w:proofErr w:type="spellStart"/>
+      <w:r>
+        <w:rPr>
+          <w:rFonts w:ascii="Verdana" w:hAnsi="Verdana" w:cs="Arial"/>
+          <w:sz w:val="18"/>
+          <w:szCs w:val="18"/>
+        </w:rPr>
+        <w:t>Lab</w:t>
+      </w:r>
+      <w:proofErr w:type="spellEnd"/>
+      <w:r>
+        <w:rPr>
+          <w:rFonts w:ascii="Verdana" w:hAnsi="Verdana" w:cs="Arial"/>
+          <w:sz w:val="18"/>
+          <w:szCs w:val="18"/>
+        </w:rPr>
+        <w:t xml:space="preserve">. </w:t>
+      </w:r>
+      <w:proofErr w:type="spellStart"/>
+      <w:proofErr w:type="gramStart"/>
+      <w:r>
+        <w:rPr>
+          <w:rFonts w:ascii="Verdana" w:hAnsi="Verdana" w:cs="Arial"/>
+          <w:sz w:val="18"/>
+          <w:szCs w:val="18"/>
+        </w:rPr>
+        <w:t>MSc</w:t>
+      </w:r>
+      <w:proofErr w:type="spellEnd"/>
+      <w:r>
+        <w:rPr>
+          <w:rFonts w:ascii="Verdana" w:hAnsi="Verdana" w:cs="Arial"/>
+          <w:sz w:val="18"/>
+          <w:szCs w:val="18"/>
+        </w:rPr>
+        <w:t xml:space="preserve"> .</w:t>
+      </w:r>
+      <w:proofErr w:type="gramEnd"/>
+      <w:r>
+        <w:rPr>
+          <w:rFonts w:ascii="Verdana" w:hAnsi="Verdana" w:cs="Arial"/>
+          <w:sz w:val="18"/>
+          <w:szCs w:val="18"/>
+        </w:rPr>
+        <w:t xml:space="preserve"> Lenin  Morán</w:t>
+      </w:r>
+      <w:bookmarkStart w:id="0" w:name="_GoBack"/>
+      <w:bookmarkEnd w:id="0"/>
     </w:p>
     <w:p>
       <w:pPr>
@@ -12157,8 +12100,6 @@
         <w:t>)</w:t>
       </w:r>
     </w:p>
-    <w:bookmarkStart w:id="0" w:name="_GoBack"/>
-    <w:bookmarkEnd w:id="0"/>
     <w:p>
       <w:pPr>
         <w:rPr>
@@ -12167,33 +12108,17 @@
           <w:szCs w:val="24"/>
         </w:rPr>
       </w:pPr>
-      <w:r>
-        <w:fldChar w:fldCharType="begin"/>
-      </w:r>
-      <w:r>
-        <w:instrText xml:space="preserve"> HYPERLINK "http://www.educagratis.org/moodle/course/view.php?id=381" </w:instrText>
-      </w:r>
-      <w:r>
-        <w:fldChar w:fldCharType="separate"/>
-      </w:r>
-      <w:r>
-        <w:rPr>
-          <w:rStyle w:val="Hipervnculo"/>
-          <w:rFonts w:ascii="Times New Roman" w:hAnsi="Times New Roman" w:cs="Times New Roman"/>
-          <w:sz w:val="24"/>
-          <w:szCs w:val="24"/>
-        </w:rPr>
-        <w:t>http://www.educagratis.org/moodle/course/</w:t>
-      </w:r>
-      <w:r>
-        <w:rPr>
-          <w:rStyle w:val="Hipervnculo"/>
-          <w:rFonts w:ascii="Times New Roman" w:hAnsi="Times New Roman" w:cs="Times New Roman"/>
-          <w:sz w:val="24"/>
-          <w:szCs w:val="24"/>
-        </w:rPr>
-        <w:fldChar w:fldCharType="end"/>
-      </w:r>
+      <w:hyperlink r:id="rId9" w:history="1">
+        <w:r>
+          <w:rPr>
+            <w:rStyle w:val="Hipervnculo"/>
+            <w:rFonts w:ascii="Times New Roman" w:hAnsi="Times New Roman" w:cs="Times New Roman"/>
+            <w:sz w:val="24"/>
+            <w:szCs w:val="24"/>
+          </w:rPr>
+          <w:t>http://www.educagratis.org/moodle/course/</w:t>
+        </w:r>
+      </w:hyperlink>
       <w:r>
         <w:rPr>
           <w:rFonts w:ascii="Times New Roman" w:hAnsi="Times New Roman" w:cs="Times New Roman"/>
@@ -12211,7 +12136,7 @@
           <w:szCs w:val="24"/>
         </w:rPr>
       </w:pPr>
-      <w:hyperlink r:id="rId9" w:history="1">
+      <w:hyperlink r:id="rId10" w:history="1">
         <w:r>
           <w:rPr>
             <w:rStyle w:val="Hipervnculo"/>
@@ -12231,7 +12156,7 @@
           <w:szCs w:val="24"/>
         </w:rPr>
       </w:pPr>
-      <w:hyperlink r:id="rId10" w:anchor="topic=3394144" w:history="1">
+      <w:hyperlink r:id="rId11" w:anchor="topic=3394144" w:history="1">
         <w:r>
           <w:rPr>
             <w:rStyle w:val="Hipervnculo"/>
@@ -12251,7 +12176,7 @@
           <w:szCs w:val="24"/>
         </w:rPr>
       </w:pPr>
-      <w:hyperlink r:id="rId11" w:history="1">
+      <w:hyperlink r:id="rId12" w:history="1">
         <w:r>
           <w:rPr>
             <w:rStyle w:val="Hipervnculo"/>
@@ -12271,7 +12196,7 @@
           <w:szCs w:val="24"/>
         </w:rPr>
       </w:pPr>
-      <w:hyperlink r:id="rId12" w:history="1">
+      <w:hyperlink r:id="rId13" w:history="1">
         <w:r>
           <w:rPr>
             <w:rStyle w:val="Hipervnculo"/>
@@ -12291,7 +12216,7 @@
           <w:szCs w:val="24"/>
         </w:rPr>
       </w:pPr>
-      <w:hyperlink r:id="rId13" w:history="1">
+      <w:hyperlink r:id="rId14" w:history="1">
         <w:r>
           <w:rPr>
             <w:rStyle w:val="Hipervnculo"/>
@@ -12311,7 +12236,7 @@
           <w:szCs w:val="24"/>
         </w:rPr>
       </w:pPr>
-      <w:hyperlink r:id="rId14" w:history="1">
+      <w:hyperlink r:id="rId15" w:history="1">
         <w:r>
           <w:rPr>
             <w:rStyle w:val="Hipervnculo"/>
@@ -12947,40 +12872,29 @@
           <w:szCs w:val="24"/>
         </w:rPr>
       </w:pPr>
+      <w:r>
+        <w:rPr>
+          <w:rFonts w:ascii="Times New Roman" w:hAnsi="Times New Roman" w:cs="Times New Roman"/>
+          <w:sz w:val="24"/>
+          <w:szCs w:val="24"/>
+        </w:rPr>
+        <w:t xml:space="preserve">                  ______________________________</w:t>
+      </w:r>
     </w:p>
     <w:p>
       <w:pPr>
-        <w:spacing w:before="120"/>
-        <w:rPr>
-          <w:rFonts w:ascii="Times New Roman" w:hAnsi="Times New Roman" w:cs="Times New Roman"/>
-          <w:sz w:val="24"/>
-          <w:szCs w:val="24"/>
-        </w:rPr>
-      </w:pPr>
-      <w:r>
-        <w:rPr>
-          <w:rFonts w:ascii="Times New Roman" w:hAnsi="Times New Roman" w:cs="Times New Roman"/>
-          <w:sz w:val="24"/>
-          <w:szCs w:val="24"/>
-        </w:rPr>
-        <w:t xml:space="preserve">                  ______________________________</w:t>
-      </w:r>
-    </w:p>
-    <w:p>
-      <w:pPr>
-        <w:rPr>
-          <w:rFonts w:ascii="Times New Roman" w:hAnsi="Times New Roman" w:cs="Times New Roman"/>
-          <w:sz w:val="24"/>
-          <w:szCs w:val="24"/>
-        </w:rPr>
-      </w:pPr>
-      <w:r>
-        <w:rPr>
-          <w:rFonts w:ascii="Times New Roman" w:hAnsi="Times New Roman" w:cs="Times New Roman"/>
-          <w:sz w:val="24"/>
-          <w:szCs w:val="24"/>
-        </w:rPr>
-        <w:lastRenderedPageBreak/>
+        <w:rPr>
+          <w:rFonts w:ascii="Times New Roman" w:hAnsi="Times New Roman" w:cs="Times New Roman"/>
+          <w:sz w:val="24"/>
+          <w:szCs w:val="24"/>
+        </w:rPr>
+      </w:pPr>
+      <w:r>
+        <w:rPr>
+          <w:rFonts w:ascii="Times New Roman" w:hAnsi="Times New Roman" w:cs="Times New Roman"/>
+          <w:sz w:val="24"/>
+          <w:szCs w:val="24"/>
+        </w:rPr>
         <w:t xml:space="preserve">     </w:t>
       </w:r>
       <w:r>
@@ -13001,8 +12915,8 @@
       </w:r>
     </w:p>
     <w:sectPr>
-      <w:headerReference w:type="default" r:id="rId15"/>
-      <w:footerReference w:type="default" r:id="rId16"/>
+      <w:headerReference w:type="default" r:id="rId16"/>
+      <w:footerReference w:type="default" r:id="rId17"/>
       <w:pgSz w:w="12240" w:h="15840" w:code="1"/>
       <w:pgMar w:top="1418" w:right="1701" w:bottom="1418" w:left="1701" w:header="284" w:footer="709" w:gutter="0"/>
       <w:cols w:space="708"/>
@@ -13158,7 +13072,7 @@
     <w:r>
       <w:rPr>
         <w:noProof/>
-        <w:lang w:val="es-ES" w:eastAsia="es-ES"/>
+        <w:lang w:val="es-EC" w:eastAsia="es-EC"/>
       </w:rPr>
       <w:drawing>
         <wp:anchor distT="0" distB="0" distL="114300" distR="114300" simplePos="0" relativeHeight="251660288" behindDoc="1" locked="0" layoutInCell="1" allowOverlap="1" wp14:anchorId="361BD457" wp14:editId="64ADF12F">
@@ -13219,7 +13133,7 @@
     <w:r>
       <w:rPr>
         <w:noProof/>
-        <w:lang w:val="es-ES" w:eastAsia="es-ES"/>
+        <w:lang w:val="es-EC" w:eastAsia="es-EC"/>
       </w:rPr>
       <w:drawing>
         <wp:anchor distT="0" distB="0" distL="114300" distR="114300" simplePos="0" relativeHeight="251659264" behindDoc="0" locked="0" layoutInCell="1" allowOverlap="1" wp14:anchorId="000A8147" wp14:editId="2E0E352B">
@@ -15661,7 +15575,7 @@
 </file>
 
 <file path=customXml/itemProps1.xml><?xml version="1.0" encoding="utf-8"?>
-<ds:datastoreItem xmlns:ds="http://schemas.openxmlformats.org/officeDocument/2006/customXml" ds:itemID="{19A1EDC7-4B97-4BC0-9FDC-D1A13173BD02}">
+<ds:datastoreItem xmlns:ds="http://schemas.openxmlformats.org/officeDocument/2006/customXml" ds:itemID="{6AAF2704-0E86-4BBD-9402-97970F749DD5}">
   <ds:schemaRefs>
     <ds:schemaRef ds:uri="http://schemas.openxmlformats.org/officeDocument/2006/bibliography"/>
   </ds:schemaRefs>

</xml_diff>

<commit_message>
se termino bien los syllabus
</commit_message>
<xml_diff>
--- a/2015-2016/syllabus/Informatica_basica.docx
+++ b/2015-2016/syllabus/Informatica_basica.docx
@@ -616,7 +616,15 @@
                 <w:sz w:val="24"/>
                 <w:szCs w:val="24"/>
               </w:rPr>
-              <w:t>29/08/2015</w:t>
+              <w:t>19/09</w:t>
+            </w:r>
+            <w:r>
+              <w:rPr>
+                <w:rFonts w:ascii="Times New Roman" w:hAnsi="Times New Roman" w:cs="Times New Roman"/>
+                <w:sz w:val="24"/>
+                <w:szCs w:val="24"/>
+              </w:rPr>
+              <w:t>/2015</w:t>
             </w:r>
           </w:p>
         </w:tc>
@@ -896,6 +904,16 @@
         </w:rPr>
         <w:t>Conocimiento Informático</w:t>
       </w:r>
+    </w:p>
+    <w:p>
+      <w:pPr>
+        <w:jc w:val="both"/>
+        <w:rPr>
+          <w:rFonts w:ascii="Times New Roman" w:hAnsi="Times New Roman" w:cs="Times New Roman"/>
+          <w:sz w:val="24"/>
+          <w:szCs w:val="24"/>
+        </w:rPr>
+      </w:pPr>
     </w:p>
     <w:p>
       <w:pPr>
@@ -2663,6 +2681,7 @@
           <w:sz w:val="24"/>
           <w:szCs w:val="24"/>
         </w:rPr>
+        <w:lastRenderedPageBreak/>
         <w:t>3.4 P</w:t>
       </w:r>
       <w:r>
@@ -2746,24 +2765,51 @@
         <w:jc w:val="both"/>
         <w:rPr>
           <w:rFonts w:ascii="Times New Roman" w:hAnsi="Times New Roman" w:cs="Times New Roman"/>
-          <w:sz w:val="24"/>
-          <w:szCs w:val="24"/>
-        </w:rPr>
-      </w:pPr>
+          <w:b/>
+          <w:sz w:val="24"/>
+          <w:szCs w:val="24"/>
+        </w:rPr>
+      </w:pPr>
+      <w:r>
+        <w:rPr>
+          <w:rFonts w:ascii="Times New Roman" w:hAnsi="Times New Roman" w:cs="Times New Roman"/>
+          <w:b/>
+          <w:sz w:val="24"/>
+          <w:szCs w:val="24"/>
+        </w:rPr>
+        <w:t>4.- PROGRAMA DE ACTIVIDADES</w:t>
+      </w:r>
+      <w:r>
+        <w:rPr>
+          <w:rFonts w:ascii="Times New Roman" w:hAnsi="Times New Roman" w:cs="Times New Roman"/>
+          <w:b/>
+          <w:sz w:val="24"/>
+          <w:szCs w:val="24"/>
+        </w:rPr>
+        <w:t>:</w:t>
+      </w:r>
     </w:p>
     <w:p>
       <w:pPr>
-        <w:jc w:val="both"/>
-        <w:rPr>
-          <w:rFonts w:ascii="Times New Roman" w:hAnsi="Times New Roman" w:cs="Times New Roman"/>
-          <w:sz w:val="24"/>
-          <w:szCs w:val="24"/>
-        </w:rPr>
-      </w:pPr>
+        <w:spacing w:before="120" w:after="0"/>
+        <w:rPr>
+          <w:rFonts w:ascii="Times New Roman" w:hAnsi="Times New Roman" w:cs="Times New Roman"/>
+          <w:sz w:val="24"/>
+          <w:szCs w:val="24"/>
+        </w:rPr>
+      </w:pPr>
+      <w:r>
+        <w:rPr>
+          <w:rFonts w:ascii="Times New Roman" w:hAnsi="Times New Roman" w:cs="Times New Roman"/>
+          <w:sz w:val="24"/>
+          <w:szCs w:val="24"/>
+        </w:rPr>
+        <w:t>Comprende el listado del contenido o programa del curso, indicando:</w:t>
+      </w:r>
     </w:p>
     <w:p>
       <w:pPr>
-        <w:jc w:val="both"/>
+        <w:spacing w:before="120" w:after="0"/>
         <w:rPr>
           <w:rFonts w:ascii="Times New Roman" w:hAnsi="Times New Roman" w:cs="Times New Roman"/>
           <w:b/>
@@ -2771,42 +2817,6 @@
           <w:szCs w:val="24"/>
         </w:rPr>
       </w:pPr>
-      <w:r>
-        <w:rPr>
-          <w:rFonts w:ascii="Times New Roman" w:hAnsi="Times New Roman" w:cs="Times New Roman"/>
-          <w:b/>
-          <w:sz w:val="24"/>
-          <w:szCs w:val="24"/>
-        </w:rPr>
-        <w:t>4.- PROGRAMA DE ACTIVIDADES</w:t>
-      </w:r>
-      <w:r>
-        <w:rPr>
-          <w:rFonts w:ascii="Times New Roman" w:hAnsi="Times New Roman" w:cs="Times New Roman"/>
-          <w:b/>
-          <w:sz w:val="24"/>
-          <w:szCs w:val="24"/>
-        </w:rPr>
-        <w:t>:</w:t>
-      </w:r>
-    </w:p>
-    <w:p>
-      <w:pPr>
-        <w:spacing w:before="120" w:after="0"/>
-        <w:rPr>
-          <w:rFonts w:ascii="Times New Roman" w:hAnsi="Times New Roman" w:cs="Times New Roman"/>
-          <w:sz w:val="24"/>
-          <w:szCs w:val="24"/>
-        </w:rPr>
-      </w:pPr>
-      <w:r>
-        <w:rPr>
-          <w:rFonts w:ascii="Times New Roman" w:hAnsi="Times New Roman" w:cs="Times New Roman"/>
-          <w:sz w:val="24"/>
-          <w:szCs w:val="24"/>
-        </w:rPr>
-        <w:t>Comprende el listado del contenido o programa del curso, indicando:</w:t>
-      </w:r>
     </w:p>
     <w:p>
       <w:pPr>
@@ -2844,6 +2854,7 @@
         <w:ind w:left="426"/>
         <w:rPr>
           <w:szCs w:val="24"/>
+          <w:lang w:val="es-MX"/>
         </w:rPr>
       </w:pPr>
     </w:p>
@@ -2986,7 +2997,19 @@
                 <w:sz w:val="18"/>
                 <w:szCs w:val="18"/>
               </w:rPr>
-              <w:t>GENERALIDADES DE LA INFORMÁTICA</w:t>
+              <w:t>GE</w:t>
+            </w:r>
+            <w:bookmarkStart w:id="0" w:name="_GoBack"/>
+            <w:bookmarkEnd w:id="0"/>
+            <w:r>
+              <w:rPr>
+                <w:rFonts w:ascii="Verdana" w:hAnsi="Verdana" w:cs="Arial"/>
+                <w:b/>
+                <w:bCs/>
+                <w:sz w:val="18"/>
+                <w:szCs w:val="18"/>
+              </w:rPr>
+              <w:t>NERALIDADES DE LA INFORMÁTICA</w:t>
             </w:r>
           </w:p>
         </w:tc>
@@ -3873,33 +3896,6 @@
         </w:rPr>
         <w:t>:</w:t>
       </w:r>
-    </w:p>
-    <w:p>
-      <w:pPr>
-        <w:pStyle w:val="Prrafodelista"/>
-        <w:rPr>
-          <w:b/>
-          <w:szCs w:val="24"/>
-        </w:rPr>
-      </w:pPr>
-    </w:p>
-    <w:p>
-      <w:pPr>
-        <w:pStyle w:val="Prrafodelista"/>
-        <w:rPr>
-          <w:b/>
-          <w:szCs w:val="24"/>
-        </w:rPr>
-      </w:pPr>
-    </w:p>
-    <w:p>
-      <w:pPr>
-        <w:pStyle w:val="Prrafodelista"/>
-        <w:rPr>
-          <w:b/>
-          <w:szCs w:val="24"/>
-        </w:rPr>
-      </w:pPr>
     </w:p>
     <w:tbl>
       <w:tblPr>
@@ -4243,7 +4239,6 @@
           <w:tcPr>
             <w:tcW w:w="1418" w:type="dxa"/>
             <w:gridSpan w:val="2"/>
-            <w:vMerge w:val="restart"/>
             <w:vAlign w:val="center"/>
           </w:tcPr>
           <w:p>
@@ -4427,24 +4422,11 @@
               <w:t xml:space="preserve">1.2.2 Software. </w:t>
             </w:r>
           </w:p>
-          <w:p>
-            <w:pPr>
-              <w:spacing w:before="240"/>
-              <w:jc w:val="both"/>
-              <w:rPr>
-                <w:rFonts w:ascii="Times New Roman" w:hAnsi="Times New Roman" w:cs="Times New Roman"/>
-                <w:sz w:val="20"/>
-                <w:szCs w:val="20"/>
-                <w:lang w:val="es-EC"/>
-              </w:rPr>
-            </w:pPr>
-          </w:p>
         </w:tc>
         <w:tc>
           <w:tcPr>
             <w:tcW w:w="1418" w:type="dxa"/>
             <w:gridSpan w:val="2"/>
-            <w:vMerge/>
             <w:vAlign w:val="center"/>
           </w:tcPr>
           <w:p>
@@ -4458,6 +4440,26 @@
                 <w:lang w:val="es-EC"/>
               </w:rPr>
             </w:pPr>
+            <w:proofErr w:type="spellStart"/>
+            <w:r>
+              <w:rPr>
+                <w:rFonts w:ascii="Times New Roman" w:hAnsi="Times New Roman" w:cs="Times New Roman"/>
+                <w:sz w:val="20"/>
+                <w:szCs w:val="20"/>
+                <w:lang w:val="es-EC"/>
+              </w:rPr>
+              <w:t>Laboratorioy</w:t>
+            </w:r>
+            <w:proofErr w:type="spellEnd"/>
+            <w:r>
+              <w:rPr>
+                <w:rFonts w:ascii="Times New Roman" w:hAnsi="Times New Roman" w:cs="Times New Roman"/>
+                <w:sz w:val="20"/>
+                <w:szCs w:val="20"/>
+                <w:lang w:val="es-EC"/>
+              </w:rPr>
+              <w:t xml:space="preserve"> Ensayo</w:t>
+            </w:r>
           </w:p>
         </w:tc>
         <w:tc>
@@ -4661,17 +4663,7 @@
                 <w:szCs w:val="20"/>
                 <w:lang w:val="es-EC"/>
               </w:rPr>
-              <w:t xml:space="preserve">1.3.4 Partes del </w:t>
-            </w:r>
-            <w:r>
-              <w:rPr>
-                <w:rFonts w:ascii="Times New Roman" w:hAnsi="Times New Roman" w:cs="Times New Roman"/>
-                <w:sz w:val="20"/>
-                <w:szCs w:val="20"/>
-                <w:lang w:val="es-EC"/>
-              </w:rPr>
-              <w:lastRenderedPageBreak/>
-              <w:t>computador.</w:t>
+              <w:t>1.3.4 Partes del computador.</w:t>
             </w:r>
           </w:p>
         </w:tc>
@@ -4679,7 +4671,6 @@
           <w:tcPr>
             <w:tcW w:w="1418" w:type="dxa"/>
             <w:gridSpan w:val="2"/>
-            <w:vMerge/>
             <w:vAlign w:val="center"/>
           </w:tcPr>
           <w:p>
@@ -4693,6 +4684,26 @@
                 <w:lang w:val="es-EC"/>
               </w:rPr>
             </w:pPr>
+            <w:proofErr w:type="spellStart"/>
+            <w:r>
+              <w:rPr>
+                <w:rFonts w:ascii="Times New Roman" w:hAnsi="Times New Roman" w:cs="Times New Roman"/>
+                <w:sz w:val="20"/>
+                <w:szCs w:val="20"/>
+                <w:lang w:val="es-EC"/>
+              </w:rPr>
+              <w:t>Laboratorioy</w:t>
+            </w:r>
+            <w:proofErr w:type="spellEnd"/>
+            <w:r>
+              <w:rPr>
+                <w:rFonts w:ascii="Times New Roman" w:hAnsi="Times New Roman" w:cs="Times New Roman"/>
+                <w:sz w:val="20"/>
+                <w:szCs w:val="20"/>
+                <w:lang w:val="es-EC"/>
+              </w:rPr>
+              <w:t xml:space="preserve"> Ensayo</w:t>
+            </w:r>
           </w:p>
         </w:tc>
         <w:tc>
@@ -4750,39 +4761,48 @@
                 <w:szCs w:val="20"/>
                 <w:lang w:val="es-EC"/>
               </w:rPr>
+              <w:t>Semana 4:</w:t>
+            </w:r>
+          </w:p>
+          <w:p>
+            <w:pPr>
+              <w:spacing w:before="240"/>
+              <w:jc w:val="both"/>
+              <w:rPr>
+                <w:rFonts w:ascii="Times New Roman" w:hAnsi="Times New Roman" w:cs="Times New Roman"/>
+                <w:sz w:val="20"/>
+                <w:szCs w:val="20"/>
+                <w:lang w:val="es-EC"/>
+              </w:rPr>
+            </w:pPr>
+            <w:r>
+              <w:rPr>
+                <w:rFonts w:ascii="Times New Roman" w:hAnsi="Times New Roman" w:cs="Times New Roman"/>
+                <w:sz w:val="20"/>
+                <w:szCs w:val="20"/>
+                <w:lang w:val="es-EC"/>
+              </w:rPr>
+              <w:t xml:space="preserve">25 al 30 de </w:t>
+            </w:r>
+            <w:r>
+              <w:rPr>
+                <w:rFonts w:ascii="Times New Roman" w:hAnsi="Times New Roman" w:cs="Times New Roman"/>
+                <w:sz w:val="20"/>
+                <w:szCs w:val="20"/>
+                <w:lang w:val="es-EC"/>
+              </w:rPr>
               <w:lastRenderedPageBreak/>
-              <w:t>Semana 4:</w:t>
-            </w:r>
-          </w:p>
+              <w:t>mayo</w:t>
+            </w:r>
+          </w:p>
+        </w:tc>
+        <w:tc>
+          <w:tcPr>
+            <w:tcW w:w="2177" w:type="dxa"/>
+          </w:tcPr>
           <w:p>
             <w:pPr>
               <w:spacing w:before="240"/>
-              <w:jc w:val="both"/>
-              <w:rPr>
-                <w:rFonts w:ascii="Times New Roman" w:hAnsi="Times New Roman" w:cs="Times New Roman"/>
-                <w:sz w:val="20"/>
-                <w:szCs w:val="20"/>
-                <w:lang w:val="es-EC"/>
-              </w:rPr>
-            </w:pPr>
-            <w:r>
-              <w:rPr>
-                <w:rFonts w:ascii="Times New Roman" w:hAnsi="Times New Roman" w:cs="Times New Roman"/>
-                <w:sz w:val="20"/>
-                <w:szCs w:val="20"/>
-                <w:lang w:val="es-EC"/>
-              </w:rPr>
-              <w:t>25 al 30 de mayo</w:t>
-            </w:r>
-          </w:p>
-        </w:tc>
-        <w:tc>
-          <w:tcPr>
-            <w:tcW w:w="2177" w:type="dxa"/>
-          </w:tcPr>
-          <w:p>
-            <w:pPr>
-              <w:spacing w:before="240"/>
               <w:rPr>
                 <w:rFonts w:ascii="Times New Roman" w:hAnsi="Times New Roman" w:cs="Times New Roman"/>
                 <w:bCs/>
@@ -4799,6 +4819,7 @@
                 <w:szCs w:val="20"/>
                 <w:lang w:val="es-ES"/>
               </w:rPr>
+              <w:lastRenderedPageBreak/>
               <w:t>1.4.- Ofimática</w:t>
             </w:r>
           </w:p>
@@ -4865,7 +4886,6 @@
           <w:tcPr>
             <w:tcW w:w="1418" w:type="dxa"/>
             <w:gridSpan w:val="2"/>
-            <w:vMerge/>
             <w:vAlign w:val="center"/>
           </w:tcPr>
           <w:p>
@@ -4879,6 +4899,26 @@
                 <w:lang w:val="es-EC"/>
               </w:rPr>
             </w:pPr>
+            <w:proofErr w:type="spellStart"/>
+            <w:r>
+              <w:rPr>
+                <w:rFonts w:ascii="Times New Roman" w:hAnsi="Times New Roman" w:cs="Times New Roman"/>
+                <w:sz w:val="20"/>
+                <w:szCs w:val="20"/>
+                <w:lang w:val="es-EC"/>
+              </w:rPr>
+              <w:t>Laboratorioy</w:t>
+            </w:r>
+            <w:proofErr w:type="spellEnd"/>
+            <w:r>
+              <w:rPr>
+                <w:rFonts w:ascii="Times New Roman" w:hAnsi="Times New Roman" w:cs="Times New Roman"/>
+                <w:sz w:val="20"/>
+                <w:szCs w:val="20"/>
+                <w:lang w:val="es-EC"/>
+              </w:rPr>
+              <w:t xml:space="preserve"> Ensayo</w:t>
+            </w:r>
           </w:p>
         </w:tc>
         <w:tc>
@@ -5083,7 +5123,6 @@
           <w:tcPr>
             <w:tcW w:w="1418" w:type="dxa"/>
             <w:gridSpan w:val="2"/>
-            <w:vMerge/>
             <w:vAlign w:val="center"/>
           </w:tcPr>
           <w:p>
@@ -5097,6 +5136,26 @@
                 <w:lang w:val="es-EC"/>
               </w:rPr>
             </w:pPr>
+            <w:proofErr w:type="spellStart"/>
+            <w:r>
+              <w:rPr>
+                <w:rFonts w:ascii="Times New Roman" w:hAnsi="Times New Roman" w:cs="Times New Roman"/>
+                <w:sz w:val="20"/>
+                <w:szCs w:val="20"/>
+                <w:lang w:val="es-EC"/>
+              </w:rPr>
+              <w:t>Laboratorioy</w:t>
+            </w:r>
+            <w:proofErr w:type="spellEnd"/>
+            <w:r>
+              <w:rPr>
+                <w:rFonts w:ascii="Times New Roman" w:hAnsi="Times New Roman" w:cs="Times New Roman"/>
+                <w:sz w:val="20"/>
+                <w:szCs w:val="20"/>
+                <w:lang w:val="es-EC"/>
+              </w:rPr>
+              <w:t xml:space="preserve"> Ensayo</w:t>
+            </w:r>
           </w:p>
         </w:tc>
         <w:tc>
@@ -5145,6 +5204,7 @@
                 <w:szCs w:val="24"/>
                 <w:lang w:val="es-EC"/>
               </w:rPr>
+              <w:lastRenderedPageBreak/>
               <w:t>UNIDAD II: Sistemas Operativos.</w:t>
             </w:r>
           </w:p>
@@ -6423,26 +6483,6 @@
                 <w:lang w:val="es-EC"/>
               </w:rPr>
             </w:pPr>
-            <w:r>
-              <w:rPr>
-                <w:rFonts w:ascii="Times New Roman" w:hAnsi="Times New Roman" w:cs="Times New Roman"/>
-                <w:sz w:val="20"/>
-                <w:szCs w:val="20"/>
-                <w:lang w:val="es-EC"/>
-              </w:rPr>
-              <w:t>Semana 9:</w:t>
-            </w:r>
-          </w:p>
-          <w:p>
-            <w:pPr>
-              <w:jc w:val="both"/>
-              <w:rPr>
-                <w:rFonts w:ascii="Times New Roman" w:hAnsi="Times New Roman" w:cs="Times New Roman"/>
-                <w:sz w:val="20"/>
-                <w:szCs w:val="20"/>
-                <w:lang w:val="es-EC"/>
-              </w:rPr>
-            </w:pPr>
           </w:p>
           <w:p>
             <w:pPr>
@@ -6514,7 +6554,25 @@
                 <w:szCs w:val="20"/>
                 <w:lang w:val="es-EC"/>
               </w:rPr>
-              <w:t>Semana 10:</w:t>
+              <w:t xml:space="preserve">Semana </w:t>
+            </w:r>
+            <w:r>
+              <w:rPr>
+                <w:rFonts w:ascii="Times New Roman" w:hAnsi="Times New Roman" w:cs="Times New Roman"/>
+                <w:sz w:val="20"/>
+                <w:szCs w:val="20"/>
+                <w:lang w:val="es-EC"/>
+              </w:rPr>
+              <w:t>9</w:t>
+            </w:r>
+            <w:r>
+              <w:rPr>
+                <w:rFonts w:ascii="Times New Roman" w:hAnsi="Times New Roman" w:cs="Times New Roman"/>
+                <w:sz w:val="20"/>
+                <w:szCs w:val="20"/>
+                <w:lang w:val="es-EC"/>
+              </w:rPr>
+              <w:t>:</w:t>
             </w:r>
           </w:p>
           <w:p>
@@ -6713,17 +6771,37 @@
                 <w:rFonts w:ascii="Times New Roman" w:hAnsi="Times New Roman" w:cs="Times New Roman"/>
                 <w:sz w:val="20"/>
                 <w:szCs w:val="20"/>
-                <w:lang w:val="es-EC"/>
-              </w:rPr>
-            </w:pPr>
-            <w:r>
-              <w:rPr>
-                <w:rFonts w:ascii="Times New Roman" w:hAnsi="Times New Roman" w:cs="Times New Roman"/>
-                <w:sz w:val="20"/>
-                <w:szCs w:val="20"/>
-                <w:lang w:val="es-EC"/>
-              </w:rPr>
-              <w:t xml:space="preserve">3.1.7 </w:t>
+                <w:lang w:val="en-US"/>
+              </w:rPr>
+            </w:pPr>
+            <w:r>
+              <w:rPr>
+                <w:rFonts w:ascii="Times New Roman" w:hAnsi="Times New Roman" w:cs="Times New Roman"/>
+                <w:sz w:val="20"/>
+                <w:szCs w:val="20"/>
+                <w:lang w:val="en-US"/>
+              </w:rPr>
+              <w:t>3.1.7 Writer</w:t>
+            </w:r>
+          </w:p>
+          <w:p>
+            <w:pPr>
+              <w:jc w:val="both"/>
+              <w:rPr>
+                <w:rFonts w:ascii="Times New Roman" w:hAnsi="Times New Roman" w:cs="Times New Roman"/>
+                <w:sz w:val="20"/>
+                <w:szCs w:val="20"/>
+                <w:lang w:val="en-US"/>
+              </w:rPr>
+            </w:pPr>
+            <w:r>
+              <w:rPr>
+                <w:rFonts w:ascii="Times New Roman" w:hAnsi="Times New Roman" w:cs="Times New Roman"/>
+                <w:sz w:val="20"/>
+                <w:szCs w:val="20"/>
+                <w:lang w:val="en-US"/>
+              </w:rPr>
+              <w:t xml:space="preserve">3.1.8 </w:t>
             </w:r>
             <w:proofErr w:type="spellStart"/>
             <w:r>
@@ -6731,9 +6809,9 @@
                 <w:rFonts w:ascii="Times New Roman" w:hAnsi="Times New Roman" w:cs="Times New Roman"/>
                 <w:sz w:val="20"/>
                 <w:szCs w:val="20"/>
-                <w:lang w:val="es-EC"/>
-              </w:rPr>
-              <w:t>Writer</w:t>
+                <w:lang w:val="en-US"/>
+              </w:rPr>
+              <w:t>Calc</w:t>
             </w:r>
             <w:proofErr w:type="spellEnd"/>
           </w:p>
@@ -6744,123 +6822,58 @@
                 <w:rFonts w:ascii="Times New Roman" w:hAnsi="Times New Roman" w:cs="Times New Roman"/>
                 <w:sz w:val="20"/>
                 <w:szCs w:val="20"/>
-                <w:lang w:val="es-EC"/>
-              </w:rPr>
-            </w:pPr>
-            <w:r>
-              <w:rPr>
-                <w:rFonts w:ascii="Times New Roman" w:hAnsi="Times New Roman" w:cs="Times New Roman"/>
-                <w:sz w:val="20"/>
-                <w:szCs w:val="20"/>
-                <w:lang w:val="es-EC"/>
-              </w:rPr>
-              <w:lastRenderedPageBreak/>
-              <w:t xml:space="preserve">3.1.8 </w:t>
-            </w:r>
-            <w:proofErr w:type="spellStart"/>
-            <w:r>
-              <w:rPr>
-                <w:rFonts w:ascii="Times New Roman" w:hAnsi="Times New Roman" w:cs="Times New Roman"/>
-                <w:sz w:val="20"/>
-                <w:szCs w:val="20"/>
-                <w:lang w:val="es-EC"/>
-              </w:rPr>
-              <w:t>Calc</w:t>
-            </w:r>
-            <w:proofErr w:type="spellEnd"/>
-          </w:p>
-          <w:p>
-            <w:pPr>
-              <w:jc w:val="both"/>
-              <w:rPr>
-                <w:rFonts w:ascii="Times New Roman" w:hAnsi="Times New Roman" w:cs="Times New Roman"/>
-                <w:sz w:val="20"/>
-                <w:szCs w:val="20"/>
-                <w:lang w:val="es-EC"/>
-              </w:rPr>
-            </w:pPr>
-            <w:r>
-              <w:rPr>
-                <w:rFonts w:ascii="Times New Roman" w:hAnsi="Times New Roman" w:cs="Times New Roman"/>
-                <w:sz w:val="20"/>
-                <w:szCs w:val="20"/>
-                <w:lang w:val="es-EC"/>
-              </w:rPr>
-              <w:t xml:space="preserve">3.1.9 </w:t>
-            </w:r>
-            <w:proofErr w:type="spellStart"/>
-            <w:r>
-              <w:rPr>
-                <w:rFonts w:ascii="Times New Roman" w:hAnsi="Times New Roman" w:cs="Times New Roman"/>
-                <w:sz w:val="20"/>
-                <w:szCs w:val="20"/>
-                <w:lang w:val="es-EC"/>
-              </w:rPr>
-              <w:t>Impress</w:t>
-            </w:r>
-            <w:proofErr w:type="spellEnd"/>
-          </w:p>
-          <w:p>
-            <w:pPr>
-              <w:jc w:val="both"/>
-              <w:rPr>
-                <w:rFonts w:ascii="Times New Roman" w:hAnsi="Times New Roman" w:cs="Times New Roman"/>
-                <w:sz w:val="20"/>
-                <w:szCs w:val="20"/>
-                <w:lang w:val="es-EC"/>
-              </w:rPr>
-            </w:pPr>
-            <w:r>
-              <w:rPr>
-                <w:rFonts w:ascii="Times New Roman" w:hAnsi="Times New Roman" w:cs="Times New Roman"/>
-                <w:sz w:val="20"/>
-                <w:szCs w:val="20"/>
-                <w:lang w:val="es-EC"/>
-              </w:rPr>
-              <w:t xml:space="preserve">3.1.10 </w:t>
-            </w:r>
-            <w:proofErr w:type="spellStart"/>
-            <w:r>
-              <w:rPr>
-                <w:rFonts w:ascii="Times New Roman" w:hAnsi="Times New Roman" w:cs="Times New Roman"/>
-                <w:sz w:val="20"/>
-                <w:szCs w:val="20"/>
-                <w:lang w:val="es-EC"/>
-              </w:rPr>
-              <w:t>Draw</w:t>
-            </w:r>
-            <w:proofErr w:type="spellEnd"/>
-          </w:p>
-          <w:p>
-            <w:pPr>
-              <w:jc w:val="both"/>
-              <w:rPr>
-                <w:rFonts w:ascii="Times New Roman" w:hAnsi="Times New Roman" w:cs="Times New Roman"/>
-                <w:sz w:val="20"/>
-                <w:szCs w:val="20"/>
-                <w:lang w:val="es-EC"/>
-              </w:rPr>
-            </w:pPr>
-            <w:r>
-              <w:rPr>
-                <w:rFonts w:ascii="Times New Roman" w:hAnsi="Times New Roman" w:cs="Times New Roman"/>
-                <w:sz w:val="20"/>
-                <w:szCs w:val="20"/>
-                <w:lang w:val="es-EC"/>
+                <w:lang w:val="en-US"/>
+              </w:rPr>
+            </w:pPr>
+            <w:r>
+              <w:rPr>
+                <w:rFonts w:ascii="Times New Roman" w:hAnsi="Times New Roman" w:cs="Times New Roman"/>
+                <w:sz w:val="20"/>
+                <w:szCs w:val="20"/>
+                <w:lang w:val="en-US"/>
+              </w:rPr>
+              <w:t>3.1.9 Impress</w:t>
+            </w:r>
+          </w:p>
+          <w:p>
+            <w:pPr>
+              <w:jc w:val="both"/>
+              <w:rPr>
+                <w:rFonts w:ascii="Times New Roman" w:hAnsi="Times New Roman" w:cs="Times New Roman"/>
+                <w:sz w:val="20"/>
+                <w:szCs w:val="20"/>
+                <w:lang w:val="en-US"/>
+              </w:rPr>
+            </w:pPr>
+            <w:r>
+              <w:rPr>
+                <w:rFonts w:ascii="Times New Roman" w:hAnsi="Times New Roman" w:cs="Times New Roman"/>
+                <w:sz w:val="20"/>
+                <w:szCs w:val="20"/>
+                <w:lang w:val="en-US"/>
+              </w:rPr>
+              <w:t>3.1.10 Draw</w:t>
+            </w:r>
+          </w:p>
+          <w:p>
+            <w:pPr>
+              <w:jc w:val="both"/>
+              <w:rPr>
+                <w:rFonts w:ascii="Times New Roman" w:hAnsi="Times New Roman" w:cs="Times New Roman"/>
+                <w:sz w:val="20"/>
+                <w:szCs w:val="20"/>
+                <w:lang w:val="en-US"/>
+              </w:rPr>
+            </w:pPr>
+            <w:r>
+              <w:rPr>
+                <w:rFonts w:ascii="Times New Roman" w:hAnsi="Times New Roman" w:cs="Times New Roman"/>
+                <w:sz w:val="20"/>
+                <w:szCs w:val="20"/>
+                <w:lang w:val="en-US"/>
               </w:rPr>
               <w:t>3.1.10 Base</w:t>
             </w:r>
-          </w:p>
-          <w:p>
-            <w:pPr>
-              <w:jc w:val="both"/>
-              <w:rPr>
-                <w:rFonts w:ascii="Times New Roman" w:hAnsi="Times New Roman" w:cs="Times New Roman"/>
-                <w:sz w:val="20"/>
-                <w:szCs w:val="20"/>
-                <w:lang w:val="es-EC"/>
-              </w:rPr>
-            </w:pPr>
           </w:p>
         </w:tc>
         <w:tc>
@@ -6885,7 +6898,6 @@
                 <w:szCs w:val="20"/>
                 <w:lang w:val="es-EC"/>
               </w:rPr>
-              <w:lastRenderedPageBreak/>
               <w:t>Laboratorio</w:t>
             </w:r>
             <w:r>
@@ -6949,124 +6961,142 @@
                 <w:szCs w:val="20"/>
                 <w:lang w:val="es-EC"/>
               </w:rPr>
+              <w:t>Semana 1</w:t>
+            </w:r>
+            <w:r>
+              <w:rPr>
+                <w:rFonts w:ascii="Times New Roman" w:hAnsi="Times New Roman" w:cs="Times New Roman"/>
+                <w:sz w:val="20"/>
+                <w:szCs w:val="20"/>
+                <w:lang w:val="es-EC"/>
+              </w:rPr>
+              <w:t>0</w:t>
+            </w:r>
+            <w:r>
+              <w:rPr>
+                <w:rFonts w:ascii="Times New Roman" w:hAnsi="Times New Roman" w:cs="Times New Roman"/>
+                <w:sz w:val="20"/>
+                <w:szCs w:val="20"/>
+                <w:lang w:val="es-EC"/>
+              </w:rPr>
+              <w:t>:</w:t>
+            </w:r>
+          </w:p>
+          <w:p>
+            <w:pPr>
+              <w:jc w:val="both"/>
+              <w:rPr>
+                <w:rFonts w:ascii="Times New Roman" w:hAnsi="Times New Roman" w:cs="Times New Roman"/>
+                <w:sz w:val="20"/>
+                <w:szCs w:val="20"/>
+                <w:lang w:val="es-EC"/>
+              </w:rPr>
+            </w:pPr>
+          </w:p>
+          <w:p>
+            <w:pPr>
+              <w:jc w:val="both"/>
+              <w:rPr>
+                <w:rFonts w:ascii="Times New Roman" w:hAnsi="Times New Roman" w:cs="Times New Roman"/>
+                <w:sz w:val="20"/>
+                <w:szCs w:val="20"/>
+                <w:lang w:val="es-EC"/>
+              </w:rPr>
+            </w:pPr>
+            <w:r>
+              <w:rPr>
+                <w:rFonts w:ascii="Times New Roman" w:hAnsi="Times New Roman" w:cs="Times New Roman"/>
+                <w:sz w:val="20"/>
+                <w:szCs w:val="20"/>
+                <w:lang w:val="es-EC"/>
+              </w:rPr>
+              <w:t>13 al 18 de julio</w:t>
+            </w:r>
+          </w:p>
+        </w:tc>
+        <w:tc>
+          <w:tcPr>
+            <w:tcW w:w="2177" w:type="dxa"/>
+          </w:tcPr>
+          <w:p>
+            <w:pPr>
+              <w:rPr>
+                <w:rFonts w:ascii="Times New Roman" w:hAnsi="Times New Roman" w:cs="Times New Roman"/>
+                <w:sz w:val="20"/>
+                <w:szCs w:val="20"/>
+                <w:lang w:val="es-EC"/>
+              </w:rPr>
+            </w:pPr>
+            <w:r>
+              <w:rPr>
+                <w:rFonts w:ascii="Times New Roman" w:hAnsi="Times New Roman" w:cs="Times New Roman"/>
+                <w:sz w:val="20"/>
+                <w:szCs w:val="20"/>
+                <w:lang w:val="es-EC"/>
+              </w:rPr>
+              <w:t xml:space="preserve">3.2.- </w:t>
+            </w:r>
+            <w:r>
+              <w:rPr>
+                <w:rFonts w:ascii="Times New Roman" w:hAnsi="Times New Roman" w:cs="Times New Roman"/>
+                <w:bCs/>
+                <w:sz w:val="20"/>
+                <w:szCs w:val="20"/>
+              </w:rPr>
+              <w:t>Trabajando con el procesador de texto</w:t>
+            </w:r>
+          </w:p>
+        </w:tc>
+        <w:tc>
+          <w:tcPr>
+            <w:tcW w:w="2409" w:type="dxa"/>
+          </w:tcPr>
+          <w:p>
+            <w:pPr>
+              <w:rPr>
+                <w:rFonts w:ascii="Times New Roman" w:hAnsi="Times New Roman" w:cs="Times New Roman"/>
+                <w:sz w:val="20"/>
+                <w:szCs w:val="20"/>
+                <w:lang w:val="es-EC"/>
+              </w:rPr>
+            </w:pPr>
+            <w:r>
+              <w:rPr>
+                <w:rFonts w:ascii="Times New Roman" w:hAnsi="Times New Roman" w:cs="Times New Roman"/>
+                <w:sz w:val="20"/>
+                <w:szCs w:val="20"/>
+                <w:lang w:val="es-EC"/>
+              </w:rPr>
+              <w:t>3.2.1 Funciones Básicas de Procesador Word</w:t>
+            </w:r>
+          </w:p>
+          <w:p>
+            <w:pPr>
+              <w:rPr>
+                <w:rFonts w:ascii="Times New Roman" w:hAnsi="Times New Roman" w:cs="Times New Roman"/>
+                <w:sz w:val="20"/>
+                <w:szCs w:val="20"/>
+                <w:lang w:val="es-EC"/>
+              </w:rPr>
+            </w:pPr>
+            <w:r>
+              <w:rPr>
+                <w:rFonts w:ascii="Times New Roman" w:hAnsi="Times New Roman" w:cs="Times New Roman"/>
+                <w:sz w:val="20"/>
+                <w:szCs w:val="20"/>
+                <w:lang w:val="es-EC"/>
+              </w:rPr>
+              <w:t xml:space="preserve">3.2.2 Funciones Básicas </w:t>
+            </w:r>
+            <w:proofErr w:type="spellStart"/>
+            <w:r>
+              <w:rPr>
+                <w:rFonts w:ascii="Times New Roman" w:hAnsi="Times New Roman" w:cs="Times New Roman"/>
+                <w:sz w:val="20"/>
+                <w:szCs w:val="20"/>
+                <w:lang w:val="es-EC"/>
+              </w:rPr>
               <w:lastRenderedPageBreak/>
-              <w:t>Semana 11:</w:t>
-            </w:r>
-          </w:p>
-          <w:p>
-            <w:pPr>
-              <w:jc w:val="both"/>
-              <w:rPr>
-                <w:rFonts w:ascii="Times New Roman" w:hAnsi="Times New Roman" w:cs="Times New Roman"/>
-                <w:sz w:val="20"/>
-                <w:szCs w:val="20"/>
-                <w:lang w:val="es-EC"/>
-              </w:rPr>
-            </w:pPr>
-          </w:p>
-          <w:p>
-            <w:pPr>
-              <w:jc w:val="both"/>
-              <w:rPr>
-                <w:rFonts w:ascii="Times New Roman" w:hAnsi="Times New Roman" w:cs="Times New Roman"/>
-                <w:sz w:val="20"/>
-                <w:szCs w:val="20"/>
-                <w:lang w:val="es-EC"/>
-              </w:rPr>
-            </w:pPr>
-            <w:r>
-              <w:rPr>
-                <w:rFonts w:ascii="Times New Roman" w:hAnsi="Times New Roman" w:cs="Times New Roman"/>
-                <w:sz w:val="20"/>
-                <w:szCs w:val="20"/>
-                <w:lang w:val="es-EC"/>
-              </w:rPr>
-              <w:t>13 al 18 de julio</w:t>
-            </w:r>
-          </w:p>
-        </w:tc>
-        <w:tc>
-          <w:tcPr>
-            <w:tcW w:w="2177" w:type="dxa"/>
-          </w:tcPr>
-          <w:p>
-            <w:pPr>
-              <w:rPr>
-                <w:rFonts w:ascii="Times New Roman" w:hAnsi="Times New Roman" w:cs="Times New Roman"/>
-                <w:sz w:val="20"/>
-                <w:szCs w:val="20"/>
-                <w:lang w:val="es-EC"/>
-              </w:rPr>
-            </w:pPr>
-            <w:r>
-              <w:rPr>
-                <w:rFonts w:ascii="Times New Roman" w:hAnsi="Times New Roman" w:cs="Times New Roman"/>
-                <w:sz w:val="20"/>
-                <w:szCs w:val="20"/>
-                <w:lang w:val="es-EC"/>
-              </w:rPr>
-              <w:t xml:space="preserve">3.2.- </w:t>
-            </w:r>
-            <w:r>
-              <w:rPr>
-                <w:rFonts w:ascii="Times New Roman" w:hAnsi="Times New Roman" w:cs="Times New Roman"/>
-                <w:bCs/>
-                <w:sz w:val="20"/>
-                <w:szCs w:val="20"/>
-              </w:rPr>
-              <w:t>Trabajando con el procesador de texto</w:t>
-            </w:r>
-          </w:p>
-        </w:tc>
-        <w:tc>
-          <w:tcPr>
-            <w:tcW w:w="2409" w:type="dxa"/>
-          </w:tcPr>
-          <w:p>
-            <w:pPr>
-              <w:rPr>
-                <w:rFonts w:ascii="Times New Roman" w:hAnsi="Times New Roman" w:cs="Times New Roman"/>
-                <w:sz w:val="20"/>
-                <w:szCs w:val="20"/>
-                <w:lang w:val="es-EC"/>
-              </w:rPr>
-            </w:pPr>
-            <w:r>
-              <w:rPr>
-                <w:rFonts w:ascii="Times New Roman" w:hAnsi="Times New Roman" w:cs="Times New Roman"/>
-                <w:sz w:val="20"/>
-                <w:szCs w:val="20"/>
-                <w:lang w:val="es-EC"/>
-              </w:rPr>
-              <w:t>3.2.1 Funciones Básicas de Procesador Word</w:t>
-            </w:r>
-          </w:p>
-          <w:p>
-            <w:pPr>
-              <w:rPr>
-                <w:rFonts w:ascii="Times New Roman" w:hAnsi="Times New Roman" w:cs="Times New Roman"/>
-                <w:sz w:val="20"/>
-                <w:szCs w:val="20"/>
-                <w:lang w:val="es-EC"/>
-              </w:rPr>
-            </w:pPr>
-            <w:r>
-              <w:rPr>
-                <w:rFonts w:ascii="Times New Roman" w:hAnsi="Times New Roman" w:cs="Times New Roman"/>
-                <w:sz w:val="20"/>
-                <w:szCs w:val="20"/>
-                <w:lang w:val="es-EC"/>
-              </w:rPr>
-              <w:t xml:space="preserve">3.2.2 Funciones Básicas </w:t>
-            </w:r>
-            <w:proofErr w:type="spellStart"/>
-            <w:r>
-              <w:rPr>
-                <w:rFonts w:ascii="Times New Roman" w:hAnsi="Times New Roman" w:cs="Times New Roman"/>
-                <w:sz w:val="20"/>
-                <w:szCs w:val="20"/>
-                <w:lang w:val="es-EC"/>
-              </w:rPr>
               <w:t>Writer</w:t>
             </w:r>
             <w:proofErr w:type="spellEnd"/>
@@ -7124,6 +7154,7 @@
                 <w:szCs w:val="20"/>
                 <w:lang w:val="es-EC"/>
               </w:rPr>
+              <w:lastRenderedPageBreak/>
               <w:t>Laboratorio</w:t>
             </w:r>
             <w:r>
@@ -7166,28 +7197,33 @@
         </w:tc>
       </w:tr>
       <w:tr>
+        <w:trPr>
+          <w:trHeight w:val="576"/>
+        </w:trPr>
         <w:tc>
           <w:tcPr>
             <w:tcW w:w="1516" w:type="dxa"/>
-          </w:tcPr>
-          <w:p>
-            <w:pPr>
-              <w:jc w:val="both"/>
-              <w:rPr>
-                <w:rFonts w:ascii="Times New Roman" w:hAnsi="Times New Roman" w:cs="Times New Roman"/>
-                <w:sz w:val="20"/>
-                <w:szCs w:val="20"/>
-                <w:lang w:val="es-EC"/>
-              </w:rPr>
-            </w:pPr>
-            <w:r>
-              <w:rPr>
-                <w:rFonts w:ascii="Times New Roman" w:hAnsi="Times New Roman" w:cs="Times New Roman"/>
-                <w:sz w:val="20"/>
-                <w:szCs w:val="20"/>
-                <w:lang w:val="es-EC"/>
-              </w:rPr>
-              <w:t>Semana 12:</w:t>
+            <w:vMerge w:val="restart"/>
+          </w:tcPr>
+          <w:p>
+            <w:pPr>
+              <w:jc w:val="both"/>
+              <w:rPr>
+                <w:rFonts w:ascii="Times New Roman" w:hAnsi="Times New Roman" w:cs="Times New Roman"/>
+                <w:sz w:val="20"/>
+                <w:szCs w:val="20"/>
+                <w:lang w:val="es-EC"/>
+              </w:rPr>
+            </w:pPr>
+            <w:r>
+              <w:rPr>
+                <w:rFonts w:ascii="Times New Roman" w:hAnsi="Times New Roman" w:cs="Times New Roman"/>
+                <w:sz w:val="20"/>
+                <w:szCs w:val="20"/>
+                <w:lang w:val="es-EC"/>
+              </w:rPr>
+              <w:lastRenderedPageBreak/>
+              <w:t>Semana 11:</w:t>
             </w:r>
           </w:p>
           <w:p>
@@ -7225,9 +7261,12 @@
         <w:tc>
           <w:tcPr>
             <w:tcW w:w="2177" w:type="dxa"/>
-          </w:tcPr>
-          <w:p>
-            <w:pPr>
+            <w:vMerge w:val="restart"/>
+            <w:vAlign w:val="center"/>
+          </w:tcPr>
+          <w:p>
+            <w:pPr>
+              <w:jc w:val="center"/>
               <w:rPr>
                 <w:rFonts w:ascii="Times New Roman" w:hAnsi="Times New Roman" w:cs="Times New Roman"/>
                 <w:sz w:val="20"/>
@@ -7275,38 +7314,46 @@
                 <w:szCs w:val="20"/>
                 <w:lang w:val="es-EC"/>
               </w:rPr>
-              <w:t>3.3.1 Funciones Básicas de Excel</w:t>
-            </w:r>
-          </w:p>
-          <w:p>
-            <w:pPr>
-              <w:rPr>
-                <w:rFonts w:ascii="Times New Roman" w:hAnsi="Times New Roman" w:cs="Times New Roman"/>
-                <w:sz w:val="20"/>
-                <w:szCs w:val="20"/>
-                <w:lang w:val="es-EC"/>
-              </w:rPr>
-            </w:pPr>
-            <w:r>
-              <w:rPr>
-                <w:rFonts w:ascii="Times New Roman" w:hAnsi="Times New Roman" w:cs="Times New Roman"/>
-                <w:sz w:val="20"/>
-                <w:szCs w:val="20"/>
-                <w:lang w:val="es-EC"/>
-              </w:rPr>
-              <w:t xml:space="preserve">3.3.2 Funciones Básicas </w:t>
-            </w:r>
-            <w:proofErr w:type="spellStart"/>
-            <w:r>
-              <w:rPr>
-                <w:rFonts w:ascii="Times New Roman" w:hAnsi="Times New Roman" w:cs="Times New Roman"/>
-                <w:sz w:val="20"/>
-                <w:szCs w:val="20"/>
-                <w:lang w:val="es-EC"/>
-              </w:rPr>
-              <w:t>Calc</w:t>
-            </w:r>
-            <w:proofErr w:type="spellEnd"/>
+              <w:t>3.3.1 Funciones Básicas Matemáticas</w:t>
+            </w:r>
+          </w:p>
+          <w:p>
+            <w:pPr>
+              <w:rPr>
+                <w:rFonts w:ascii="Times New Roman" w:hAnsi="Times New Roman" w:cs="Times New Roman"/>
+                <w:sz w:val="20"/>
+                <w:szCs w:val="20"/>
+                <w:lang w:val="es-EC"/>
+              </w:rPr>
+            </w:pPr>
+            <w:r>
+              <w:rPr>
+                <w:rFonts w:ascii="Times New Roman" w:hAnsi="Times New Roman" w:cs="Times New Roman"/>
+                <w:sz w:val="20"/>
+                <w:szCs w:val="20"/>
+                <w:lang w:val="es-EC"/>
+              </w:rPr>
+              <w:t>3.3.1 Funciones Básicas de Texto</w:t>
+            </w:r>
+          </w:p>
+          <w:p>
+            <w:pPr>
+              <w:rPr>
+                <w:rFonts w:ascii="Times New Roman" w:hAnsi="Times New Roman" w:cs="Times New Roman"/>
+                <w:sz w:val="20"/>
+                <w:szCs w:val="20"/>
+                <w:lang w:val="es-EC"/>
+              </w:rPr>
+            </w:pPr>
+            <w:r>
+              <w:rPr>
+                <w:rFonts w:ascii="Times New Roman" w:hAnsi="Times New Roman" w:cs="Times New Roman"/>
+                <w:sz w:val="20"/>
+                <w:szCs w:val="20"/>
+                <w:lang w:val="es-EC"/>
+              </w:rPr>
+              <w:t>3.3.1 Funciones Básicas Lógicas</w:t>
+            </w:r>
           </w:p>
           <w:p>
             <w:pPr>
@@ -7350,16 +7397,181 @@
                 <w:szCs w:val="20"/>
                 <w:lang w:val="es-EC"/>
               </w:rPr>
-              <w:t>Laboratorio</w:t>
-            </w:r>
-            <w:r>
-              <w:rPr>
-                <w:rFonts w:ascii="Times New Roman" w:hAnsi="Times New Roman" w:cs="Times New Roman"/>
-                <w:sz w:val="20"/>
-                <w:szCs w:val="20"/>
-                <w:lang w:val="es-EC"/>
-              </w:rPr>
-              <w:t xml:space="preserve"> y conferencia</w:t>
+              <w:t>Laboratorio y conferencia</w:t>
+            </w:r>
+          </w:p>
+        </w:tc>
+        <w:tc>
+          <w:tcPr>
+            <w:tcW w:w="1134" w:type="dxa"/>
+            <w:gridSpan w:val="2"/>
+            <w:vAlign w:val="center"/>
+          </w:tcPr>
+          <w:p>
+            <w:pPr>
+              <w:jc w:val="center"/>
+              <w:rPr>
+                <w:rFonts w:ascii="Times New Roman" w:hAnsi="Times New Roman" w:cs="Times New Roman"/>
+                <w:sz w:val="20"/>
+                <w:szCs w:val="20"/>
+                <w:lang w:val="es-EC"/>
+              </w:rPr>
+            </w:pPr>
+            <w:r>
+              <w:rPr>
+                <w:rFonts w:ascii="Times New Roman" w:hAnsi="Times New Roman" w:cs="Times New Roman"/>
+                <w:sz w:val="20"/>
+                <w:szCs w:val="20"/>
+                <w:lang w:val="es-EC"/>
+              </w:rPr>
+              <w:t>4</w:t>
+            </w:r>
+          </w:p>
+        </w:tc>
+      </w:tr>
+      <w:tr>
+        <w:trPr>
+          <w:trHeight w:val="576"/>
+        </w:trPr>
+        <w:tc>
+          <w:tcPr>
+            <w:tcW w:w="1516" w:type="dxa"/>
+            <w:vMerge/>
+          </w:tcPr>
+          <w:p>
+            <w:pPr>
+              <w:jc w:val="both"/>
+              <w:rPr>
+                <w:rFonts w:ascii="Times New Roman" w:hAnsi="Times New Roman" w:cs="Times New Roman"/>
+                <w:sz w:val="20"/>
+                <w:szCs w:val="20"/>
+                <w:lang w:val="es-EC"/>
+              </w:rPr>
+            </w:pPr>
+          </w:p>
+        </w:tc>
+        <w:tc>
+          <w:tcPr>
+            <w:tcW w:w="2177" w:type="dxa"/>
+            <w:vMerge/>
+          </w:tcPr>
+          <w:p>
+            <w:pPr>
+              <w:rPr>
+                <w:rFonts w:ascii="Times New Roman" w:hAnsi="Times New Roman" w:cs="Times New Roman"/>
+                <w:sz w:val="20"/>
+                <w:szCs w:val="20"/>
+                <w:lang w:val="es-EC"/>
+              </w:rPr>
+            </w:pPr>
+          </w:p>
+        </w:tc>
+        <w:tc>
+          <w:tcPr>
+            <w:tcW w:w="2409" w:type="dxa"/>
+          </w:tcPr>
+          <w:p>
+            <w:pPr>
+              <w:rPr>
+                <w:rFonts w:ascii="Times New Roman" w:hAnsi="Times New Roman" w:cs="Times New Roman"/>
+                <w:sz w:val="20"/>
+                <w:szCs w:val="20"/>
+                <w:lang w:val="es-EC"/>
+              </w:rPr>
+            </w:pPr>
+            <w:r>
+              <w:rPr>
+                <w:rFonts w:ascii="Times New Roman" w:hAnsi="Times New Roman" w:cs="Times New Roman"/>
+                <w:sz w:val="20"/>
+                <w:szCs w:val="20"/>
+                <w:lang w:val="es-EC"/>
+              </w:rPr>
+              <w:t>3.3.4 Funciones básicas de Búsqueda y Referencia</w:t>
+            </w:r>
+          </w:p>
+          <w:p>
+            <w:pPr>
+              <w:autoSpaceDE w:val="0"/>
+              <w:autoSpaceDN w:val="0"/>
+              <w:adjustRightInd w:val="0"/>
+              <w:rPr>
+                <w:rFonts w:ascii="Times New Roman" w:hAnsi="Times New Roman" w:cs="Times New Roman"/>
+                <w:sz w:val="20"/>
+                <w:szCs w:val="20"/>
+                <w:lang w:val="es-EC"/>
+              </w:rPr>
+            </w:pPr>
+            <w:r>
+              <w:rPr>
+                <w:rFonts w:ascii="Times New Roman" w:hAnsi="Times New Roman" w:cs="Times New Roman"/>
+                <w:sz w:val="20"/>
+                <w:szCs w:val="20"/>
+                <w:lang w:val="es-EC"/>
+              </w:rPr>
+              <w:t xml:space="preserve">3.3.5 </w:t>
+            </w:r>
+            <w:r>
+              <w:rPr>
+                <w:rFonts w:ascii="Times New Roman" w:hAnsi="Times New Roman" w:cs="Times New Roman"/>
+                <w:sz w:val="20"/>
+                <w:szCs w:val="20"/>
+                <w:lang w:val="es-EC"/>
+              </w:rPr>
+              <w:t>Funciones</w:t>
+            </w:r>
+            <w:r>
+              <w:rPr>
+                <w:rFonts w:ascii="Times New Roman" w:hAnsi="Times New Roman" w:cs="Times New Roman"/>
+                <w:sz w:val="20"/>
+                <w:szCs w:val="20"/>
+                <w:lang w:val="es-EC"/>
+              </w:rPr>
+              <w:t xml:space="preserve"> básicas </w:t>
+            </w:r>
+          </w:p>
+          <w:p>
+            <w:pPr>
+              <w:rPr>
+                <w:rFonts w:ascii="Times New Roman" w:hAnsi="Times New Roman" w:cs="Times New Roman"/>
+                <w:sz w:val="20"/>
+                <w:szCs w:val="20"/>
+                <w:lang w:val="es-EC"/>
+              </w:rPr>
+            </w:pPr>
+            <w:r>
+              <w:rPr>
+                <w:rFonts w:ascii="Times New Roman" w:hAnsi="Times New Roman" w:cs="Times New Roman"/>
+                <w:sz w:val="20"/>
+                <w:szCs w:val="20"/>
+                <w:lang w:val="es-EC"/>
+              </w:rPr>
+              <w:t>Financieras</w:t>
+            </w:r>
+          </w:p>
+        </w:tc>
+        <w:tc>
+          <w:tcPr>
+            <w:tcW w:w="1276" w:type="dxa"/>
+            <w:vAlign w:val="center"/>
+          </w:tcPr>
+          <w:p>
+            <w:pPr>
+              <w:jc w:val="center"/>
+              <w:rPr>
+                <w:rFonts w:ascii="Times New Roman" w:hAnsi="Times New Roman" w:cs="Times New Roman"/>
+                <w:sz w:val="20"/>
+                <w:szCs w:val="20"/>
+                <w:lang w:val="es-EC"/>
+              </w:rPr>
+            </w:pPr>
+            <w:r>
+              <w:rPr>
+                <w:rFonts w:ascii="Times New Roman" w:hAnsi="Times New Roman" w:cs="Times New Roman"/>
+                <w:sz w:val="20"/>
+                <w:szCs w:val="20"/>
+                <w:lang w:val="es-EC"/>
+              </w:rPr>
+              <w:t>Laboratorio y conferencia</w:t>
             </w:r>
           </w:p>
         </w:tc>
@@ -7472,7 +7684,7 @@
                 <w:szCs w:val="20"/>
                 <w:lang w:val="es-EC"/>
               </w:rPr>
-              <w:t>Semana 13:</w:t>
+              <w:t>Semana 12:</w:t>
             </w:r>
           </w:p>
           <w:p>
@@ -7510,24 +7722,41 @@
         <w:tc>
           <w:tcPr>
             <w:tcW w:w="2177" w:type="dxa"/>
-          </w:tcPr>
-          <w:p>
-            <w:pPr>
-              <w:rPr>
-                <w:rFonts w:ascii="Times New Roman" w:hAnsi="Times New Roman" w:cs="Times New Roman"/>
-                <w:sz w:val="20"/>
-                <w:szCs w:val="20"/>
-                <w:lang w:val="es-EC"/>
-              </w:rPr>
-            </w:pPr>
-            <w:r>
-              <w:rPr>
-                <w:rFonts w:ascii="Times New Roman" w:hAnsi="Times New Roman" w:cs="Times New Roman"/>
-                <w:bCs/>
-                <w:sz w:val="20"/>
-                <w:szCs w:val="20"/>
-              </w:rPr>
-              <w:t>4.1-  Correo Electrónico</w:t>
+            <w:vMerge w:val="restart"/>
+            <w:vAlign w:val="center"/>
+          </w:tcPr>
+          <w:p>
+            <w:pPr>
+              <w:rPr>
+                <w:lang w:val="es-EC"/>
+              </w:rPr>
+            </w:pPr>
+            <w:r>
+              <w:rPr>
+                <w:rFonts w:ascii="Times New Roman" w:hAnsi="Times New Roman" w:cs="Times New Roman"/>
+                <w:sz w:val="20"/>
+                <w:szCs w:val="20"/>
+                <w:lang w:val="es-EC"/>
+              </w:rPr>
+              <w:t>4.1-  Entorno V</w:t>
+            </w:r>
+            <w:r>
+              <w:rPr>
+                <w:rFonts w:ascii="Times New Roman" w:hAnsi="Times New Roman" w:cs="Times New Roman"/>
+                <w:sz w:val="20"/>
+                <w:szCs w:val="20"/>
+                <w:lang w:val="es-EC"/>
+              </w:rPr>
+              <w:t>i</w:t>
+            </w:r>
+            <w:r>
+              <w:rPr>
+                <w:rFonts w:ascii="Times New Roman" w:hAnsi="Times New Roman" w:cs="Times New Roman"/>
+                <w:sz w:val="20"/>
+                <w:szCs w:val="20"/>
+                <w:lang w:val="es-EC"/>
+              </w:rPr>
+              <w:t>rtual</w:t>
             </w:r>
           </w:p>
         </w:tc>
@@ -7713,16 +7942,7 @@
                 <w:szCs w:val="20"/>
                 <w:lang w:val="es-EC"/>
               </w:rPr>
-              <w:t>Laboratorio</w:t>
-            </w:r>
-            <w:r>
-              <w:rPr>
-                <w:rFonts w:ascii="Times New Roman" w:hAnsi="Times New Roman" w:cs="Times New Roman"/>
-                <w:sz w:val="20"/>
-                <w:szCs w:val="20"/>
-                <w:lang w:val="es-EC"/>
-              </w:rPr>
-              <w:t xml:space="preserve"> y conferencia</w:t>
+              <w:t>Laboratorio y conferencia</w:t>
             </w:r>
           </w:p>
         </w:tc>
@@ -7776,7 +7996,7 @@
                 <w:szCs w:val="20"/>
                 <w:lang w:val="es-EC"/>
               </w:rPr>
-              <w:t>Semana 14:</w:t>
+              <w:t>Semana 13:</w:t>
             </w:r>
           </w:p>
           <w:p>
@@ -7814,26 +8034,18 @@
         <w:tc>
           <w:tcPr>
             <w:tcW w:w="2177" w:type="dxa"/>
-          </w:tcPr>
-          <w:p>
-            <w:pPr>
-              <w:jc w:val="both"/>
-              <w:rPr>
-                <w:rFonts w:ascii="Times New Roman" w:hAnsi="Times New Roman" w:cs="Times New Roman"/>
-                <w:sz w:val="20"/>
-                <w:szCs w:val="20"/>
-                <w:lang w:val="es-EC"/>
-              </w:rPr>
-            </w:pPr>
-            <w:r>
-              <w:rPr>
-                <w:rFonts w:ascii="Times New Roman" w:hAnsi="Times New Roman" w:cs="Times New Roman"/>
-                <w:sz w:val="20"/>
-                <w:szCs w:val="20"/>
-                <w:lang w:val="es-EC"/>
-              </w:rPr>
-              <w:t>4.2- Almacenamiento en la nube</w:t>
-            </w:r>
+            <w:vMerge/>
+          </w:tcPr>
+          <w:p>
+            <w:pPr>
+              <w:jc w:val="both"/>
+              <w:rPr>
+                <w:rFonts w:ascii="Times New Roman" w:hAnsi="Times New Roman" w:cs="Times New Roman"/>
+                <w:sz w:val="20"/>
+                <w:szCs w:val="20"/>
+                <w:lang w:val="es-EC"/>
+              </w:rPr>
+            </w:pPr>
           </w:p>
         </w:tc>
         <w:tc>
@@ -7984,6 +8196,67 @@
                 <w:lang w:val="es-EC"/>
               </w:rPr>
               <w:t>Evernote</w:t>
+            </w:r>
+            <w:proofErr w:type="spellEnd"/>
+          </w:p>
+          <w:p>
+            <w:pPr>
+              <w:jc w:val="both"/>
+              <w:rPr>
+                <w:rFonts w:ascii="Times New Roman" w:hAnsi="Times New Roman" w:cs="Times New Roman"/>
+                <w:sz w:val="20"/>
+                <w:szCs w:val="20"/>
+                <w:lang w:val="es-EC"/>
+              </w:rPr>
+            </w:pPr>
+            <w:r>
+              <w:rPr>
+                <w:rFonts w:ascii="Times New Roman" w:hAnsi="Times New Roman" w:cs="Times New Roman"/>
+                <w:sz w:val="20"/>
+                <w:szCs w:val="20"/>
+                <w:lang w:val="es-EC"/>
+              </w:rPr>
+              <w:t xml:space="preserve">4.3.3 </w:t>
+            </w:r>
+            <w:proofErr w:type="spellStart"/>
+            <w:r>
+              <w:rPr>
+                <w:rFonts w:ascii="Times New Roman" w:hAnsi="Times New Roman" w:cs="Times New Roman"/>
+                <w:sz w:val="20"/>
+                <w:szCs w:val="20"/>
+                <w:lang w:val="es-EC"/>
+              </w:rPr>
+              <w:t>LinkedIn</w:t>
+            </w:r>
+            <w:proofErr w:type="spellEnd"/>
+          </w:p>
+          <w:p>
+            <w:pPr>
+              <w:rPr>
+                <w:rFonts w:ascii="Times New Roman" w:hAnsi="Times New Roman" w:cs="Times New Roman"/>
+                <w:sz w:val="20"/>
+                <w:szCs w:val="20"/>
+                <w:lang w:val="en-US"/>
+              </w:rPr>
+            </w:pPr>
+            <w:r>
+              <w:rPr>
+                <w:rFonts w:ascii="Times New Roman" w:hAnsi="Times New Roman" w:cs="Times New Roman"/>
+                <w:sz w:val="20"/>
+                <w:szCs w:val="20"/>
+                <w:lang w:val="es-EC"/>
+              </w:rPr>
+              <w:t xml:space="preserve">4.4.1 </w:t>
+            </w:r>
+            <w:proofErr w:type="spellStart"/>
+            <w:r>
+              <w:rPr>
+                <w:rFonts w:ascii="Times New Roman" w:hAnsi="Times New Roman" w:cs="Times New Roman"/>
+                <w:sz w:val="20"/>
+                <w:szCs w:val="20"/>
+                <w:lang w:val="es-EC"/>
+              </w:rPr>
+              <w:t>Moodle</w:t>
             </w:r>
             <w:proofErr w:type="spellEnd"/>
           </w:p>
@@ -8010,16 +8283,7 @@
                 <w:szCs w:val="20"/>
                 <w:lang w:val="es-EC"/>
               </w:rPr>
-              <w:t>Laboratorio</w:t>
-            </w:r>
-            <w:r>
-              <w:rPr>
-                <w:rFonts w:ascii="Times New Roman" w:hAnsi="Times New Roman" w:cs="Times New Roman"/>
-                <w:sz w:val="20"/>
-                <w:szCs w:val="20"/>
-                <w:lang w:val="es-EC"/>
-              </w:rPr>
-              <w:t xml:space="preserve"> y conferencia</w:t>
+              <w:t>Laboratorio y conferencia</w:t>
             </w:r>
           </w:p>
         </w:tc>
@@ -8052,13 +8316,9 @@
         </w:tc>
       </w:tr>
       <w:tr>
-        <w:trPr>
-          <w:trHeight w:val="382"/>
-        </w:trPr>
         <w:tc>
           <w:tcPr>
             <w:tcW w:w="1516" w:type="dxa"/>
-            <w:vMerge w:val="restart"/>
           </w:tcPr>
           <w:p>
             <w:pPr>
@@ -8108,7 +8368,7 @@
                 <w:szCs w:val="20"/>
                 <w:lang w:val="es-EC"/>
               </w:rPr>
-              <w:t>10 al 15 de agosto</w:t>
+              <w:t>17 al 22 de agosto</w:t>
             </w:r>
           </w:p>
         </w:tc>
@@ -8118,18 +8378,31 @@
           </w:tcPr>
           <w:p>
             <w:pPr>
-              <w:rPr>
-                <w:sz w:val="20"/>
-                <w:szCs w:val="20"/>
-                <w:lang w:val="es-EC"/>
-              </w:rPr>
-            </w:pPr>
-            <w:r>
-              <w:rPr>
-                <w:sz w:val="20"/>
-                <w:szCs w:val="20"/>
-              </w:rPr>
-              <w:t>4.3- Red Social Profesional</w:t>
+              <w:jc w:val="both"/>
+              <w:rPr>
+                <w:rFonts w:ascii="Times New Roman" w:hAnsi="Times New Roman" w:cs="Times New Roman"/>
+                <w:sz w:val="20"/>
+                <w:szCs w:val="20"/>
+                <w:lang w:val="es-EC"/>
+              </w:rPr>
+            </w:pPr>
+            <w:r>
+              <w:rPr>
+                <w:rFonts w:ascii="Times New Roman" w:hAnsi="Times New Roman" w:cs="Times New Roman"/>
+                <w:sz w:val="20"/>
+                <w:szCs w:val="20"/>
+                <w:lang w:val="es-EC"/>
+              </w:rPr>
+              <w:t>4.2</w:t>
+            </w:r>
+            <w:r>
+              <w:rPr>
+                <w:rFonts w:ascii="Times New Roman" w:hAnsi="Times New Roman" w:cs="Times New Roman"/>
+                <w:sz w:val="20"/>
+                <w:szCs w:val="20"/>
+                <w:lang w:val="es-EC"/>
+              </w:rPr>
+              <w:t xml:space="preserve"> Funcionamiento de las bibliotecas virtuales y biblioteca digital universitaria</w:t>
             </w:r>
           </w:p>
         </w:tc>
@@ -8139,22 +8412,40 @@
           </w:tcPr>
           <w:p>
             <w:pPr>
-              <w:jc w:val="both"/>
-              <w:rPr>
-                <w:rFonts w:ascii="Times New Roman" w:hAnsi="Times New Roman" w:cs="Times New Roman"/>
-                <w:sz w:val="20"/>
-                <w:szCs w:val="20"/>
-                <w:lang w:val="es-EC"/>
-              </w:rPr>
-            </w:pPr>
-            <w:r>
-              <w:rPr>
-                <w:rFonts w:ascii="Times New Roman" w:hAnsi="Times New Roman" w:cs="Times New Roman"/>
-                <w:sz w:val="20"/>
-                <w:szCs w:val="20"/>
-                <w:lang w:val="es-EC"/>
-              </w:rPr>
-              <w:t xml:space="preserve">4.3.3 </w:t>
+              <w:rPr>
+                <w:rFonts w:ascii="Times New Roman" w:hAnsi="Times New Roman" w:cs="Times New Roman"/>
+                <w:sz w:val="20"/>
+                <w:szCs w:val="20"/>
+                <w:lang w:val="es-EC"/>
+              </w:rPr>
+            </w:pPr>
+            <w:r>
+              <w:rPr>
+                <w:rFonts w:ascii="Times New Roman" w:hAnsi="Times New Roman" w:cs="Times New Roman"/>
+                <w:sz w:val="20"/>
+                <w:szCs w:val="20"/>
+                <w:lang w:val="es-EC"/>
+              </w:rPr>
+              <w:t>4.5.1 Principales bibliotecas virtuales del Ecuador</w:t>
+            </w:r>
+          </w:p>
+          <w:p>
+            <w:pPr>
+              <w:rPr>
+                <w:rFonts w:ascii="Times New Roman" w:hAnsi="Times New Roman" w:cs="Times New Roman"/>
+                <w:sz w:val="20"/>
+                <w:szCs w:val="20"/>
+                <w:lang w:val="es-EC"/>
+              </w:rPr>
+            </w:pPr>
+            <w:r>
+              <w:rPr>
+                <w:rFonts w:ascii="Times New Roman" w:hAnsi="Times New Roman" w:cs="Times New Roman"/>
+                <w:sz w:val="20"/>
+                <w:szCs w:val="20"/>
+                <w:lang w:val="es-EC"/>
+              </w:rPr>
+              <w:t xml:space="preserve">4.5.2 Biblioteca </w:t>
             </w:r>
             <w:proofErr w:type="spellStart"/>
             <w:r>
@@ -8164,28 +8455,17 @@
                 <w:szCs w:val="20"/>
                 <w:lang w:val="es-EC"/>
               </w:rPr>
-              <w:t>LinkedIn</w:t>
+              <w:t>Vitual</w:t>
             </w:r>
             <w:proofErr w:type="spellEnd"/>
-          </w:p>
-          <w:p>
-            <w:pPr>
-              <w:jc w:val="both"/>
-              <w:rPr>
-                <w:rFonts w:ascii="Times New Roman" w:hAnsi="Times New Roman" w:cs="Times New Roman"/>
-                <w:sz w:val="20"/>
-                <w:szCs w:val="20"/>
-                <w:lang w:val="es-EC"/>
-              </w:rPr>
-            </w:pPr>
-            <w:r>
-              <w:rPr>
-                <w:rFonts w:ascii="Times New Roman" w:hAnsi="Times New Roman" w:cs="Times New Roman"/>
-                <w:sz w:val="20"/>
-                <w:szCs w:val="20"/>
-                <w:lang w:val="es-EC"/>
-              </w:rPr>
-              <w:t xml:space="preserve">4.3.4 </w:t>
+            <w:r>
+              <w:rPr>
+                <w:rFonts w:ascii="Times New Roman" w:hAnsi="Times New Roman" w:cs="Times New Roman"/>
+                <w:sz w:val="20"/>
+                <w:szCs w:val="20"/>
+                <w:lang w:val="es-EC"/>
+              </w:rPr>
+              <w:t xml:space="preserve"> Universidad </w:t>
             </w:r>
             <w:proofErr w:type="spellStart"/>
             <w:r>
@@ -8195,155 +8475,36 @@
                 <w:szCs w:val="20"/>
                 <w:lang w:val="es-EC"/>
               </w:rPr>
-              <w:t>Y</w:t>
-            </w:r>
-            <w:r>
-              <w:rPr>
-                <w:rFonts w:ascii="Times New Roman" w:hAnsi="Times New Roman" w:cs="Times New Roman"/>
-                <w:sz w:val="20"/>
-                <w:szCs w:val="20"/>
-                <w:lang w:val="es-EC"/>
-              </w:rPr>
-              <w:t>ammer</w:t>
+              <w:t>Tecnica</w:t>
             </w:r>
             <w:proofErr w:type="spellEnd"/>
-          </w:p>
-        </w:tc>
-        <w:tc>
-          <w:tcPr>
-            <w:tcW w:w="1276" w:type="dxa"/>
-            <w:vMerge w:val="restart"/>
-            <w:vAlign w:val="center"/>
-          </w:tcPr>
-          <w:p>
-            <w:pPr>
-              <w:jc w:val="center"/>
-              <w:rPr>
-                <w:rFonts w:ascii="Times New Roman" w:hAnsi="Times New Roman" w:cs="Times New Roman"/>
-                <w:sz w:val="20"/>
-                <w:szCs w:val="20"/>
-                <w:lang w:val="es-EC"/>
-              </w:rPr>
-            </w:pPr>
-            <w:r>
-              <w:rPr>
-                <w:rFonts w:ascii="Times New Roman" w:hAnsi="Times New Roman" w:cs="Times New Roman"/>
-                <w:sz w:val="20"/>
-                <w:szCs w:val="20"/>
-                <w:lang w:val="es-EC"/>
-              </w:rPr>
-              <w:t>Laboratorio</w:t>
-            </w:r>
-            <w:r>
-              <w:rPr>
-                <w:rFonts w:ascii="Times New Roman" w:hAnsi="Times New Roman" w:cs="Times New Roman"/>
-                <w:sz w:val="20"/>
-                <w:szCs w:val="20"/>
-                <w:lang w:val="es-EC"/>
-              </w:rPr>
-              <w:t xml:space="preserve"> y conferencia</w:t>
-            </w:r>
-          </w:p>
-        </w:tc>
-        <w:tc>
-          <w:tcPr>
-            <w:tcW w:w="1134" w:type="dxa"/>
-            <w:gridSpan w:val="2"/>
-            <w:vMerge w:val="restart"/>
-            <w:vAlign w:val="center"/>
-          </w:tcPr>
-          <w:p>
-            <w:pPr>
-              <w:jc w:val="center"/>
-              <w:rPr>
-                <w:rFonts w:ascii="Times New Roman" w:hAnsi="Times New Roman" w:cs="Times New Roman"/>
-                <w:sz w:val="20"/>
-                <w:szCs w:val="20"/>
-                <w:lang w:val="es-EC"/>
-              </w:rPr>
-            </w:pPr>
-            <w:r>
-              <w:rPr>
-                <w:rFonts w:ascii="Times New Roman" w:hAnsi="Times New Roman" w:cs="Times New Roman"/>
-                <w:sz w:val="20"/>
-                <w:szCs w:val="20"/>
-                <w:lang w:val="es-EC"/>
-              </w:rPr>
-              <w:t>4</w:t>
-            </w:r>
-          </w:p>
-        </w:tc>
-      </w:tr>
-      <w:tr>
-        <w:trPr>
-          <w:trHeight w:val="382"/>
-        </w:trPr>
-        <w:tc>
-          <w:tcPr>
-            <w:tcW w:w="1516" w:type="dxa"/>
-            <w:vMerge/>
-          </w:tcPr>
-          <w:p>
-            <w:pPr>
-              <w:jc w:val="both"/>
-              <w:rPr>
-                <w:rFonts w:ascii="Times New Roman" w:hAnsi="Times New Roman" w:cs="Times New Roman"/>
-                <w:sz w:val="20"/>
-                <w:szCs w:val="20"/>
-                <w:lang w:val="es-EC"/>
-              </w:rPr>
-            </w:pPr>
-          </w:p>
-        </w:tc>
-        <w:tc>
-          <w:tcPr>
-            <w:tcW w:w="2177" w:type="dxa"/>
-          </w:tcPr>
-          <w:p>
-            <w:pPr>
-              <w:rPr>
-                <w:sz w:val="20"/>
-                <w:szCs w:val="20"/>
-              </w:rPr>
-            </w:pPr>
-            <w:r>
-              <w:rPr>
-                <w:sz w:val="20"/>
-                <w:szCs w:val="20"/>
-              </w:rPr>
-              <w:t xml:space="preserve">4.4.- </w:t>
-            </w:r>
-            <w:r>
-              <w:rPr>
-                <w:sz w:val="20"/>
-                <w:szCs w:val="20"/>
-              </w:rPr>
-              <w:t>Entorno virtual</w:t>
-            </w:r>
-          </w:p>
-        </w:tc>
-        <w:tc>
-          <w:tcPr>
-            <w:tcW w:w="2409" w:type="dxa"/>
-          </w:tcPr>
-          <w:p>
-            <w:pPr>
-              <w:jc w:val="both"/>
-              <w:rPr>
-                <w:rFonts w:ascii="Times New Roman" w:hAnsi="Times New Roman" w:cs="Times New Roman"/>
-                <w:sz w:val="20"/>
-                <w:szCs w:val="20"/>
-                <w:lang w:val="es-EC"/>
-              </w:rPr>
-            </w:pPr>
-            <w:r>
-              <w:rPr>
-                <w:rFonts w:ascii="Times New Roman" w:hAnsi="Times New Roman" w:cs="Times New Roman"/>
-                <w:sz w:val="20"/>
-                <w:szCs w:val="20"/>
-                <w:lang w:val="es-EC"/>
-              </w:rPr>
-              <w:t xml:space="preserve">4.4.1 </w:t>
+            <w:r>
+              <w:rPr>
+                <w:rFonts w:ascii="Times New Roman" w:hAnsi="Times New Roman" w:cs="Times New Roman"/>
+                <w:sz w:val="20"/>
+                <w:szCs w:val="20"/>
+                <w:lang w:val="es-EC"/>
+              </w:rPr>
+              <w:t xml:space="preserve"> Machala</w:t>
+            </w:r>
+          </w:p>
+          <w:p>
+            <w:pPr>
+              <w:rPr>
+                <w:rFonts w:ascii="Times New Roman" w:hAnsi="Times New Roman" w:cs="Times New Roman"/>
+                <w:sz w:val="20"/>
+                <w:szCs w:val="20"/>
+                <w:lang w:val="es-EC"/>
+              </w:rPr>
+            </w:pPr>
+            <w:r>
+              <w:rPr>
+                <w:rFonts w:ascii="Times New Roman" w:hAnsi="Times New Roman" w:cs="Times New Roman"/>
+                <w:sz w:val="20"/>
+                <w:szCs w:val="20"/>
+                <w:lang w:val="es-EC"/>
+              </w:rPr>
+              <w:t xml:space="preserve">4.5.3 </w:t>
             </w:r>
             <w:proofErr w:type="spellStart"/>
             <w:r>
@@ -8353,392 +8514,7 @@
                 <w:szCs w:val="20"/>
                 <w:lang w:val="es-EC"/>
               </w:rPr>
-              <w:t>Moodle</w:t>
-            </w:r>
-            <w:proofErr w:type="spellEnd"/>
-          </w:p>
-          <w:p>
-            <w:pPr>
-              <w:jc w:val="both"/>
-              <w:rPr>
-                <w:rFonts w:ascii="Times New Roman" w:hAnsi="Times New Roman" w:cs="Times New Roman"/>
-                <w:sz w:val="20"/>
-                <w:szCs w:val="20"/>
-                <w:lang w:val="es-EC"/>
-              </w:rPr>
-            </w:pPr>
-            <w:r>
-              <w:rPr>
-                <w:rFonts w:ascii="Times New Roman" w:hAnsi="Times New Roman" w:cs="Times New Roman"/>
-                <w:sz w:val="20"/>
-                <w:szCs w:val="20"/>
-                <w:lang w:val="es-EC"/>
-              </w:rPr>
-              <w:t xml:space="preserve">4.4.2 </w:t>
-            </w:r>
-            <w:proofErr w:type="spellStart"/>
-            <w:r>
-              <w:rPr>
-                <w:rFonts w:ascii="Times New Roman" w:hAnsi="Times New Roman" w:cs="Times New Roman"/>
-                <w:sz w:val="20"/>
-                <w:szCs w:val="20"/>
-                <w:lang w:val="es-EC"/>
-              </w:rPr>
-              <w:t>E</w:t>
-            </w:r>
-            <w:r>
-              <w:rPr>
-                <w:rFonts w:ascii="Times New Roman" w:hAnsi="Times New Roman" w:cs="Times New Roman"/>
-                <w:sz w:val="20"/>
-                <w:szCs w:val="20"/>
-                <w:lang w:val="es-EC"/>
-              </w:rPr>
-              <w:t>front</w:t>
-            </w:r>
-            <w:r>
-              <w:rPr>
-                <w:rFonts w:ascii="Times New Roman" w:hAnsi="Times New Roman" w:cs="Times New Roman"/>
-                <w:sz w:val="20"/>
-                <w:szCs w:val="20"/>
-                <w:lang w:val="es-EC"/>
-              </w:rPr>
-              <w:t>L</w:t>
-            </w:r>
-            <w:r>
-              <w:rPr>
-                <w:rFonts w:ascii="Times New Roman" w:hAnsi="Times New Roman" w:cs="Times New Roman"/>
-                <w:sz w:val="20"/>
-                <w:szCs w:val="20"/>
-                <w:lang w:val="es-EC"/>
-              </w:rPr>
-              <w:t>earning</w:t>
-            </w:r>
-            <w:proofErr w:type="spellEnd"/>
-          </w:p>
-          <w:p>
-            <w:pPr>
-              <w:rPr>
-                <w:rFonts w:ascii="Times New Roman" w:hAnsi="Times New Roman" w:cs="Times New Roman"/>
-                <w:sz w:val="20"/>
-                <w:szCs w:val="20"/>
-                <w:lang w:val="es-EC"/>
-              </w:rPr>
-            </w:pPr>
-          </w:p>
-          <w:p>
-            <w:pPr>
-              <w:rPr>
-                <w:rFonts w:ascii="Times New Roman" w:hAnsi="Times New Roman" w:cs="Times New Roman"/>
-                <w:sz w:val="20"/>
-                <w:szCs w:val="20"/>
-                <w:lang w:val="es-EC"/>
-              </w:rPr>
-            </w:pPr>
-          </w:p>
-          <w:p>
-            <w:pPr>
-              <w:jc w:val="both"/>
-              <w:rPr>
-                <w:rFonts w:ascii="Times New Roman" w:hAnsi="Times New Roman" w:cs="Times New Roman"/>
-                <w:sz w:val="20"/>
-                <w:szCs w:val="20"/>
-                <w:lang w:val="es-EC"/>
-              </w:rPr>
-            </w:pPr>
-          </w:p>
-        </w:tc>
-        <w:tc>
-          <w:tcPr>
-            <w:tcW w:w="1276" w:type="dxa"/>
-            <w:vMerge/>
-            <w:vAlign w:val="center"/>
-          </w:tcPr>
-          <w:p>
-            <w:pPr>
-              <w:jc w:val="center"/>
-              <w:rPr>
-                <w:rFonts w:ascii="Times New Roman" w:hAnsi="Times New Roman" w:cs="Times New Roman"/>
-                <w:sz w:val="20"/>
-                <w:szCs w:val="20"/>
-                <w:lang w:val="es-EC"/>
-              </w:rPr>
-            </w:pPr>
-          </w:p>
-        </w:tc>
-        <w:tc>
-          <w:tcPr>
-            <w:tcW w:w="1134" w:type="dxa"/>
-            <w:gridSpan w:val="2"/>
-            <w:vMerge/>
-            <w:vAlign w:val="center"/>
-          </w:tcPr>
-          <w:p>
-            <w:pPr>
-              <w:jc w:val="center"/>
-              <w:rPr>
-                <w:rFonts w:ascii="Times New Roman" w:hAnsi="Times New Roman" w:cs="Times New Roman"/>
-                <w:sz w:val="20"/>
-                <w:szCs w:val="20"/>
-                <w:lang w:val="es-EC"/>
-              </w:rPr>
-            </w:pPr>
-          </w:p>
-        </w:tc>
-      </w:tr>
-      <w:tr>
-        <w:tc>
-          <w:tcPr>
-            <w:tcW w:w="1516" w:type="dxa"/>
-          </w:tcPr>
-          <w:p>
-            <w:pPr>
-              <w:jc w:val="both"/>
-              <w:rPr>
-                <w:rFonts w:ascii="Times New Roman" w:hAnsi="Times New Roman" w:cs="Times New Roman"/>
-                <w:sz w:val="20"/>
-                <w:szCs w:val="20"/>
-                <w:lang w:val="es-EC"/>
-              </w:rPr>
-            </w:pPr>
-            <w:r>
-              <w:rPr>
-                <w:rFonts w:ascii="Times New Roman" w:hAnsi="Times New Roman" w:cs="Times New Roman"/>
-                <w:sz w:val="20"/>
-                <w:szCs w:val="20"/>
-                <w:lang w:val="es-EC"/>
-              </w:rPr>
-              <w:t>Semana 16</w:t>
-            </w:r>
-            <w:r>
-              <w:rPr>
-                <w:rFonts w:ascii="Times New Roman" w:hAnsi="Times New Roman" w:cs="Times New Roman"/>
-                <w:sz w:val="20"/>
-                <w:szCs w:val="20"/>
-                <w:lang w:val="es-EC"/>
-              </w:rPr>
-              <w:t>:</w:t>
-            </w:r>
-          </w:p>
-          <w:p>
-            <w:pPr>
-              <w:jc w:val="both"/>
-              <w:rPr>
-                <w:rFonts w:ascii="Times New Roman" w:hAnsi="Times New Roman" w:cs="Times New Roman"/>
-                <w:sz w:val="20"/>
-                <w:szCs w:val="20"/>
-                <w:lang w:val="es-EC"/>
-              </w:rPr>
-            </w:pPr>
-          </w:p>
-          <w:p>
-            <w:pPr>
-              <w:jc w:val="both"/>
-              <w:rPr>
-                <w:rFonts w:ascii="Times New Roman" w:hAnsi="Times New Roman" w:cs="Times New Roman"/>
-                <w:sz w:val="20"/>
-                <w:szCs w:val="20"/>
-                <w:lang w:val="es-EC"/>
-              </w:rPr>
-            </w:pPr>
-            <w:r>
-              <w:rPr>
-                <w:rFonts w:ascii="Times New Roman" w:hAnsi="Times New Roman" w:cs="Times New Roman"/>
-                <w:sz w:val="20"/>
-                <w:szCs w:val="20"/>
-                <w:lang w:val="es-EC"/>
-              </w:rPr>
-              <w:t>17 al 22 de agosto</w:t>
-            </w:r>
-          </w:p>
-        </w:tc>
-        <w:tc>
-          <w:tcPr>
-            <w:tcW w:w="2177" w:type="dxa"/>
-          </w:tcPr>
-          <w:p>
-            <w:pPr>
-              <w:jc w:val="both"/>
-              <w:rPr>
-                <w:rFonts w:ascii="Times New Roman" w:hAnsi="Times New Roman" w:cs="Times New Roman"/>
-                <w:sz w:val="20"/>
-                <w:szCs w:val="20"/>
-                <w:lang w:val="es-EC"/>
-              </w:rPr>
-            </w:pPr>
-            <w:r>
-              <w:rPr>
-                <w:rFonts w:ascii="Times New Roman" w:hAnsi="Times New Roman" w:cs="Times New Roman"/>
-                <w:sz w:val="20"/>
-                <w:szCs w:val="20"/>
-                <w:lang w:val="es-EC"/>
-              </w:rPr>
-              <w:t>4.5</w:t>
-            </w:r>
-            <w:r>
-              <w:rPr>
-                <w:rFonts w:ascii="Times New Roman" w:hAnsi="Times New Roman" w:cs="Times New Roman"/>
-                <w:sz w:val="20"/>
-                <w:szCs w:val="20"/>
-                <w:lang w:val="es-EC"/>
-              </w:rPr>
-              <w:t xml:space="preserve"> Funcionamiento de las bibliotecas virtuales y biblioteca digital universitaria</w:t>
-            </w:r>
-          </w:p>
-        </w:tc>
-        <w:tc>
-          <w:tcPr>
-            <w:tcW w:w="2409" w:type="dxa"/>
-          </w:tcPr>
-          <w:p>
-            <w:pPr>
-              <w:rPr>
-                <w:rFonts w:ascii="Times New Roman" w:hAnsi="Times New Roman" w:cs="Times New Roman"/>
-                <w:sz w:val="20"/>
-                <w:szCs w:val="20"/>
-                <w:lang w:val="es-EC"/>
-              </w:rPr>
-            </w:pPr>
-            <w:r>
-              <w:rPr>
-                <w:rFonts w:ascii="Times New Roman" w:hAnsi="Times New Roman" w:cs="Times New Roman"/>
-                <w:sz w:val="20"/>
-                <w:szCs w:val="20"/>
-                <w:lang w:val="es-EC"/>
-              </w:rPr>
-              <w:t>4.5</w:t>
-            </w:r>
-            <w:r>
-              <w:rPr>
-                <w:rFonts w:ascii="Times New Roman" w:hAnsi="Times New Roman" w:cs="Times New Roman"/>
-                <w:sz w:val="20"/>
-                <w:szCs w:val="20"/>
-                <w:lang w:val="es-EC"/>
-              </w:rPr>
-              <w:t>.1</w:t>
-            </w:r>
-            <w:r>
-              <w:rPr>
-                <w:rFonts w:ascii="Times New Roman" w:hAnsi="Times New Roman" w:cs="Times New Roman"/>
-                <w:sz w:val="20"/>
-                <w:szCs w:val="20"/>
-                <w:lang w:val="es-EC"/>
-              </w:rPr>
-              <w:t xml:space="preserve"> Principales bibliotecas virtuales del Ecuador</w:t>
-            </w:r>
-          </w:p>
-          <w:p>
-            <w:pPr>
-              <w:rPr>
-                <w:rFonts w:ascii="Times New Roman" w:hAnsi="Times New Roman" w:cs="Times New Roman"/>
-                <w:sz w:val="20"/>
-                <w:szCs w:val="20"/>
-                <w:lang w:val="es-EC"/>
-              </w:rPr>
-            </w:pPr>
-            <w:r>
-              <w:rPr>
-                <w:rFonts w:ascii="Times New Roman" w:hAnsi="Times New Roman" w:cs="Times New Roman"/>
-                <w:sz w:val="20"/>
-                <w:szCs w:val="20"/>
-                <w:lang w:val="es-EC"/>
-              </w:rPr>
-              <w:t>4.5</w:t>
-            </w:r>
-            <w:r>
-              <w:rPr>
-                <w:rFonts w:ascii="Times New Roman" w:hAnsi="Times New Roman" w:cs="Times New Roman"/>
-                <w:sz w:val="20"/>
-                <w:szCs w:val="20"/>
-                <w:lang w:val="es-EC"/>
-              </w:rPr>
-              <w:t xml:space="preserve">.2 </w:t>
-            </w:r>
-            <w:r>
-              <w:rPr>
-                <w:rFonts w:ascii="Times New Roman" w:hAnsi="Times New Roman" w:cs="Times New Roman"/>
-                <w:sz w:val="20"/>
-                <w:szCs w:val="20"/>
-                <w:lang w:val="es-EC"/>
-              </w:rPr>
-              <w:t xml:space="preserve">Biblioteca </w:t>
-            </w:r>
-            <w:proofErr w:type="spellStart"/>
-            <w:r>
-              <w:rPr>
-                <w:rFonts w:ascii="Times New Roman" w:hAnsi="Times New Roman" w:cs="Times New Roman"/>
-                <w:sz w:val="20"/>
-                <w:szCs w:val="20"/>
-                <w:lang w:val="es-EC"/>
-              </w:rPr>
-              <w:t>Vitual</w:t>
-            </w:r>
-            <w:proofErr w:type="spellEnd"/>
-            <w:r>
-              <w:rPr>
-                <w:rFonts w:ascii="Times New Roman" w:hAnsi="Times New Roman" w:cs="Times New Roman"/>
-                <w:sz w:val="20"/>
-                <w:szCs w:val="20"/>
-                <w:lang w:val="es-EC"/>
-              </w:rPr>
-              <w:t xml:space="preserve"> Universidad </w:t>
-            </w:r>
-            <w:proofErr w:type="spellStart"/>
-            <w:r>
-              <w:rPr>
-                <w:rFonts w:ascii="Times New Roman" w:hAnsi="Times New Roman" w:cs="Times New Roman"/>
-                <w:sz w:val="20"/>
-                <w:szCs w:val="20"/>
-                <w:lang w:val="es-EC"/>
-              </w:rPr>
-              <w:t>Tecnica</w:t>
-            </w:r>
-            <w:proofErr w:type="spellEnd"/>
-            <w:r>
-              <w:rPr>
-                <w:rFonts w:ascii="Times New Roman" w:hAnsi="Times New Roman" w:cs="Times New Roman"/>
-                <w:sz w:val="20"/>
-                <w:szCs w:val="20"/>
-                <w:lang w:val="es-EC"/>
-              </w:rPr>
-              <w:t xml:space="preserve"> Machala</w:t>
-            </w:r>
-          </w:p>
-          <w:p>
-            <w:pPr>
-              <w:rPr>
-                <w:rFonts w:ascii="Times New Roman" w:hAnsi="Times New Roman" w:cs="Times New Roman"/>
-                <w:sz w:val="20"/>
-                <w:szCs w:val="20"/>
-                <w:lang w:val="es-EC"/>
-              </w:rPr>
-            </w:pPr>
-            <w:r>
-              <w:rPr>
-                <w:rFonts w:ascii="Times New Roman" w:hAnsi="Times New Roman" w:cs="Times New Roman"/>
-                <w:sz w:val="20"/>
-                <w:szCs w:val="20"/>
-                <w:lang w:val="es-EC"/>
-              </w:rPr>
-              <w:t>4.5</w:t>
-            </w:r>
-            <w:r>
-              <w:rPr>
-                <w:rFonts w:ascii="Times New Roman" w:hAnsi="Times New Roman" w:cs="Times New Roman"/>
-                <w:sz w:val="20"/>
-                <w:szCs w:val="20"/>
-                <w:lang w:val="es-EC"/>
-              </w:rPr>
-              <w:t xml:space="preserve">.3 </w:t>
-            </w:r>
-            <w:proofErr w:type="spellStart"/>
-            <w:r>
-              <w:rPr>
-                <w:rFonts w:ascii="Times New Roman" w:hAnsi="Times New Roman" w:cs="Times New Roman"/>
-                <w:sz w:val="20"/>
-                <w:szCs w:val="20"/>
-                <w:lang w:val="es-EC"/>
-              </w:rPr>
-              <w:t>lynda</w:t>
+              <w:t>Eumed</w:t>
             </w:r>
             <w:proofErr w:type="spellEnd"/>
           </w:p>
@@ -8765,16 +8541,7 @@
                 <w:szCs w:val="20"/>
                 <w:lang w:val="es-EC"/>
               </w:rPr>
-              <w:t>Laboratorio</w:t>
-            </w:r>
-            <w:r>
-              <w:rPr>
-                <w:rFonts w:ascii="Times New Roman" w:hAnsi="Times New Roman" w:cs="Times New Roman"/>
-                <w:sz w:val="20"/>
-                <w:szCs w:val="20"/>
-                <w:lang w:val="es-EC"/>
-              </w:rPr>
-              <w:t xml:space="preserve"> y conferencia</w:t>
+              <w:t>Laboratorio y conferencia</w:t>
             </w:r>
           </w:p>
         </w:tc>
@@ -8832,82 +8599,63 @@
                 <w:szCs w:val="20"/>
                 <w:lang w:val="es-EC"/>
               </w:rPr>
-              <w:t>Semana 17</w:t>
-            </w:r>
-            <w:r>
-              <w:rPr>
-                <w:rFonts w:ascii="Times New Roman" w:hAnsi="Times New Roman" w:cs="Times New Roman"/>
-                <w:sz w:val="20"/>
-                <w:szCs w:val="20"/>
-                <w:lang w:val="es-EC"/>
-              </w:rPr>
-              <w:t>:</w:t>
-            </w:r>
-          </w:p>
-          <w:p>
-            <w:pPr>
-              <w:jc w:val="both"/>
-              <w:rPr>
-                <w:rFonts w:ascii="Times New Roman" w:hAnsi="Times New Roman" w:cs="Times New Roman"/>
-                <w:sz w:val="20"/>
-                <w:szCs w:val="20"/>
-                <w:lang w:val="es-EC"/>
-              </w:rPr>
-            </w:pPr>
-          </w:p>
-          <w:p>
-            <w:pPr>
-              <w:jc w:val="both"/>
-              <w:rPr>
-                <w:rFonts w:ascii="Times New Roman" w:hAnsi="Times New Roman" w:cs="Times New Roman"/>
-                <w:sz w:val="20"/>
-                <w:szCs w:val="20"/>
-                <w:lang w:val="es-EC"/>
-              </w:rPr>
-            </w:pPr>
-            <w:r>
-              <w:rPr>
-                <w:rFonts w:ascii="Times New Roman" w:hAnsi="Times New Roman" w:cs="Times New Roman"/>
-                <w:sz w:val="20"/>
-                <w:szCs w:val="20"/>
-                <w:lang w:val="es-EC"/>
-              </w:rPr>
-              <w:t xml:space="preserve">24 al 29 de </w:t>
-            </w:r>
-            <w:r>
-              <w:rPr>
-                <w:rFonts w:ascii="Times New Roman" w:hAnsi="Times New Roman" w:cs="Times New Roman"/>
-                <w:sz w:val="20"/>
-                <w:szCs w:val="20"/>
-                <w:lang w:val="es-EC"/>
-              </w:rPr>
-              <w:lastRenderedPageBreak/>
-              <w:t>agosto</w:t>
+              <w:t>Semana 16:</w:t>
+            </w:r>
+          </w:p>
+          <w:p>
+            <w:pPr>
+              <w:jc w:val="both"/>
+              <w:rPr>
+                <w:rFonts w:ascii="Times New Roman" w:hAnsi="Times New Roman" w:cs="Times New Roman"/>
+                <w:sz w:val="20"/>
+                <w:szCs w:val="20"/>
+                <w:lang w:val="es-EC"/>
+              </w:rPr>
+            </w:pPr>
+          </w:p>
+          <w:p>
+            <w:pPr>
+              <w:jc w:val="both"/>
+              <w:rPr>
+                <w:rFonts w:ascii="Times New Roman" w:hAnsi="Times New Roman" w:cs="Times New Roman"/>
+                <w:sz w:val="20"/>
+                <w:szCs w:val="20"/>
+                <w:lang w:val="es-EC"/>
+              </w:rPr>
+            </w:pPr>
+            <w:r>
+              <w:rPr>
+                <w:rFonts w:ascii="Times New Roman" w:hAnsi="Times New Roman" w:cs="Times New Roman"/>
+                <w:sz w:val="20"/>
+                <w:szCs w:val="20"/>
+                <w:lang w:val="es-EC"/>
+              </w:rPr>
+              <w:t>24 al 29 de agosto</w:t>
             </w:r>
           </w:p>
         </w:tc>
         <w:tc>
           <w:tcPr>
             <w:tcW w:w="2177" w:type="dxa"/>
-          </w:tcPr>
-          <w:p>
-            <w:pPr>
-              <w:rPr>
-                <w:rFonts w:ascii="Times New Roman" w:hAnsi="Times New Roman" w:cs="Times New Roman"/>
-                <w:sz w:val="20"/>
-                <w:szCs w:val="20"/>
-                <w:lang w:val="es-EC"/>
-              </w:rPr>
-            </w:pPr>
-            <w:r>
-              <w:rPr>
-                <w:rFonts w:ascii="Times New Roman" w:hAnsi="Times New Roman" w:cs="Times New Roman"/>
-                <w:sz w:val="20"/>
-                <w:szCs w:val="20"/>
-                <w:lang w:val="es-EC"/>
-              </w:rPr>
-              <w:lastRenderedPageBreak/>
-              <w:t>4.6</w:t>
+            <w:vMerge w:val="restart"/>
+          </w:tcPr>
+          <w:p>
+            <w:pPr>
+              <w:rPr>
+                <w:rFonts w:ascii="Times New Roman" w:hAnsi="Times New Roman" w:cs="Times New Roman"/>
+                <w:sz w:val="20"/>
+                <w:szCs w:val="20"/>
+                <w:lang w:val="es-EC"/>
+              </w:rPr>
+            </w:pPr>
+            <w:r>
+              <w:rPr>
+                <w:rFonts w:ascii="Times New Roman" w:hAnsi="Times New Roman" w:cs="Times New Roman"/>
+                <w:sz w:val="20"/>
+                <w:szCs w:val="20"/>
+                <w:lang w:val="es-EC"/>
+              </w:rPr>
+              <w:t>4.3</w:t>
             </w:r>
             <w:r>
               <w:rPr>
@@ -8936,7 +8684,6 @@
                 <w:szCs w:val="20"/>
                 <w:lang w:val="es-EC"/>
               </w:rPr>
-              <w:lastRenderedPageBreak/>
               <w:t xml:space="preserve"> </w:t>
             </w:r>
           </w:p>
@@ -8961,7 +8708,6 @@
                 <w:szCs w:val="20"/>
                 <w:lang w:val="es-EC"/>
               </w:rPr>
-              <w:lastRenderedPageBreak/>
               <w:t>4.6.1 Aula Virtual UTMACH</w:t>
             </w:r>
           </w:p>
@@ -9046,45 +8792,17 @@
         <w:tc>
           <w:tcPr>
             <w:tcW w:w="2177" w:type="dxa"/>
-          </w:tcPr>
-          <w:p>
-            <w:pPr>
-              <w:jc w:val="both"/>
-              <w:rPr>
-                <w:rFonts w:ascii="Times New Roman" w:hAnsi="Times New Roman" w:cs="Times New Roman"/>
-                <w:sz w:val="20"/>
-                <w:szCs w:val="20"/>
-                <w:lang w:val="es-EC"/>
-              </w:rPr>
-            </w:pPr>
-            <w:r>
-              <w:rPr>
-                <w:rFonts w:ascii="Times New Roman" w:hAnsi="Times New Roman" w:cs="Times New Roman"/>
-                <w:sz w:val="20"/>
-                <w:szCs w:val="20"/>
-                <w:lang w:val="es-EC"/>
-              </w:rPr>
-              <w:t xml:space="preserve">4.7.- Herramientas </w:t>
-            </w:r>
-          </w:p>
-          <w:p>
-            <w:pPr>
-              <w:rPr>
-                <w:rFonts w:ascii="Times New Roman" w:hAnsi="Times New Roman" w:cs="Times New Roman"/>
-                <w:sz w:val="20"/>
-                <w:szCs w:val="20"/>
-                <w:lang w:val="es-EC"/>
-              </w:rPr>
-            </w:pPr>
-            <w:r>
-              <w:rPr>
-                <w:rFonts w:ascii="Times New Roman" w:hAnsi="Times New Roman" w:cs="Times New Roman"/>
-                <w:sz w:val="20"/>
-                <w:szCs w:val="20"/>
-                <w:lang w:val="es-EC"/>
-              </w:rPr>
-              <w:t>E-LEARNING.</w:t>
-            </w:r>
+            <w:vMerge/>
+          </w:tcPr>
+          <w:p>
+            <w:pPr>
+              <w:rPr>
+                <w:rFonts w:ascii="Times New Roman" w:hAnsi="Times New Roman" w:cs="Times New Roman"/>
+                <w:sz w:val="20"/>
+                <w:szCs w:val="20"/>
+                <w:lang w:val="es-EC"/>
+              </w:rPr>
+            </w:pPr>
           </w:p>
         </w:tc>
         <w:tc>
@@ -9261,46 +8979,6 @@
                 <w:szCs w:val="20"/>
                 <w:lang w:val="es-EC"/>
               </w:rPr>
-              <w:t>Semana 18</w:t>
-            </w:r>
-            <w:r>
-              <w:rPr>
-                <w:rFonts w:ascii="Times New Roman" w:hAnsi="Times New Roman" w:cs="Times New Roman"/>
-                <w:sz w:val="20"/>
-                <w:szCs w:val="20"/>
-                <w:lang w:val="es-EC"/>
-              </w:rPr>
-              <w:t>:</w:t>
-            </w:r>
-          </w:p>
-          <w:p>
-            <w:pPr>
-              <w:jc w:val="both"/>
-              <w:rPr>
-                <w:rFonts w:ascii="Times New Roman" w:hAnsi="Times New Roman" w:cs="Times New Roman"/>
-                <w:sz w:val="20"/>
-                <w:szCs w:val="20"/>
-                <w:lang w:val="es-EC"/>
-              </w:rPr>
-            </w:pPr>
-          </w:p>
-          <w:p>
-            <w:pPr>
-              <w:jc w:val="both"/>
-              <w:rPr>
-                <w:rFonts w:ascii="Times New Roman" w:hAnsi="Times New Roman" w:cs="Times New Roman"/>
-                <w:sz w:val="20"/>
-                <w:szCs w:val="20"/>
-                <w:lang w:val="es-EC"/>
-              </w:rPr>
-            </w:pPr>
-            <w:r>
-              <w:rPr>
-                <w:rFonts w:ascii="Times New Roman" w:hAnsi="Times New Roman" w:cs="Times New Roman"/>
-                <w:sz w:val="20"/>
-                <w:szCs w:val="20"/>
-                <w:lang w:val="es-EC"/>
-              </w:rPr>
               <w:t>31 agosto al 5 de septiembre</w:t>
             </w:r>
           </w:p>
@@ -9354,46 +9032,6 @@
                 <w:szCs w:val="20"/>
                 <w:lang w:val="es-EC"/>
               </w:rPr>
-              <w:t>Semana 19</w:t>
-            </w:r>
-            <w:r>
-              <w:rPr>
-                <w:rFonts w:ascii="Times New Roman" w:hAnsi="Times New Roman" w:cs="Times New Roman"/>
-                <w:sz w:val="20"/>
-                <w:szCs w:val="20"/>
-                <w:lang w:val="es-EC"/>
-              </w:rPr>
-              <w:t>:</w:t>
-            </w:r>
-          </w:p>
-          <w:p>
-            <w:pPr>
-              <w:jc w:val="both"/>
-              <w:rPr>
-                <w:rFonts w:ascii="Times New Roman" w:hAnsi="Times New Roman" w:cs="Times New Roman"/>
-                <w:sz w:val="20"/>
-                <w:szCs w:val="20"/>
-                <w:lang w:val="es-EC"/>
-              </w:rPr>
-            </w:pPr>
-          </w:p>
-          <w:p>
-            <w:pPr>
-              <w:jc w:val="both"/>
-              <w:rPr>
-                <w:rFonts w:ascii="Times New Roman" w:hAnsi="Times New Roman" w:cs="Times New Roman"/>
-                <w:sz w:val="20"/>
-                <w:szCs w:val="20"/>
-                <w:lang w:val="es-EC"/>
-              </w:rPr>
-            </w:pPr>
-            <w:r>
-              <w:rPr>
-                <w:rFonts w:ascii="Times New Roman" w:hAnsi="Times New Roman" w:cs="Times New Roman"/>
-                <w:sz w:val="20"/>
-                <w:szCs w:val="20"/>
-                <w:lang w:val="es-EC"/>
-              </w:rPr>
               <w:t>7 al 12 de septiembre</w:t>
             </w:r>
           </w:p>
@@ -9430,46 +9068,6 @@
           <w:tcPr>
             <w:tcW w:w="1516" w:type="dxa"/>
           </w:tcPr>
-          <w:p>
-            <w:pPr>
-              <w:jc w:val="both"/>
-              <w:rPr>
-                <w:rFonts w:ascii="Times New Roman" w:hAnsi="Times New Roman" w:cs="Times New Roman"/>
-                <w:sz w:val="20"/>
-                <w:szCs w:val="20"/>
-                <w:lang w:val="es-EC"/>
-              </w:rPr>
-            </w:pPr>
-            <w:r>
-              <w:rPr>
-                <w:rFonts w:ascii="Times New Roman" w:hAnsi="Times New Roman" w:cs="Times New Roman"/>
-                <w:sz w:val="20"/>
-                <w:szCs w:val="20"/>
-                <w:lang w:val="es-EC"/>
-              </w:rPr>
-              <w:t>Semana 20</w:t>
-            </w:r>
-            <w:r>
-              <w:rPr>
-                <w:rFonts w:ascii="Times New Roman" w:hAnsi="Times New Roman" w:cs="Times New Roman"/>
-                <w:sz w:val="20"/>
-                <w:szCs w:val="20"/>
-                <w:lang w:val="es-EC"/>
-              </w:rPr>
-              <w:t>:</w:t>
-            </w:r>
-          </w:p>
-          <w:p>
-            <w:pPr>
-              <w:jc w:val="both"/>
-              <w:rPr>
-                <w:rFonts w:ascii="Times New Roman" w:hAnsi="Times New Roman" w:cs="Times New Roman"/>
-                <w:sz w:val="20"/>
-                <w:szCs w:val="20"/>
-                <w:lang w:val="es-EC"/>
-              </w:rPr>
-            </w:pPr>
-          </w:p>
           <w:p>
             <w:pPr>
               <w:jc w:val="both"/>
@@ -9524,15 +9122,13 @@
         <w:jc w:val="both"/>
         <w:rPr>
           <w:rFonts w:ascii="Times New Roman" w:hAnsi="Times New Roman" w:cs="Times New Roman"/>
+          <w:b/>
           <w:sz w:val="24"/>
           <w:szCs w:val="24"/>
           <w:lang w:val="es-EC"/>
         </w:rPr>
       </w:pPr>
-    </w:p>
-    <w:p>
-      <w:pPr>
-        <w:jc w:val="both"/>
+      <w:r>
         <w:rPr>
           <w:rFonts w:ascii="Times New Roman" w:hAnsi="Times New Roman" w:cs="Times New Roman"/>
           <w:b/>
@@ -9540,15 +9136,7 @@
           <w:szCs w:val="24"/>
           <w:lang w:val="es-EC"/>
         </w:rPr>
-      </w:pPr>
-      <w:r>
-        <w:rPr>
-          <w:rFonts w:ascii="Times New Roman" w:hAnsi="Times New Roman" w:cs="Times New Roman"/>
-          <w:b/>
-          <w:sz w:val="24"/>
-          <w:szCs w:val="24"/>
-          <w:lang w:val="es-EC"/>
-        </w:rPr>
+        <w:lastRenderedPageBreak/>
         <w:t>5.- METODOLOGIA: (ENFOQUE METODOLOGICO)</w:t>
       </w:r>
     </w:p>
@@ -9942,7 +9530,6 @@
           <w:sz w:val="24"/>
           <w:szCs w:val="24"/>
         </w:rPr>
-        <w:lastRenderedPageBreak/>
         <w:t xml:space="preserve">e) </w:t>
       </w:r>
       <w:r>
@@ -10222,6 +9809,21 @@
     </w:p>
     <w:p>
       <w:pPr>
+        <w:widowControl w:val="0"/>
+        <w:spacing w:before="60" w:after="0" w:line="240" w:lineRule="auto"/>
+        <w:ind w:right="191"/>
+        <w:jc w:val="both"/>
+        <w:rPr>
+          <w:rFonts w:ascii="Times New Roman" w:hAnsi="Times New Roman" w:cs="Times New Roman"/>
+          <w:snapToGrid w:val="0"/>
+          <w:sz w:val="24"/>
+          <w:szCs w:val="24"/>
+          <w:lang w:val="es-ES_tradnl"/>
+        </w:rPr>
+      </w:pPr>
+    </w:p>
+    <w:p>
+      <w:pPr>
         <w:rPr>
           <w:rFonts w:ascii="Times New Roman" w:hAnsi="Times New Roman" w:cs="Times New Roman"/>
           <w:b/>
@@ -10293,7 +9895,13 @@
           <w:szCs w:val="24"/>
         </w:rPr>
       </w:pPr>
-      <w:r>
+    </w:p>
+    <w:p>
+      <w:pPr>
+        <w:autoSpaceDE w:val="0"/>
+        <w:autoSpaceDN w:val="0"/>
+        <w:adjustRightInd w:val="0"/>
+        <w:spacing w:before="120"/>
         <w:rPr>
           <w:rFonts w:ascii="Times New Roman" w:hAnsi="Times New Roman" w:cs="Times New Roman"/>
           <w:b/>
@@ -10301,6 +9909,16 @@
           <w:sz w:val="24"/>
           <w:szCs w:val="24"/>
         </w:rPr>
+      </w:pPr>
+      <w:r>
+        <w:rPr>
+          <w:rFonts w:ascii="Times New Roman" w:hAnsi="Times New Roman" w:cs="Times New Roman"/>
+          <w:b/>
+          <w:bCs/>
+          <w:sz w:val="24"/>
+          <w:szCs w:val="24"/>
+        </w:rPr>
+        <w:lastRenderedPageBreak/>
         <w:t>7. PORTAFOLIO DE LA ASIGNATURA</w:t>
       </w:r>
     </w:p>
@@ -10733,39 +10351,14 @@
         <w:rPr>
           <w:b/>
           <w:szCs w:val="24"/>
+        </w:rPr>
+      </w:pPr>
+      <w:r>
+        <w:rPr>
+          <w:b/>
+          <w:szCs w:val="24"/>
           <w:lang w:val="es-MX"/>
         </w:rPr>
-      </w:pPr>
-    </w:p>
-    <w:p>
-      <w:pPr>
-        <w:pStyle w:val="Textoindependiente3"/>
-        <w:widowControl/>
-        <w:ind w:left="142"/>
-        <w:rPr>
-          <w:b/>
-          <w:szCs w:val="24"/>
-          <w:lang w:val="es-MX"/>
-        </w:rPr>
-      </w:pPr>
-    </w:p>
-    <w:p>
-      <w:pPr>
-        <w:pStyle w:val="Textoindependiente3"/>
-        <w:widowControl/>
-        <w:ind w:left="142"/>
-        <w:rPr>
-          <w:b/>
-          <w:szCs w:val="24"/>
-        </w:rPr>
-      </w:pPr>
-      <w:r>
-        <w:rPr>
-          <w:b/>
-          <w:szCs w:val="24"/>
-          <w:lang w:val="es-MX"/>
-        </w:rPr>
-        <w:lastRenderedPageBreak/>
         <w:t>8.3 Parámetros de Evaluación:</w:t>
       </w:r>
     </w:p>
@@ -10818,25 +10411,7 @@
                 <w:sz w:val="24"/>
                 <w:szCs w:val="24"/>
               </w:rPr>
-              <w:t>PARÁMETROS</w:t>
-            </w:r>
-            <w:r>
-              <w:rPr>
-                <w:rFonts w:ascii="Times New Roman" w:hAnsi="Times New Roman" w:cs="Times New Roman"/>
-                <w:b/>
-                <w:sz w:val="24"/>
-                <w:szCs w:val="24"/>
-              </w:rPr>
-              <w:t xml:space="preserve"> DE </w:t>
-            </w:r>
-            <w:r>
-              <w:rPr>
-                <w:rFonts w:ascii="Times New Roman" w:hAnsi="Times New Roman" w:cs="Times New Roman"/>
-                <w:b/>
-                <w:sz w:val="24"/>
-                <w:szCs w:val="24"/>
-              </w:rPr>
-              <w:t>EVALUACIÓN</w:t>
+              <w:t>PARÁMETROS DE EVALUACIÓN</w:t>
             </w:r>
           </w:p>
         </w:tc>
@@ -11009,15 +10584,7 @@
                 <w:sz w:val="24"/>
                 <w:szCs w:val="24"/>
               </w:rPr>
-              <w:t>1</w:t>
-            </w:r>
-            <w:r>
-              <w:rPr>
-                <w:rFonts w:ascii="Times New Roman" w:hAnsi="Times New Roman" w:cs="Times New Roman"/>
-                <w:sz w:val="24"/>
-                <w:szCs w:val="24"/>
-              </w:rPr>
-              <w:t>0</w:t>
+              <w:t>10</w:t>
             </w:r>
           </w:p>
         </w:tc>
@@ -11141,15 +10708,7 @@
                 <w:sz w:val="24"/>
                 <w:szCs w:val="24"/>
               </w:rPr>
-              <w:t>1</w:t>
-            </w:r>
-            <w:r>
-              <w:rPr>
-                <w:rFonts w:ascii="Times New Roman" w:hAnsi="Times New Roman" w:cs="Times New Roman"/>
-                <w:sz w:val="24"/>
-                <w:szCs w:val="24"/>
-              </w:rPr>
-              <w:t>0</w:t>
+              <w:t>10</w:t>
             </w:r>
           </w:p>
         </w:tc>
@@ -11173,15 +10732,7 @@
                 <w:sz w:val="24"/>
                 <w:szCs w:val="24"/>
               </w:rPr>
-              <w:t>1</w:t>
-            </w:r>
-            <w:r>
-              <w:rPr>
-                <w:rFonts w:ascii="Times New Roman" w:hAnsi="Times New Roman" w:cs="Times New Roman"/>
-                <w:sz w:val="24"/>
-                <w:szCs w:val="24"/>
-              </w:rPr>
-              <w:t>0</w:t>
+              <w:t>10</w:t>
             </w:r>
           </w:p>
         </w:tc>
@@ -11231,15 +10782,7 @@
                 <w:sz w:val="24"/>
                 <w:szCs w:val="24"/>
               </w:rPr>
-              <w:t>1</w:t>
-            </w:r>
-            <w:r>
-              <w:rPr>
-                <w:rFonts w:ascii="Times New Roman" w:hAnsi="Times New Roman" w:cs="Times New Roman"/>
-                <w:sz w:val="24"/>
-                <w:szCs w:val="24"/>
-              </w:rPr>
-              <w:t>5</w:t>
+              <w:t>15</w:t>
             </w:r>
           </w:p>
         </w:tc>
@@ -11263,15 +10806,7 @@
                 <w:sz w:val="24"/>
                 <w:szCs w:val="24"/>
               </w:rPr>
-              <w:t>1</w:t>
-            </w:r>
-            <w:r>
-              <w:rPr>
-                <w:rFonts w:ascii="Times New Roman" w:hAnsi="Times New Roman" w:cs="Times New Roman"/>
-                <w:sz w:val="24"/>
-                <w:szCs w:val="24"/>
-              </w:rPr>
-              <w:t>5</w:t>
+              <w:t>15</w:t>
             </w:r>
           </w:p>
         </w:tc>
@@ -11765,13 +11300,36 @@
         </w:rPr>
         <w:tab/>
       </w:r>
-      <w:r>
+    </w:p>
+    <w:p>
+      <w:pPr>
+        <w:spacing w:before="120"/>
         <w:rPr>
           <w:rFonts w:ascii="Times New Roman" w:hAnsi="Times New Roman" w:cs="Times New Roman"/>
           <w:b/>
           <w:sz w:val="24"/>
           <w:szCs w:val="24"/>
         </w:rPr>
+      </w:pPr>
+    </w:p>
+    <w:p>
+      <w:pPr>
+        <w:spacing w:before="120"/>
+        <w:rPr>
+          <w:rFonts w:ascii="Times New Roman" w:hAnsi="Times New Roman" w:cs="Times New Roman"/>
+          <w:b/>
+          <w:sz w:val="24"/>
+          <w:szCs w:val="24"/>
+        </w:rPr>
+      </w:pPr>
+      <w:r>
+        <w:rPr>
+          <w:rFonts w:ascii="Times New Roman" w:hAnsi="Times New Roman" w:cs="Times New Roman"/>
+          <w:b/>
+          <w:sz w:val="24"/>
+          <w:szCs w:val="24"/>
+        </w:rPr>
+        <w:lastRenderedPageBreak/>
         <w:tab/>
       </w:r>
       <w:r>
@@ -12049,8 +11607,6 @@
         </w:rPr>
         <w:t xml:space="preserve"> Lenin  Morán</w:t>
       </w:r>
-      <w:bookmarkStart w:id="0" w:name="_GoBack"/>
-      <w:bookmarkEnd w:id="0"/>
     </w:p>
     <w:p>
       <w:pPr>
@@ -12184,26 +11740,6 @@
             <w:sz w:val="24"/>
             <w:szCs w:val="24"/>
           </w:rPr>
-          <w:t>https://www.yammer.com/</w:t>
-        </w:r>
-      </w:hyperlink>
-    </w:p>
-    <w:p>
-      <w:pPr>
-        <w:rPr>
-          <w:rFonts w:ascii="Times New Roman" w:hAnsi="Times New Roman" w:cs="Times New Roman"/>
-          <w:sz w:val="24"/>
-          <w:szCs w:val="24"/>
-        </w:rPr>
-      </w:pPr>
-      <w:hyperlink r:id="rId13" w:history="1">
-        <w:r>
-          <w:rPr>
-            <w:rStyle w:val="Hipervnculo"/>
-            <w:rFonts w:ascii="Times New Roman" w:hAnsi="Times New Roman" w:cs="Times New Roman"/>
-            <w:sz w:val="24"/>
-            <w:szCs w:val="24"/>
-          </w:rPr>
           <w:t>http://wiki.open-office.es/Portada</w:t>
         </w:r>
       </w:hyperlink>
@@ -12216,7 +11752,7 @@
           <w:szCs w:val="24"/>
         </w:rPr>
       </w:pPr>
-      <w:hyperlink r:id="rId14" w:history="1">
+      <w:hyperlink r:id="rId13" w:history="1">
         <w:r>
           <w:rPr>
             <w:rStyle w:val="Hipervnculo"/>
@@ -12236,7 +11772,7 @@
           <w:szCs w:val="24"/>
         </w:rPr>
       </w:pPr>
-      <w:hyperlink r:id="rId15" w:history="1">
+      <w:hyperlink r:id="rId14" w:history="1">
         <w:r>
           <w:rPr>
             <w:rStyle w:val="Hipervnculo"/>
@@ -12264,46 +11800,11 @@
         <w:spacing w:before="120"/>
         <w:rPr>
           <w:rFonts w:ascii="Times New Roman" w:hAnsi="Times New Roman" w:cs="Times New Roman"/>
-          <w:sz w:val="24"/>
-          <w:szCs w:val="24"/>
-        </w:rPr>
-      </w:pPr>
-      <w:r>
-        <w:rPr>
-          <w:rFonts w:ascii="Times New Roman" w:hAnsi="Times New Roman" w:cs="Times New Roman"/>
           <w:b/>
           <w:sz w:val="24"/>
           <w:szCs w:val="24"/>
         </w:rPr>
-        <w:t>10</w:t>
-      </w:r>
-      <w:r>
-        <w:rPr>
-          <w:rFonts w:ascii="Times New Roman" w:hAnsi="Times New Roman" w:cs="Times New Roman"/>
-          <w:b/>
-          <w:sz w:val="24"/>
-          <w:szCs w:val="24"/>
-        </w:rPr>
-        <w:t xml:space="preserve">. DATOS DEL </w:t>
-      </w:r>
-      <w:r>
-        <w:rPr>
-          <w:rFonts w:ascii="Times New Roman" w:hAnsi="Times New Roman" w:cs="Times New Roman"/>
-          <w:b/>
-          <w:sz w:val="24"/>
-          <w:szCs w:val="24"/>
-        </w:rPr>
-        <w:t>O LOS DOCENTES</w:t>
-      </w:r>
-      <w:r>
-        <w:rPr>
-          <w:rFonts w:ascii="Times New Roman" w:hAnsi="Times New Roman" w:cs="Times New Roman"/>
-          <w:b/>
-          <w:sz w:val="24"/>
-          <w:szCs w:val="24"/>
-        </w:rPr>
-        <w:t xml:space="preserve">: </w:t>
-      </w:r>
+      </w:pPr>
     </w:p>
     <w:p>
       <w:pPr>
@@ -12314,57 +11815,41 @@
           <w:szCs w:val="24"/>
         </w:rPr>
       </w:pPr>
-      <w:proofErr w:type="spellStart"/>
-      <w:r>
-        <w:rPr>
-          <w:rFonts w:ascii="Times New Roman" w:hAnsi="Times New Roman" w:cs="Times New Roman"/>
-          <w:sz w:val="24"/>
-          <w:szCs w:val="24"/>
-        </w:rPr>
-        <w:t>K</w:t>
-      </w:r>
-      <w:r>
-        <w:rPr>
-          <w:rFonts w:ascii="Times New Roman" w:hAnsi="Times New Roman" w:cs="Times New Roman"/>
-          <w:sz w:val="24"/>
-          <w:szCs w:val="24"/>
-        </w:rPr>
-        <w:t>leber</w:t>
-      </w:r>
-      <w:proofErr w:type="spellEnd"/>
-      <w:r>
-        <w:rPr>
-          <w:rFonts w:ascii="Times New Roman" w:hAnsi="Times New Roman" w:cs="Times New Roman"/>
-          <w:sz w:val="24"/>
-          <w:szCs w:val="24"/>
-        </w:rPr>
-        <w:t xml:space="preserve"> </w:t>
-      </w:r>
-      <w:proofErr w:type="spellStart"/>
-      <w:r>
-        <w:rPr>
-          <w:rFonts w:ascii="Times New Roman" w:hAnsi="Times New Roman" w:cs="Times New Roman"/>
-          <w:sz w:val="24"/>
-          <w:szCs w:val="24"/>
-        </w:rPr>
-        <w:t>Andres</w:t>
-      </w:r>
-      <w:proofErr w:type="spellEnd"/>
-      <w:r>
-        <w:rPr>
-          <w:rFonts w:ascii="Times New Roman" w:hAnsi="Times New Roman" w:cs="Times New Roman"/>
-          <w:sz w:val="24"/>
-          <w:szCs w:val="24"/>
-        </w:rPr>
-        <w:t xml:space="preserve"> Loayza</w:t>
-      </w:r>
-      <w:r>
-        <w:rPr>
-          <w:rFonts w:ascii="Times New Roman" w:hAnsi="Times New Roman" w:cs="Times New Roman"/>
-          <w:sz w:val="24"/>
-          <w:szCs w:val="24"/>
-        </w:rPr>
-        <w:t xml:space="preserve"> Castro</w:t>
+      <w:r>
+        <w:rPr>
+          <w:rFonts w:ascii="Times New Roman" w:hAnsi="Times New Roman" w:cs="Times New Roman"/>
+          <w:b/>
+          <w:sz w:val="24"/>
+          <w:szCs w:val="24"/>
+        </w:rPr>
+        <w:t>10</w:t>
+      </w:r>
+      <w:r>
+        <w:rPr>
+          <w:rFonts w:ascii="Times New Roman" w:hAnsi="Times New Roman" w:cs="Times New Roman"/>
+          <w:b/>
+          <w:sz w:val="24"/>
+          <w:szCs w:val="24"/>
+        </w:rPr>
+        <w:t xml:space="preserve">. DATOS DEL </w:t>
+      </w:r>
+      <w:r>
+        <w:rPr>
+          <w:rFonts w:ascii="Times New Roman" w:hAnsi="Times New Roman" w:cs="Times New Roman"/>
+          <w:b/>
+          <w:sz w:val="24"/>
+          <w:szCs w:val="24"/>
+        </w:rPr>
+        <w:t>O LOS DOCENTES</w:t>
+      </w:r>
+      <w:r>
+        <w:rPr>
+          <w:rFonts w:ascii="Times New Roman" w:hAnsi="Times New Roman" w:cs="Times New Roman"/>
+          <w:b/>
+          <w:sz w:val="24"/>
+          <w:szCs w:val="24"/>
+        </w:rPr>
+        <w:t xml:space="preserve">: </w:t>
       </w:r>
     </w:p>
     <w:p>
@@ -12376,13 +11861,57 @@
           <w:szCs w:val="24"/>
         </w:rPr>
       </w:pPr>
-      <w:r>
-        <w:rPr>
-          <w:rFonts w:ascii="Times New Roman" w:hAnsi="Times New Roman" w:cs="Times New Roman"/>
-          <w:sz w:val="24"/>
-          <w:szCs w:val="24"/>
-        </w:rPr>
-        <w:t>Ingeniero en Ciencias Computacionales</w:t>
+      <w:proofErr w:type="spellStart"/>
+      <w:r>
+        <w:rPr>
+          <w:rFonts w:ascii="Times New Roman" w:hAnsi="Times New Roman" w:cs="Times New Roman"/>
+          <w:sz w:val="24"/>
+          <w:szCs w:val="24"/>
+        </w:rPr>
+        <w:t>K</w:t>
+      </w:r>
+      <w:r>
+        <w:rPr>
+          <w:rFonts w:ascii="Times New Roman" w:hAnsi="Times New Roman" w:cs="Times New Roman"/>
+          <w:sz w:val="24"/>
+          <w:szCs w:val="24"/>
+        </w:rPr>
+        <w:t>leber</w:t>
+      </w:r>
+      <w:proofErr w:type="spellEnd"/>
+      <w:r>
+        <w:rPr>
+          <w:rFonts w:ascii="Times New Roman" w:hAnsi="Times New Roman" w:cs="Times New Roman"/>
+          <w:sz w:val="24"/>
+          <w:szCs w:val="24"/>
+        </w:rPr>
+        <w:t xml:space="preserve"> </w:t>
+      </w:r>
+      <w:proofErr w:type="spellStart"/>
+      <w:r>
+        <w:rPr>
+          <w:rFonts w:ascii="Times New Roman" w:hAnsi="Times New Roman" w:cs="Times New Roman"/>
+          <w:sz w:val="24"/>
+          <w:szCs w:val="24"/>
+        </w:rPr>
+        <w:t>Andres</w:t>
+      </w:r>
+      <w:proofErr w:type="spellEnd"/>
+      <w:r>
+        <w:rPr>
+          <w:rFonts w:ascii="Times New Roman" w:hAnsi="Times New Roman" w:cs="Times New Roman"/>
+          <w:sz w:val="24"/>
+          <w:szCs w:val="24"/>
+        </w:rPr>
+        <w:t xml:space="preserve"> Loayza</w:t>
+      </w:r>
+      <w:r>
+        <w:rPr>
+          <w:rFonts w:ascii="Times New Roman" w:hAnsi="Times New Roman" w:cs="Times New Roman"/>
+          <w:sz w:val="24"/>
+          <w:szCs w:val="24"/>
+        </w:rPr>
+        <w:t xml:space="preserve"> Castro</w:t>
       </w:r>
     </w:p>
     <w:p>
@@ -12400,38 +11929,25 @@
           <w:sz w:val="24"/>
           <w:szCs w:val="24"/>
         </w:rPr>
-        <w:t>Máster en Administración de Empresas</w:t>
+        <w:t>Ingeniero en Ciencias Computacionales</w:t>
       </w:r>
     </w:p>
     <w:p>
       <w:pPr>
         <w:spacing w:before="120"/>
         <w:rPr>
-          <w:rFonts w:ascii="Times New Roman" w:eastAsia="Calibri" w:hAnsi="Times New Roman" w:cs="Times New Roman"/>
-          <w:sz w:val="24"/>
-          <w:szCs w:val="24"/>
-          <w:lang w:val="es-EC"/>
-        </w:rPr>
-      </w:pPr>
-      <w:proofErr w:type="spellStart"/>
-      <w:r>
-        <w:rPr>
-          <w:rFonts w:ascii="Times New Roman" w:eastAsia="Calibri" w:hAnsi="Times New Roman" w:cs="Times New Roman"/>
-          <w:sz w:val="24"/>
-          <w:szCs w:val="24"/>
-          <w:lang w:val="es-EC"/>
-        </w:rPr>
-        <w:t>Telf</w:t>
-      </w:r>
-      <w:proofErr w:type="spellEnd"/>
-      <w:r>
-        <w:rPr>
-          <w:rFonts w:ascii="Times New Roman" w:eastAsia="Calibri" w:hAnsi="Times New Roman" w:cs="Times New Roman"/>
-          <w:sz w:val="24"/>
-          <w:szCs w:val="24"/>
-          <w:lang w:val="es-EC"/>
-        </w:rPr>
-        <w:t>: 0992772749</w:t>
+          <w:rFonts w:ascii="Times New Roman" w:hAnsi="Times New Roman" w:cs="Times New Roman"/>
+          <w:sz w:val="24"/>
+          <w:szCs w:val="24"/>
+        </w:rPr>
+      </w:pPr>
+      <w:r>
+        <w:rPr>
+          <w:rFonts w:ascii="Times New Roman" w:hAnsi="Times New Roman" w:cs="Times New Roman"/>
+          <w:sz w:val="24"/>
+          <w:szCs w:val="24"/>
+        </w:rPr>
+        <w:t>Máster en Administración de Empresas</w:t>
       </w:r>
     </w:p>
     <w:p>
@@ -12441,9 +11957,10 @@
           <w:rFonts w:ascii="Times New Roman" w:eastAsia="Calibri" w:hAnsi="Times New Roman" w:cs="Times New Roman"/>
           <w:sz w:val="24"/>
           <w:szCs w:val="24"/>
-          <w:lang w:val="es-ES"/>
-        </w:rPr>
-      </w:pPr>
+          <w:lang w:val="es-EC"/>
+        </w:rPr>
+      </w:pPr>
+      <w:proofErr w:type="spellStart"/>
       <w:r>
         <w:rPr>
           <w:rFonts w:ascii="Times New Roman" w:eastAsia="Calibri" w:hAnsi="Times New Roman" w:cs="Times New Roman"/>
@@ -12451,9 +11968,9 @@
           <w:szCs w:val="24"/>
           <w:lang w:val="es-EC"/>
         </w:rPr>
-        <w:t xml:space="preserve">Email: </w:t>
-      </w:r>
-      <w:proofErr w:type="spellStart"/>
+        <w:t>Telf</w:t>
+      </w:r>
+      <w:proofErr w:type="spellEnd"/>
       <w:r>
         <w:rPr>
           <w:rFonts w:ascii="Times New Roman" w:eastAsia="Calibri" w:hAnsi="Times New Roman" w:cs="Times New Roman"/>
@@ -12461,428 +11978,378 @@
           <w:szCs w:val="24"/>
           <w:lang w:val="es-EC"/>
         </w:rPr>
-        <w:t>kleberloayzacastro</w:t>
-      </w:r>
-      <w:proofErr w:type="spellEnd"/>
-      <w:r>
-        <w:rPr>
-          <w:rFonts w:ascii="Times New Roman" w:eastAsia="Calibri" w:hAnsi="Times New Roman" w:cs="Times New Roman"/>
-          <w:sz w:val="24"/>
-          <w:szCs w:val="24"/>
-          <w:lang w:val="es-ES"/>
-        </w:rPr>
-        <w:t>@gmail.com</w:t>
+        <w:t>: 0992772749</w:t>
       </w:r>
     </w:p>
     <w:p>
       <w:pPr>
-        <w:rPr>
-          <w:rFonts w:ascii="Times New Roman" w:hAnsi="Times New Roman" w:cs="Times New Roman"/>
-          <w:sz w:val="24"/>
-          <w:szCs w:val="24"/>
-        </w:rPr>
-      </w:pPr>
-      <w:r>
-        <w:rPr>
-          <w:rFonts w:ascii="Times New Roman" w:hAnsi="Times New Roman" w:cs="Times New Roman"/>
-          <w:b/>
-          <w:sz w:val="24"/>
-          <w:szCs w:val="24"/>
-        </w:rPr>
-        <w:t>1</w:t>
-      </w:r>
-      <w:r>
-        <w:rPr>
-          <w:rFonts w:ascii="Times New Roman" w:hAnsi="Times New Roman" w:cs="Times New Roman"/>
-          <w:b/>
-          <w:sz w:val="24"/>
-          <w:szCs w:val="24"/>
-        </w:rPr>
-        <w:t>1</w:t>
-      </w:r>
-      <w:r>
-        <w:rPr>
-          <w:rFonts w:ascii="Times New Roman" w:hAnsi="Times New Roman" w:cs="Times New Roman"/>
-          <w:b/>
-          <w:sz w:val="24"/>
-          <w:szCs w:val="24"/>
-        </w:rPr>
-        <w:t>. FIR</w:t>
-      </w:r>
-      <w:r>
-        <w:rPr>
-          <w:rFonts w:ascii="Times New Roman" w:hAnsi="Times New Roman" w:cs="Times New Roman"/>
-          <w:b/>
-          <w:sz w:val="24"/>
-          <w:szCs w:val="24"/>
-        </w:rPr>
-        <w:t>MA DEL O LOS DOCENTES RESPONSABLES DE LA ELABORACIÓN DEL SYLLABUS</w:t>
+        <w:spacing w:before="120"/>
+        <w:rPr>
+          <w:rFonts w:ascii="Times New Roman" w:eastAsia="Calibri" w:hAnsi="Times New Roman" w:cs="Times New Roman"/>
+          <w:sz w:val="24"/>
+          <w:szCs w:val="24"/>
+          <w:lang w:val="es-ES"/>
+        </w:rPr>
+      </w:pPr>
+      <w:r>
+        <w:rPr>
+          <w:rFonts w:ascii="Times New Roman" w:eastAsia="Calibri" w:hAnsi="Times New Roman" w:cs="Times New Roman"/>
+          <w:sz w:val="24"/>
+          <w:szCs w:val="24"/>
+          <w:lang w:val="es-EC"/>
+        </w:rPr>
+        <w:t xml:space="preserve">Email: </w:t>
+      </w:r>
+      <w:proofErr w:type="spellStart"/>
+      <w:r>
+        <w:rPr>
+          <w:rFonts w:ascii="Times New Roman" w:eastAsia="Calibri" w:hAnsi="Times New Roman" w:cs="Times New Roman"/>
+          <w:sz w:val="24"/>
+          <w:szCs w:val="24"/>
+          <w:lang w:val="es-EC"/>
+        </w:rPr>
+        <w:t>kleberloayzacastro</w:t>
+      </w:r>
+      <w:proofErr w:type="spellEnd"/>
+      <w:r>
+        <w:rPr>
+          <w:rFonts w:ascii="Times New Roman" w:eastAsia="Calibri" w:hAnsi="Times New Roman" w:cs="Times New Roman"/>
+          <w:sz w:val="24"/>
+          <w:szCs w:val="24"/>
+          <w:lang w:val="es-ES"/>
+        </w:rPr>
+        <w:t>@gmail.com</w:t>
       </w:r>
     </w:p>
     <w:p>
       <w:pPr>
-        <w:ind w:firstLine="708"/>
-        <w:rPr>
-          <w:rFonts w:ascii="Times New Roman" w:hAnsi="Times New Roman" w:cs="Times New Roman"/>
-          <w:sz w:val="24"/>
-          <w:szCs w:val="24"/>
-        </w:rPr>
-      </w:pPr>
-      <w:r>
-        <w:rPr>
-          <w:rFonts w:ascii="Times New Roman" w:hAnsi="Times New Roman" w:cs="Times New Roman"/>
-          <w:sz w:val="24"/>
-          <w:szCs w:val="24"/>
-        </w:rPr>
-        <w:t xml:space="preserve">   </w:t>
-      </w:r>
-      <w:r>
-        <w:rPr>
-          <w:rFonts w:ascii="Times New Roman" w:hAnsi="Times New Roman" w:cs="Times New Roman"/>
-          <w:sz w:val="24"/>
-          <w:szCs w:val="24"/>
-        </w:rPr>
-        <w:t xml:space="preserve">  </w:t>
-      </w:r>
-      <w:r>
-        <w:rPr>
-          <w:rFonts w:ascii="Times New Roman" w:hAnsi="Times New Roman" w:cs="Times New Roman"/>
-          <w:sz w:val="24"/>
-          <w:szCs w:val="24"/>
-        </w:rPr>
-        <w:t xml:space="preserve"> </w:t>
-      </w:r>
-      <w:r>
-        <w:rPr>
-          <w:rFonts w:ascii="Times New Roman" w:hAnsi="Times New Roman" w:cs="Times New Roman"/>
-          <w:sz w:val="24"/>
-          <w:szCs w:val="24"/>
-        </w:rPr>
-        <w:t xml:space="preserve"> </w:t>
-      </w:r>
-      <w:r>
-        <w:rPr>
-          <w:rFonts w:ascii="Times New Roman" w:hAnsi="Times New Roman" w:cs="Times New Roman"/>
-          <w:sz w:val="24"/>
-          <w:szCs w:val="24"/>
-        </w:rPr>
-        <w:t xml:space="preserve"> </w:t>
-      </w:r>
-      <w:r>
-        <w:rPr>
-          <w:rFonts w:ascii="Times New Roman" w:hAnsi="Times New Roman" w:cs="Times New Roman"/>
-          <w:sz w:val="24"/>
-          <w:szCs w:val="24"/>
-        </w:rPr>
-        <w:t xml:space="preserve">   </w:t>
-      </w:r>
-      <w:r>
-        <w:rPr>
-          <w:rFonts w:ascii="Times New Roman" w:hAnsi="Times New Roman" w:cs="Times New Roman"/>
-          <w:sz w:val="24"/>
-          <w:szCs w:val="24"/>
-        </w:rPr>
-        <w:t xml:space="preserve">            ________________________       </w:t>
-      </w:r>
+        <w:rPr>
+          <w:rFonts w:ascii="Times New Roman" w:hAnsi="Times New Roman" w:cs="Times New Roman"/>
+          <w:b/>
+          <w:sz w:val="24"/>
+          <w:szCs w:val="24"/>
+        </w:rPr>
+      </w:pPr>
     </w:p>
     <w:p>
       <w:pPr>
-        <w:ind w:firstLine="708"/>
-        <w:rPr>
-          <w:rFonts w:ascii="Times New Roman" w:hAnsi="Times New Roman" w:cs="Times New Roman"/>
-          <w:sz w:val="24"/>
-          <w:szCs w:val="24"/>
-        </w:rPr>
-      </w:pPr>
-      <w:r>
-        <w:rPr>
-          <w:rFonts w:ascii="Times New Roman" w:hAnsi="Times New Roman" w:cs="Times New Roman"/>
-          <w:sz w:val="24"/>
-          <w:szCs w:val="24"/>
-        </w:rPr>
-        <w:t xml:space="preserve">   </w:t>
-      </w:r>
-      <w:r>
-        <w:rPr>
-          <w:rFonts w:ascii="Times New Roman" w:hAnsi="Times New Roman" w:cs="Times New Roman"/>
-          <w:sz w:val="24"/>
-          <w:szCs w:val="24"/>
-        </w:rPr>
-        <w:t xml:space="preserve">  </w:t>
-      </w:r>
-      <w:r>
-        <w:rPr>
-          <w:rFonts w:ascii="Times New Roman" w:hAnsi="Times New Roman" w:cs="Times New Roman"/>
-          <w:sz w:val="24"/>
-          <w:szCs w:val="24"/>
-        </w:rPr>
-        <w:t xml:space="preserve"> </w:t>
-      </w:r>
-      <w:r>
-        <w:rPr>
-          <w:rFonts w:ascii="Times New Roman" w:hAnsi="Times New Roman" w:cs="Times New Roman"/>
-          <w:sz w:val="24"/>
-          <w:szCs w:val="24"/>
-        </w:rPr>
-        <w:t xml:space="preserve"> </w:t>
-      </w:r>
-      <w:r>
-        <w:rPr>
-          <w:rFonts w:ascii="Times New Roman" w:hAnsi="Times New Roman" w:cs="Times New Roman"/>
-          <w:sz w:val="24"/>
-          <w:szCs w:val="24"/>
-        </w:rPr>
-        <w:t xml:space="preserve">                </w:t>
-      </w:r>
-      <w:proofErr w:type="spellStart"/>
-      <w:r>
-        <w:rPr>
-          <w:rFonts w:ascii="Times New Roman" w:hAnsi="Times New Roman" w:cs="Times New Roman"/>
-          <w:sz w:val="24"/>
-          <w:szCs w:val="24"/>
-        </w:rPr>
-        <w:t>Ing</w:t>
-      </w:r>
-      <w:proofErr w:type="spellEnd"/>
-      <w:r>
-        <w:rPr>
-          <w:rFonts w:ascii="Times New Roman" w:hAnsi="Times New Roman" w:cs="Times New Roman"/>
-          <w:sz w:val="24"/>
-          <w:szCs w:val="24"/>
-        </w:rPr>
-        <w:t xml:space="preserve"> </w:t>
-      </w:r>
-      <w:proofErr w:type="spellStart"/>
-      <w:r>
-        <w:rPr>
-          <w:rFonts w:ascii="Times New Roman" w:hAnsi="Times New Roman" w:cs="Times New Roman"/>
-          <w:sz w:val="24"/>
-          <w:szCs w:val="24"/>
-        </w:rPr>
-        <w:t>Kleber</w:t>
-      </w:r>
-      <w:proofErr w:type="spellEnd"/>
-      <w:r>
-        <w:rPr>
-          <w:rFonts w:ascii="Times New Roman" w:hAnsi="Times New Roman" w:cs="Times New Roman"/>
-          <w:sz w:val="24"/>
-          <w:szCs w:val="24"/>
-        </w:rPr>
-        <w:t xml:space="preserve"> Loayza</w:t>
-      </w:r>
-      <w:r>
-        <w:rPr>
-          <w:rFonts w:ascii="Times New Roman" w:hAnsi="Times New Roman" w:cs="Times New Roman"/>
-          <w:sz w:val="24"/>
-          <w:szCs w:val="24"/>
-        </w:rPr>
-        <w:t xml:space="preserve"> Castro</w:t>
-      </w:r>
-      <w:r>
-        <w:rPr>
-          <w:rFonts w:ascii="Times New Roman" w:hAnsi="Times New Roman" w:cs="Times New Roman"/>
-          <w:sz w:val="24"/>
-          <w:szCs w:val="24"/>
-        </w:rPr>
-        <w:t>, MBA</w:t>
-      </w:r>
+        <w:rPr>
+          <w:rFonts w:ascii="Times New Roman" w:hAnsi="Times New Roman" w:cs="Times New Roman"/>
+          <w:b/>
+          <w:sz w:val="24"/>
+          <w:szCs w:val="24"/>
+        </w:rPr>
+      </w:pPr>
     </w:p>
     <w:p>
       <w:pPr>
-        <w:ind w:firstLine="708"/>
-        <w:rPr>
-          <w:rFonts w:ascii="Times New Roman" w:hAnsi="Times New Roman" w:cs="Times New Roman"/>
-          <w:sz w:val="24"/>
-          <w:szCs w:val="24"/>
-        </w:rPr>
-      </w:pPr>
-      <w:r>
-        <w:rPr>
-          <w:rFonts w:ascii="Times New Roman" w:hAnsi="Times New Roman" w:cs="Times New Roman"/>
-          <w:sz w:val="24"/>
-          <w:szCs w:val="24"/>
-        </w:rPr>
-        <w:tab/>
-      </w:r>
+        <w:rPr>
+          <w:rFonts w:ascii="Times New Roman" w:hAnsi="Times New Roman" w:cs="Times New Roman"/>
+          <w:b/>
+          <w:sz w:val="24"/>
+          <w:szCs w:val="24"/>
+        </w:rPr>
+      </w:pPr>
     </w:p>
     <w:p>
       <w:pPr>
-        <w:ind w:firstLine="708"/>
-        <w:rPr>
-          <w:rFonts w:ascii="Times New Roman" w:hAnsi="Times New Roman" w:cs="Times New Roman"/>
-          <w:sz w:val="24"/>
-          <w:szCs w:val="24"/>
-        </w:rPr>
-      </w:pPr>
-      <w:r>
-        <w:rPr>
-          <w:rFonts w:ascii="Times New Roman" w:hAnsi="Times New Roman" w:cs="Times New Roman"/>
-          <w:sz w:val="24"/>
-          <w:szCs w:val="24"/>
-        </w:rPr>
-        <w:t xml:space="preserve">   </w:t>
-      </w:r>
-      <w:r>
-        <w:rPr>
-          <w:rFonts w:ascii="Times New Roman" w:hAnsi="Times New Roman" w:cs="Times New Roman"/>
-          <w:sz w:val="24"/>
-          <w:szCs w:val="24"/>
-        </w:rPr>
-        <w:t xml:space="preserve">               </w:t>
-      </w:r>
-      <w:r>
-        <w:rPr>
-          <w:rFonts w:ascii="Times New Roman" w:hAnsi="Times New Roman" w:cs="Times New Roman"/>
-          <w:sz w:val="24"/>
-          <w:szCs w:val="24"/>
-        </w:rPr>
-        <w:t xml:space="preserve">     ________________________       </w:t>
-      </w:r>
+        <w:rPr>
+          <w:rFonts w:ascii="Times New Roman" w:hAnsi="Times New Roman" w:cs="Times New Roman"/>
+          <w:b/>
+          <w:sz w:val="24"/>
+          <w:szCs w:val="24"/>
+        </w:rPr>
+      </w:pPr>
     </w:p>
     <w:p>
       <w:pPr>
-        <w:spacing w:before="120"/>
-        <w:ind w:left="708" w:firstLine="708"/>
-        <w:rPr>
-          <w:rFonts w:ascii="Times New Roman" w:hAnsi="Times New Roman" w:cs="Times New Roman"/>
-          <w:sz w:val="24"/>
-          <w:szCs w:val="24"/>
-        </w:rPr>
-      </w:pPr>
-      <w:r>
-        <w:rPr>
-          <w:rFonts w:ascii="Times New Roman" w:hAnsi="Times New Roman" w:cs="Times New Roman"/>
-          <w:sz w:val="24"/>
-          <w:szCs w:val="24"/>
-        </w:rPr>
-        <w:t xml:space="preserve"> </w:t>
-      </w:r>
-      <w:r>
-        <w:rPr>
-          <w:rFonts w:ascii="Times New Roman" w:hAnsi="Times New Roman" w:cs="Times New Roman"/>
-          <w:sz w:val="24"/>
-          <w:szCs w:val="24"/>
-        </w:rPr>
-        <w:t xml:space="preserve">           </w:t>
-      </w:r>
-      <w:r>
-        <w:rPr>
-          <w:rFonts w:ascii="Times New Roman" w:hAnsi="Times New Roman" w:cs="Times New Roman"/>
-          <w:sz w:val="24"/>
-          <w:szCs w:val="24"/>
-        </w:rPr>
-        <w:t>Econ</w:t>
-      </w:r>
-      <w:r>
-        <w:rPr>
-          <w:rFonts w:ascii="Times New Roman" w:hAnsi="Times New Roman" w:cs="Times New Roman"/>
-          <w:sz w:val="24"/>
-          <w:szCs w:val="24"/>
-        </w:rPr>
-        <w:t>. Lady Leó</w:t>
-      </w:r>
-      <w:r>
-        <w:rPr>
-          <w:rFonts w:ascii="Times New Roman" w:hAnsi="Times New Roman" w:cs="Times New Roman"/>
-          <w:sz w:val="24"/>
-          <w:szCs w:val="24"/>
-        </w:rPr>
-        <w:t>n</w:t>
-      </w:r>
-      <w:r>
-        <w:rPr>
-          <w:rFonts w:ascii="Times New Roman" w:hAnsi="Times New Roman" w:cs="Times New Roman"/>
-          <w:sz w:val="24"/>
-          <w:szCs w:val="24"/>
-        </w:rPr>
-        <w:t xml:space="preserve"> Serrano</w:t>
-      </w:r>
-      <w:r>
-        <w:rPr>
-          <w:rFonts w:ascii="Times New Roman" w:hAnsi="Times New Roman" w:cs="Times New Roman"/>
-          <w:sz w:val="24"/>
-          <w:szCs w:val="24"/>
-        </w:rPr>
-        <w:t xml:space="preserve">, </w:t>
-      </w:r>
-      <w:r>
-        <w:rPr>
-          <w:rFonts w:ascii="Times New Roman" w:hAnsi="Times New Roman" w:cs="Times New Roman"/>
-          <w:sz w:val="24"/>
-          <w:szCs w:val="24"/>
-        </w:rPr>
-        <w:t>Mg</w:t>
+        <w:rPr>
+          <w:rFonts w:ascii="Times New Roman" w:hAnsi="Times New Roman" w:cs="Times New Roman"/>
+          <w:sz w:val="24"/>
+          <w:szCs w:val="24"/>
+        </w:rPr>
+      </w:pPr>
+      <w:r>
+        <w:rPr>
+          <w:rFonts w:ascii="Times New Roman" w:hAnsi="Times New Roman" w:cs="Times New Roman"/>
+          <w:b/>
+          <w:sz w:val="24"/>
+          <w:szCs w:val="24"/>
+        </w:rPr>
+        <w:t>1</w:t>
+      </w:r>
+      <w:r>
+        <w:rPr>
+          <w:rFonts w:ascii="Times New Roman" w:hAnsi="Times New Roman" w:cs="Times New Roman"/>
+          <w:b/>
+          <w:sz w:val="24"/>
+          <w:szCs w:val="24"/>
+        </w:rPr>
+        <w:t>1</w:t>
+      </w:r>
+      <w:r>
+        <w:rPr>
+          <w:rFonts w:ascii="Times New Roman" w:hAnsi="Times New Roman" w:cs="Times New Roman"/>
+          <w:b/>
+          <w:sz w:val="24"/>
+          <w:szCs w:val="24"/>
+        </w:rPr>
+        <w:t>. FIR</w:t>
+      </w:r>
+      <w:r>
+        <w:rPr>
+          <w:rFonts w:ascii="Times New Roman" w:hAnsi="Times New Roman" w:cs="Times New Roman"/>
+          <w:b/>
+          <w:sz w:val="24"/>
+          <w:szCs w:val="24"/>
+        </w:rPr>
+        <w:t>MA DEL O LOS DOCENTES RESPONSABLES DE LA ELABORACIÓN DEL SYLLABUS</w:t>
       </w:r>
     </w:p>
     <w:p>
       <w:pPr>
-        <w:spacing w:before="120"/>
-        <w:rPr>
-          <w:rFonts w:ascii="Times New Roman" w:hAnsi="Times New Roman" w:cs="Times New Roman"/>
-          <w:b/>
-          <w:sz w:val="24"/>
-          <w:szCs w:val="24"/>
-        </w:rPr>
-      </w:pPr>
+        <w:ind w:firstLine="708"/>
+        <w:rPr>
+          <w:rFonts w:ascii="Times New Roman" w:hAnsi="Times New Roman" w:cs="Times New Roman"/>
+          <w:sz w:val="24"/>
+          <w:szCs w:val="24"/>
+        </w:rPr>
+      </w:pPr>
+      <w:r>
+        <w:rPr>
+          <w:rFonts w:ascii="Times New Roman" w:hAnsi="Times New Roman" w:cs="Times New Roman"/>
+          <w:sz w:val="24"/>
+          <w:szCs w:val="24"/>
+        </w:rPr>
+        <w:t xml:space="preserve">   </w:t>
+      </w:r>
+      <w:r>
+        <w:rPr>
+          <w:rFonts w:ascii="Times New Roman" w:hAnsi="Times New Roman" w:cs="Times New Roman"/>
+          <w:sz w:val="24"/>
+          <w:szCs w:val="24"/>
+        </w:rPr>
+        <w:t xml:space="preserve">  </w:t>
+      </w:r>
+      <w:r>
+        <w:rPr>
+          <w:rFonts w:ascii="Times New Roman" w:hAnsi="Times New Roman" w:cs="Times New Roman"/>
+          <w:sz w:val="24"/>
+          <w:szCs w:val="24"/>
+        </w:rPr>
+        <w:t xml:space="preserve"> </w:t>
+      </w:r>
+      <w:r>
+        <w:rPr>
+          <w:rFonts w:ascii="Times New Roman" w:hAnsi="Times New Roman" w:cs="Times New Roman"/>
+          <w:sz w:val="24"/>
+          <w:szCs w:val="24"/>
+        </w:rPr>
+        <w:t xml:space="preserve"> </w:t>
+      </w:r>
+      <w:r>
+        <w:rPr>
+          <w:rFonts w:ascii="Times New Roman" w:hAnsi="Times New Roman" w:cs="Times New Roman"/>
+          <w:sz w:val="24"/>
+          <w:szCs w:val="24"/>
+        </w:rPr>
+        <w:t xml:space="preserve"> </w:t>
+      </w:r>
+      <w:r>
+        <w:rPr>
+          <w:rFonts w:ascii="Times New Roman" w:hAnsi="Times New Roman" w:cs="Times New Roman"/>
+          <w:sz w:val="24"/>
+          <w:szCs w:val="24"/>
+        </w:rPr>
+        <w:t xml:space="preserve">   </w:t>
+      </w:r>
+      <w:r>
+        <w:rPr>
+          <w:rFonts w:ascii="Times New Roman" w:hAnsi="Times New Roman" w:cs="Times New Roman"/>
+          <w:sz w:val="24"/>
+          <w:szCs w:val="24"/>
+        </w:rPr>
+        <w:t xml:space="preserve">            ________________________       </w:t>
+      </w:r>
     </w:p>
     <w:p>
       <w:pPr>
-        <w:spacing w:before="120"/>
-        <w:rPr>
-          <w:rFonts w:ascii="Times New Roman" w:hAnsi="Times New Roman" w:cs="Times New Roman"/>
-          <w:b/>
-          <w:sz w:val="24"/>
-          <w:szCs w:val="24"/>
-        </w:rPr>
-      </w:pPr>
-      <w:r>
-        <w:rPr>
-          <w:rFonts w:ascii="Times New Roman" w:hAnsi="Times New Roman" w:cs="Times New Roman"/>
-          <w:b/>
-          <w:sz w:val="24"/>
-          <w:szCs w:val="24"/>
-        </w:rPr>
-        <w:t>12</w:t>
-      </w:r>
-      <w:r>
-        <w:rPr>
-          <w:rFonts w:ascii="Times New Roman" w:hAnsi="Times New Roman" w:cs="Times New Roman"/>
-          <w:b/>
-          <w:sz w:val="24"/>
-          <w:szCs w:val="24"/>
-        </w:rPr>
-        <w:t xml:space="preserve">. </w:t>
-      </w:r>
-      <w:r>
-        <w:rPr>
-          <w:rFonts w:ascii="Times New Roman" w:hAnsi="Times New Roman" w:cs="Times New Roman"/>
-          <w:b/>
-          <w:sz w:val="24"/>
-          <w:szCs w:val="24"/>
-        </w:rPr>
-        <w:t>FECHA DE PRESENTACION:</w:t>
+        <w:ind w:firstLine="708"/>
+        <w:rPr>
+          <w:rFonts w:ascii="Times New Roman" w:hAnsi="Times New Roman" w:cs="Times New Roman"/>
+          <w:sz w:val="24"/>
+          <w:szCs w:val="24"/>
+        </w:rPr>
+      </w:pPr>
+      <w:r>
+        <w:rPr>
+          <w:rFonts w:ascii="Times New Roman" w:hAnsi="Times New Roman" w:cs="Times New Roman"/>
+          <w:sz w:val="24"/>
+          <w:szCs w:val="24"/>
+        </w:rPr>
+        <w:t xml:space="preserve">   </w:t>
+      </w:r>
+      <w:r>
+        <w:rPr>
+          <w:rFonts w:ascii="Times New Roman" w:hAnsi="Times New Roman" w:cs="Times New Roman"/>
+          <w:sz w:val="24"/>
+          <w:szCs w:val="24"/>
+        </w:rPr>
+        <w:t xml:space="preserve">  </w:t>
+      </w:r>
+      <w:r>
+        <w:rPr>
+          <w:rFonts w:ascii="Times New Roman" w:hAnsi="Times New Roman" w:cs="Times New Roman"/>
+          <w:sz w:val="24"/>
+          <w:szCs w:val="24"/>
+        </w:rPr>
+        <w:t xml:space="preserve"> </w:t>
+      </w:r>
+      <w:r>
+        <w:rPr>
+          <w:rFonts w:ascii="Times New Roman" w:hAnsi="Times New Roman" w:cs="Times New Roman"/>
+          <w:sz w:val="24"/>
+          <w:szCs w:val="24"/>
+        </w:rPr>
+        <w:t xml:space="preserve"> </w:t>
+      </w:r>
+      <w:r>
+        <w:rPr>
+          <w:rFonts w:ascii="Times New Roman" w:hAnsi="Times New Roman" w:cs="Times New Roman"/>
+          <w:sz w:val="24"/>
+          <w:szCs w:val="24"/>
+        </w:rPr>
+        <w:t xml:space="preserve">                </w:t>
+      </w:r>
+      <w:proofErr w:type="spellStart"/>
+      <w:r>
+        <w:rPr>
+          <w:rFonts w:ascii="Times New Roman" w:hAnsi="Times New Roman" w:cs="Times New Roman"/>
+          <w:sz w:val="24"/>
+          <w:szCs w:val="24"/>
+        </w:rPr>
+        <w:t>Ing</w:t>
+      </w:r>
+      <w:proofErr w:type="spellEnd"/>
+      <w:r>
+        <w:rPr>
+          <w:rFonts w:ascii="Times New Roman" w:hAnsi="Times New Roman" w:cs="Times New Roman"/>
+          <w:sz w:val="24"/>
+          <w:szCs w:val="24"/>
+        </w:rPr>
+        <w:t xml:space="preserve"> </w:t>
+      </w:r>
+      <w:proofErr w:type="spellStart"/>
+      <w:r>
+        <w:rPr>
+          <w:rFonts w:ascii="Times New Roman" w:hAnsi="Times New Roman" w:cs="Times New Roman"/>
+          <w:sz w:val="24"/>
+          <w:szCs w:val="24"/>
+        </w:rPr>
+        <w:t>Kleber</w:t>
+      </w:r>
+      <w:proofErr w:type="spellEnd"/>
+      <w:r>
+        <w:rPr>
+          <w:rFonts w:ascii="Times New Roman" w:hAnsi="Times New Roman" w:cs="Times New Roman"/>
+          <w:sz w:val="24"/>
+          <w:szCs w:val="24"/>
+        </w:rPr>
+        <w:t xml:space="preserve"> Loayza</w:t>
+      </w:r>
+      <w:r>
+        <w:rPr>
+          <w:rFonts w:ascii="Times New Roman" w:hAnsi="Times New Roman" w:cs="Times New Roman"/>
+          <w:sz w:val="24"/>
+          <w:szCs w:val="24"/>
+        </w:rPr>
+        <w:t xml:space="preserve"> Castro</w:t>
+      </w:r>
+      <w:r>
+        <w:rPr>
+          <w:rFonts w:ascii="Times New Roman" w:hAnsi="Times New Roman" w:cs="Times New Roman"/>
+          <w:sz w:val="24"/>
+          <w:szCs w:val="24"/>
+        </w:rPr>
+        <w:t>, MBA</w:t>
       </w:r>
     </w:p>
     <w:p>
       <w:pPr>
-        <w:spacing w:before="120"/>
-        <w:rPr>
-          <w:rFonts w:ascii="Times New Roman" w:hAnsi="Times New Roman" w:cs="Times New Roman"/>
-          <w:sz w:val="24"/>
-          <w:szCs w:val="24"/>
-        </w:rPr>
-      </w:pPr>
-      <w:r>
-        <w:rPr>
-          <w:rFonts w:ascii="Times New Roman" w:hAnsi="Times New Roman" w:cs="Times New Roman"/>
-          <w:sz w:val="24"/>
-          <w:szCs w:val="24"/>
-        </w:rPr>
-        <w:t xml:space="preserve">                  ______________________________</w:t>
+        <w:ind w:firstLine="708"/>
+        <w:rPr>
+          <w:rFonts w:ascii="Times New Roman" w:hAnsi="Times New Roman" w:cs="Times New Roman"/>
+          <w:sz w:val="24"/>
+          <w:szCs w:val="24"/>
+        </w:rPr>
+      </w:pPr>
+      <w:r>
+        <w:rPr>
+          <w:rFonts w:ascii="Times New Roman" w:hAnsi="Times New Roman" w:cs="Times New Roman"/>
+          <w:sz w:val="24"/>
+          <w:szCs w:val="24"/>
+        </w:rPr>
+        <w:tab/>
       </w:r>
     </w:p>
     <w:p>
       <w:pPr>
+        <w:spacing w:before="120"/>
+        <w:rPr>
+          <w:rFonts w:ascii="Times New Roman" w:hAnsi="Times New Roman" w:cs="Times New Roman"/>
+          <w:b/>
+          <w:sz w:val="24"/>
+          <w:szCs w:val="24"/>
+        </w:rPr>
+      </w:pPr>
+      <w:r>
+        <w:rPr>
+          <w:rFonts w:ascii="Times New Roman" w:hAnsi="Times New Roman" w:cs="Times New Roman"/>
+          <w:b/>
+          <w:sz w:val="24"/>
+          <w:szCs w:val="24"/>
+        </w:rPr>
+        <w:t>12</w:t>
+      </w:r>
+      <w:r>
+        <w:rPr>
+          <w:rFonts w:ascii="Times New Roman" w:hAnsi="Times New Roman" w:cs="Times New Roman"/>
+          <w:b/>
+          <w:sz w:val="24"/>
+          <w:szCs w:val="24"/>
+        </w:rPr>
+        <w:t xml:space="preserve">. </w:t>
+      </w:r>
+      <w:r>
+        <w:rPr>
+          <w:rFonts w:ascii="Times New Roman" w:hAnsi="Times New Roman" w:cs="Times New Roman"/>
+          <w:b/>
+          <w:sz w:val="24"/>
+          <w:szCs w:val="24"/>
+        </w:rPr>
+        <w:t>FECHA DE PRESENTACION:</w:t>
+      </w:r>
+    </w:p>
+    <w:p>
+      <w:pPr>
+        <w:spacing w:before="120"/>
+        <w:rPr>
+          <w:rFonts w:ascii="Times New Roman" w:hAnsi="Times New Roman" w:cs="Times New Roman"/>
+          <w:sz w:val="24"/>
+          <w:szCs w:val="24"/>
+        </w:rPr>
+      </w:pPr>
+      <w:r>
+        <w:rPr>
+          <w:rFonts w:ascii="Times New Roman" w:hAnsi="Times New Roman" w:cs="Times New Roman"/>
+          <w:sz w:val="24"/>
+          <w:szCs w:val="24"/>
+        </w:rPr>
+        <w:t xml:space="preserve">                  ______________________________</w:t>
+      </w:r>
+    </w:p>
+    <w:p>
+      <w:pPr>
         <w:rPr>
           <w:rFonts w:ascii="Times New Roman" w:hAnsi="Times New Roman" w:cs="Times New Roman"/>
           <w:sz w:val="24"/>
@@ -12911,12 +12378,20 @@
           <w:sz w:val="24"/>
           <w:szCs w:val="24"/>
         </w:rPr>
-        <w:t>2015-05-17</w:t>
+        <w:t>2015-05-</w:t>
+      </w:r>
+      <w:r>
+        <w:rPr>
+          <w:rFonts w:ascii="Times New Roman" w:hAnsi="Times New Roman" w:cs="Times New Roman"/>
+          <w:sz w:val="24"/>
+          <w:szCs w:val="24"/>
+        </w:rPr>
+        <w:t>29</w:t>
       </w:r>
     </w:p>
     <w:sectPr>
-      <w:headerReference w:type="default" r:id="rId16"/>
-      <w:footerReference w:type="default" r:id="rId17"/>
+      <w:headerReference w:type="default" r:id="rId15"/>
+      <w:footerReference w:type="default" r:id="rId16"/>
       <w:pgSz w:w="12240" w:h="15840" w:code="1"/>
       <w:pgMar w:top="1418" w:right="1701" w:bottom="1418" w:left="1701" w:header="284" w:footer="709" w:gutter="0"/>
       <w:cols w:space="708"/>
@@ -12969,7 +12444,7 @@
         <w:rFonts w:asciiTheme="majorHAnsi" w:eastAsiaTheme="majorEastAsia" w:hAnsiTheme="majorHAnsi" w:cstheme="majorBidi"/>
         <w:i/>
       </w:rPr>
-      <w:t>Nombre de asignatura</w:t>
+      <w:t>Informática Básica</w:t>
     </w:r>
     <w:r>
       <w:rPr>
@@ -13013,7 +12488,7 @@
         <w:noProof/>
         <w:lang w:val="es-ES"/>
       </w:rPr>
-      <w:t>9</w:t>
+      <w:t>3</w:t>
     </w:r>
     <w:r>
       <w:rPr>
@@ -13072,10 +12547,10 @@
     <w:r>
       <w:rPr>
         <w:noProof/>
-        <w:lang w:val="es-EC" w:eastAsia="es-EC"/>
+        <w:lang w:val="es-ES" w:eastAsia="es-ES"/>
       </w:rPr>
       <w:drawing>
-        <wp:anchor distT="0" distB="0" distL="114300" distR="114300" simplePos="0" relativeHeight="251660288" behindDoc="1" locked="0" layoutInCell="1" allowOverlap="1" wp14:anchorId="361BD457" wp14:editId="64ADF12F">
+        <wp:anchor distT="0" distB="0" distL="114300" distR="114300" simplePos="0" relativeHeight="251660288" behindDoc="1" locked="0" layoutInCell="1" allowOverlap="1" wp14:anchorId="30550FAA" wp14:editId="4A46C745">
           <wp:simplePos x="0" y="0"/>
           <wp:positionH relativeFrom="column">
             <wp:posOffset>4949190</wp:posOffset>
@@ -13133,10 +12608,10 @@
     <w:r>
       <w:rPr>
         <w:noProof/>
-        <w:lang w:val="es-EC" w:eastAsia="es-EC"/>
+        <w:lang w:val="es-ES" w:eastAsia="es-ES"/>
       </w:rPr>
       <w:drawing>
-        <wp:anchor distT="0" distB="0" distL="114300" distR="114300" simplePos="0" relativeHeight="251659264" behindDoc="0" locked="0" layoutInCell="1" allowOverlap="1" wp14:anchorId="000A8147" wp14:editId="2E0E352B">
+        <wp:anchor distT="0" distB="0" distL="114300" distR="114300" simplePos="0" relativeHeight="251659264" behindDoc="0" locked="0" layoutInCell="1" allowOverlap="1" wp14:anchorId="18578C18" wp14:editId="71A62904">
           <wp:simplePos x="0" y="0"/>
           <wp:positionH relativeFrom="column">
             <wp:posOffset>-99060</wp:posOffset>
@@ -13304,6 +12779,7 @@
         <w:color w:val="0F243E" w:themeColor="text2" w:themeShade="80"/>
         <w:sz w:val="24"/>
         <w:szCs w:val="24"/>
+        <w:lang w:val="es-ES_tradnl"/>
       </w:rPr>
     </w:pPr>
     <w:r>
@@ -13314,24 +12790,8 @@
         <w:sz w:val="24"/>
         <w:szCs w:val="24"/>
       </w:rPr>
-      <w:t>CARRERA DE ADMINISTRACIÓN DE EMPRESAS</w:t>
+      <w:t>CARRERA DE ECONOM</w:t>
     </w:r>
-  </w:p>
-  <w:p>
-    <w:pPr>
-      <w:pStyle w:val="Encabezado"/>
-      <w:pBdr>
-        <w:bottom w:val="single" w:sz="4" w:space="1" w:color="auto"/>
-      </w:pBdr>
-      <w:jc w:val="center"/>
-      <w:rPr>
-        <w:rFonts w:ascii="VendomeTMed" w:eastAsia="Arial Unicode MS" w:hAnsi="VendomeTMed" w:cs="Arial Unicode MS"/>
-        <w:b/>
-        <w:color w:val="0F243E" w:themeColor="text2" w:themeShade="80"/>
-        <w:sz w:val="24"/>
-        <w:szCs w:val="24"/>
-      </w:rPr>
-    </w:pPr>
     <w:r>
       <w:rPr>
         <w:rFonts w:ascii="VendomeTMed" w:eastAsia="Arial Unicode MS" w:hAnsi="VendomeTMed" w:cs="Arial Unicode MS"/>
@@ -13339,8 +12799,9 @@
         <w:color w:val="0F243E" w:themeColor="text2" w:themeShade="80"/>
         <w:sz w:val="24"/>
         <w:szCs w:val="24"/>
+        <w:lang w:val="es-ES_tradnl"/>
       </w:rPr>
-      <w:t>SYLLABUS ESTANDARIZADO</w:t>
+      <w:t>ÍA</w:t>
     </w:r>
   </w:p>
   <w:p>
@@ -15575,7 +15036,7 @@
 </file>
 
 <file path=customXml/itemProps1.xml><?xml version="1.0" encoding="utf-8"?>
-<ds:datastoreItem xmlns:ds="http://schemas.openxmlformats.org/officeDocument/2006/customXml" ds:itemID="{6AAF2704-0E86-4BBD-9402-97970F749DD5}">
+<ds:datastoreItem xmlns:ds="http://schemas.openxmlformats.org/officeDocument/2006/customXml" ds:itemID="{AC35FA33-5BFC-4DA4-8E09-96C70E188FE2}">
   <ds:schemaRefs>
     <ds:schemaRef ds:uri="http://schemas.openxmlformats.org/officeDocument/2006/bibliography"/>
   </ds:schemaRefs>

</xml_diff>